<commit_message>
Added comments to manuscript.
</commit_message>
<xml_diff>
--- a/Manuscript/Sugarloaf MS Appendix final sub1.docx
+++ b/Manuscript/Sugarloaf MS Appendix final sub1.docx
@@ -1,6 +1,6 @@
 
 <file path=word/document.xml><?xml version="1.0" encoding="utf-8"?>
-<w:document xmlns:wpc="http://schemas.microsoft.com/office/word/2010/wordprocessingCanvas" xmlns:cx="http://schemas.microsoft.com/office/drawing/2014/chartex" xmlns:cx1="http://schemas.microsoft.com/office/drawing/2015/9/8/chartex" xmlns:cx2="http://schemas.microsoft.com/office/drawing/2015/10/21/chartex" xmlns:cx3="http://schemas.microsoft.com/office/drawing/2016/5/9/chartex" xmlns:cx4="http://schemas.microsoft.com/office/drawing/2016/5/10/chartex" xmlns:cx5="http://schemas.microsoft.com/office/drawing/2016/5/11/chartex" xmlns:cx6="http://schemas.microsoft.com/office/drawing/2016/5/12/chartex" xmlns:cx7="http://schemas.microsoft.com/office/drawing/2016/5/13/chartex" xmlns:cx8="http://schemas.microsoft.com/office/drawing/2016/5/14/chartex" xmlns:mc="http://schemas.openxmlformats.org/markup-compatibility/2006" xmlns:aink="http://schemas.microsoft.com/office/drawing/2016/ink" xmlns:am3d="http://schemas.microsoft.com/office/drawing/2017/model3d" xmlns:o="urn:schemas-microsoft-com:office:office" xmlns:r="http://schemas.openxmlformats.org/officeDocument/2006/relationships" xmlns:m="http://schemas.openxmlformats.org/officeDocument/2006/math" xmlns:v="urn:schemas-microsoft-com:vml" xmlns:wp14="http://schemas.microsoft.com/office/word/2010/wordprocessingDrawing" xmlns:wp="http://schemas.openxmlformats.org/drawingml/2006/wordprocessingDrawing" xmlns:w10="urn:schemas-microsoft-com:office:word" xmlns:w="http://schemas.openxmlformats.org/wordprocessingml/2006/main" xmlns:w14="http://schemas.microsoft.com/office/word/2010/wordml" xmlns:w15="http://schemas.microsoft.com/office/word/2012/wordml" xmlns:w16cid="http://schemas.microsoft.com/office/word/2016/wordml/cid" xmlns:w16se="http://schemas.microsoft.com/office/word/2015/wordml/symex" xmlns:wpg="http://schemas.microsoft.com/office/word/2010/wordprocessingGroup" xmlns:wpi="http://schemas.microsoft.com/office/word/2010/wordprocessingInk" xmlns:wne="http://schemas.microsoft.com/office/word/2006/wordml" xmlns:wps="http://schemas.microsoft.com/office/word/2010/wordprocessingShape" mc:Ignorable="w14 w15 w16se w16cid wp14">
+<w:document xmlns:wpc="http://schemas.microsoft.com/office/word/2010/wordprocessingCanvas" xmlns:cx="http://schemas.microsoft.com/office/drawing/2014/chartex" xmlns:cx1="http://schemas.microsoft.com/office/drawing/2015/9/8/chartex" xmlns:mc="http://schemas.openxmlformats.org/markup-compatibility/2006" xmlns:o="urn:schemas-microsoft-com:office:office" xmlns:r="http://schemas.openxmlformats.org/officeDocument/2006/relationships" xmlns:m="http://schemas.openxmlformats.org/officeDocument/2006/math" xmlns:v="urn:schemas-microsoft-com:vml" xmlns:wp14="http://schemas.microsoft.com/office/word/2010/wordprocessingDrawing" xmlns:wp="http://schemas.openxmlformats.org/drawingml/2006/wordprocessingDrawing" xmlns:w10="urn:schemas-microsoft-com:office:word" xmlns:w="http://schemas.openxmlformats.org/wordprocessingml/2006/main" xmlns:w14="http://schemas.microsoft.com/office/word/2010/wordml" xmlns:w15="http://schemas.microsoft.com/office/word/2012/wordml" xmlns:w16se="http://schemas.microsoft.com/office/word/2015/wordml/symex" xmlns:wpg="http://schemas.microsoft.com/office/word/2010/wordprocessingGroup" xmlns:wpi="http://schemas.microsoft.com/office/word/2010/wordprocessingInk" xmlns:wne="http://schemas.microsoft.com/office/word/2006/wordml" xmlns:wps="http://schemas.microsoft.com/office/word/2010/wordprocessingShape" mc:Ignorable="w14 w15 w16se wp14">
   <w:body>
     <w:p>
       <w:pPr>
@@ -2520,7 +2520,6 @@
                 <w:szCs w:val="24"/>
               </w:rPr>
             </w:pPr>
-            <w:proofErr w:type="spellStart"/>
             <w:r>
               <w:rPr>
                 <w:rFonts w:ascii="Times New Roman" w:hAnsi="Times New Roman" w:cs="Times New Roman"/>
@@ -2530,7 +2529,6 @@
               </w:rPr>
               <w:t>Sugarbaby</w:t>
             </w:r>
-            <w:proofErr w:type="spellEnd"/>
           </w:p>
         </w:tc>
         <w:tc>
@@ -3949,18 +3947,8 @@
           <w:i/>
           <w:color w:val="000000" w:themeColor="text1"/>
         </w:rPr>
-        <w:t>irma.nps.gov/</w:t>
-      </w:r>
-      <w:proofErr w:type="spellStart"/>
-      <w:r>
-        <w:rPr>
-          <w:rFonts w:ascii="Times New Roman" w:hAnsi="Times New Roman" w:cs="Times New Roman"/>
-          <w:i/>
-          <w:color w:val="000000" w:themeColor="text1"/>
-        </w:rPr>
-        <w:t>AQWebPortal</w:t>
-      </w:r>
-      <w:proofErr w:type="spellEnd"/>
+        <w:t>irma.nps.gov/AQWebPortal</w:t>
+      </w:r>
     </w:p>
     <w:tbl>
       <w:tblPr>
@@ -4343,16 +4331,8 @@
               <w:rPr>
                 <w:rFonts w:ascii="Times New Roman" w:hAnsi="Times New Roman" w:cs="Times New Roman"/>
               </w:rPr>
-              <w:t>0.55 m/</w:t>
-            </w:r>
-            <w:proofErr w:type="spellStart"/>
-            <w:r>
-              <w:rPr>
-                <w:rFonts w:ascii="Times New Roman" w:hAnsi="Times New Roman" w:cs="Times New Roman"/>
-              </w:rPr>
-              <w:t>yr</w:t>
-            </w:r>
-            <w:proofErr w:type="spellEnd"/>
+              <w:t>0.55 m/yr</w:t>
+            </w:r>
           </w:p>
         </w:tc>
       </w:tr>
@@ -4552,16 +4532,8 @@
               <w:rPr>
                 <w:rFonts w:ascii="Times New Roman" w:hAnsi="Times New Roman" w:cs="Times New Roman"/>
               </w:rPr>
-              <w:t>0.48 m/</w:t>
-            </w:r>
-            <w:proofErr w:type="spellStart"/>
-            <w:r>
-              <w:rPr>
-                <w:rFonts w:ascii="Times New Roman" w:hAnsi="Times New Roman" w:cs="Times New Roman"/>
-              </w:rPr>
-              <w:t>yr</w:t>
-            </w:r>
-            <w:proofErr w:type="spellEnd"/>
+              <w:t>0.48 m/yr</w:t>
+            </w:r>
           </w:p>
         </w:tc>
       </w:tr>
@@ -4597,21 +4569,12 @@
                 <w:color w:val="000000" w:themeColor="text1"/>
               </w:rPr>
             </w:pPr>
-            <w:proofErr w:type="spellStart"/>
-            <w:r>
-              <w:rPr>
-                <w:rFonts w:ascii="Times New Roman" w:hAnsi="Times New Roman" w:cs="Times New Roman"/>
-                <w:color w:val="000000" w:themeColor="text1"/>
-              </w:rPr>
-              <w:t>Illilouette</w:t>
-            </w:r>
-            <w:proofErr w:type="spellEnd"/>
-            <w:r>
-              <w:rPr>
-                <w:rFonts w:ascii="Times New Roman" w:hAnsi="Times New Roman" w:cs="Times New Roman"/>
-                <w:color w:val="000000" w:themeColor="text1"/>
-              </w:rPr>
-              <w:t xml:space="preserve"> Creek at Ill. Falls Bridge</w:t>
+            <w:r>
+              <w:rPr>
+                <w:rFonts w:ascii="Times New Roman" w:hAnsi="Times New Roman" w:cs="Times New Roman"/>
+                <w:color w:val="000000" w:themeColor="text1"/>
+              </w:rPr>
+              <w:t>Illilouette Creek at Ill. Falls Bridge</w:t>
             </w:r>
           </w:p>
         </w:tc>
@@ -4777,14 +4740,7 @@
               <w:rPr>
                 <w:rFonts w:ascii="Times New Roman" w:hAnsi="Times New Roman" w:cs="Times New Roman"/>
               </w:rPr>
-              <w:t>0.8 m/</w:t>
-            </w:r>
-            <w:proofErr w:type="spellStart"/>
-            <w:r>
-              <w:rPr>
-                <w:rFonts w:ascii="Times New Roman" w:hAnsi="Times New Roman" w:cs="Times New Roman"/>
-              </w:rPr>
-              <w:t>y</w:t>
+              <w:t>0.8 m/y</w:t>
             </w:r>
             <w:r>
               <w:rPr>
@@ -4792,7 +4748,6 @@
               </w:rPr>
               <w:t>r</w:t>
             </w:r>
-            <w:proofErr w:type="spellEnd"/>
           </w:p>
         </w:tc>
       </w:tr>
@@ -4828,37 +4783,12 @@
                 <w:color w:val="000000" w:themeColor="text1"/>
               </w:rPr>
             </w:pPr>
-            <w:proofErr w:type="spellStart"/>
-            <w:r>
-              <w:rPr>
-                <w:rFonts w:ascii="Times New Roman" w:hAnsi="Times New Roman" w:cs="Times New Roman"/>
-                <w:color w:val="000000" w:themeColor="text1"/>
-              </w:rPr>
-              <w:t>Illilouette</w:t>
-            </w:r>
-            <w:proofErr w:type="spellEnd"/>
-            <w:r>
-              <w:rPr>
-                <w:rFonts w:ascii="Times New Roman" w:hAnsi="Times New Roman" w:cs="Times New Roman"/>
-                <w:color w:val="000000" w:themeColor="text1"/>
-              </w:rPr>
-              <w:t xml:space="preserve"> Creek at base of </w:t>
-            </w:r>
-            <w:proofErr w:type="spellStart"/>
-            <w:r>
-              <w:rPr>
-                <w:rFonts w:ascii="Times New Roman" w:hAnsi="Times New Roman" w:cs="Times New Roman"/>
-                <w:color w:val="000000" w:themeColor="text1"/>
-              </w:rPr>
-              <w:t>Illilouette</w:t>
-            </w:r>
-            <w:proofErr w:type="spellEnd"/>
-            <w:r>
-              <w:rPr>
-                <w:rFonts w:ascii="Times New Roman" w:hAnsi="Times New Roman" w:cs="Times New Roman"/>
-                <w:color w:val="000000" w:themeColor="text1"/>
-              </w:rPr>
-              <w:t xml:space="preserve"> Falls</w:t>
+            <w:r>
+              <w:rPr>
+                <w:rFonts w:ascii="Times New Roman" w:hAnsi="Times New Roman" w:cs="Times New Roman"/>
+                <w:color w:val="000000" w:themeColor="text1"/>
+              </w:rPr>
+              <w:t>Illilouette Creek at base of Illilouette Falls</w:t>
             </w:r>
           </w:p>
         </w:tc>
@@ -4878,23 +4808,7 @@
                 <w:rFonts w:ascii="Times New Roman" w:hAnsi="Times New Roman" w:cs="Times New Roman"/>
                 <w:color w:val="000000" w:themeColor="text1"/>
               </w:rPr>
-              <w:t>Modeled (</w:t>
-            </w:r>
-            <w:proofErr w:type="spellStart"/>
-            <w:r>
-              <w:rPr>
-                <w:rFonts w:ascii="Times New Roman" w:hAnsi="Times New Roman" w:cs="Times New Roman"/>
-                <w:color w:val="000000" w:themeColor="text1"/>
-              </w:rPr>
-              <w:t>Boisramé</w:t>
-            </w:r>
-            <w:proofErr w:type="spellEnd"/>
-            <w:r>
-              <w:rPr>
-                <w:rFonts w:ascii="Times New Roman" w:hAnsi="Times New Roman" w:cs="Times New Roman"/>
-                <w:color w:val="000000" w:themeColor="text1"/>
-              </w:rPr>
-              <w:t xml:space="preserve"> et al. 2019, in press)</w:t>
+              <w:t>Modeled (Boisramé et al. 2019, in press)</w:t>
             </w:r>
           </w:p>
         </w:tc>
@@ -5247,17 +5161,8 @@
                 <w:rFonts w:ascii="Times New Roman" w:hAnsi="Times New Roman" w:cs="Times New Roman"/>
                 <w:color w:val="000000" w:themeColor="text1"/>
               </w:rPr>
-              <w:t>0.66 m/</w:t>
-            </w:r>
-            <w:proofErr w:type="spellStart"/>
-            <w:r>
-              <w:rPr>
-                <w:rFonts w:ascii="Times New Roman" w:hAnsi="Times New Roman" w:cs="Times New Roman"/>
-                <w:color w:val="000000" w:themeColor="text1"/>
-              </w:rPr>
-              <w:t>yr</w:t>
-            </w:r>
-            <w:proofErr w:type="spellEnd"/>
+              <w:t>0.66 m/yr</w:t>
+            </w:r>
           </w:p>
         </w:tc>
       </w:tr>
@@ -5297,21 +5202,7 @@
               <w:rPr>
                 <w:rFonts w:ascii="Times New Roman" w:hAnsi="Times New Roman" w:cs="Times New Roman"/>
               </w:rPr>
-              <w:t xml:space="preserve">Merced River at </w:t>
-            </w:r>
-            <w:proofErr w:type="spellStart"/>
-            <w:r>
-              <w:rPr>
-                <w:rFonts w:ascii="Times New Roman" w:hAnsi="Times New Roman" w:cs="Times New Roman"/>
-              </w:rPr>
-              <w:t>Pohono</w:t>
-            </w:r>
-            <w:proofErr w:type="spellEnd"/>
-            <w:r>
-              <w:rPr>
-                <w:rFonts w:ascii="Times New Roman" w:hAnsi="Times New Roman" w:cs="Times New Roman"/>
-              </w:rPr>
-              <w:t xml:space="preserve"> Bridge nr Yosemite CA</w:t>
+              <w:t>Merced River at Pohono Bridge nr Yosemite CA</w:t>
             </w:r>
           </w:p>
         </w:tc>
@@ -5427,17 +5318,8 @@
                 <w:rFonts w:ascii="Times New Roman" w:hAnsi="Times New Roman" w:cs="Times New Roman"/>
                 <w:color w:val="000000" w:themeColor="text1"/>
               </w:rPr>
-              <w:t>0.65 m/</w:t>
-            </w:r>
-            <w:proofErr w:type="spellStart"/>
-            <w:r>
-              <w:rPr>
-                <w:rFonts w:ascii="Times New Roman" w:hAnsi="Times New Roman" w:cs="Times New Roman"/>
-                <w:color w:val="000000" w:themeColor="text1"/>
-              </w:rPr>
-              <w:t>yr</w:t>
-            </w:r>
-            <w:proofErr w:type="spellEnd"/>
+              <w:t>0.65 m/yr</w:t>
+            </w:r>
           </w:p>
         </w:tc>
       </w:tr>
@@ -5487,23 +5369,7 @@
           <w:rFonts w:ascii="Times New Roman" w:hAnsi="Times New Roman" w:cs="Times New Roman"/>
           <w:color w:val="000000" w:themeColor="text1"/>
         </w:rPr>
-        <w:t xml:space="preserve">: Sugarloaf Creek Basin and </w:t>
-      </w:r>
-      <w:proofErr w:type="spellStart"/>
-      <w:r>
-        <w:rPr>
-          <w:rFonts w:ascii="Times New Roman" w:hAnsi="Times New Roman" w:cs="Times New Roman"/>
-          <w:color w:val="000000" w:themeColor="text1"/>
-        </w:rPr>
-        <w:t>Illilouette</w:t>
-      </w:r>
-      <w:proofErr w:type="spellEnd"/>
-      <w:r>
-        <w:rPr>
-          <w:rFonts w:ascii="Times New Roman" w:hAnsi="Times New Roman" w:cs="Times New Roman"/>
-          <w:color w:val="000000" w:themeColor="text1"/>
-        </w:rPr>
-        <w:t xml:space="preserve"> Creek Basin weather station sites</w:t>
+        <w:t>: Sugarloaf Creek Basin and Illilouette Creek Basin weather station sites</w:t>
       </w:r>
     </w:p>
     <w:p>
@@ -5711,18 +5577,8 @@
           <w:i/>
           <w:color w:val="000000" w:themeColor="text1"/>
         </w:rPr>
-        <w:t xml:space="preserve">Ceanothus </w:t>
-      </w:r>
-      <w:proofErr w:type="spellStart"/>
-      <w:r>
-        <w:rPr>
-          <w:rFonts w:ascii="Times New Roman" w:hAnsi="Times New Roman" w:cs="Times New Roman"/>
-          <w:i/>
-          <w:color w:val="000000" w:themeColor="text1"/>
-        </w:rPr>
-        <w:t>cordulatus</w:t>
-      </w:r>
-      <w:proofErr w:type="spellEnd"/>
+        <w:t>Ceanothus cordulatus</w:t>
+      </w:r>
       <w:r>
         <w:rPr>
           <w:rFonts w:ascii="Times New Roman" w:hAnsi="Times New Roman" w:cs="Times New Roman"/>
@@ -5990,23 +5846,7 @@
           <w:rFonts w:ascii="Times New Roman" w:hAnsi="Times New Roman" w:cs="Times New Roman"/>
           <w:color w:val="000000" w:themeColor="text1"/>
         </w:rPr>
-        <w:t>predictive mean matching (</w:t>
-      </w:r>
-      <w:proofErr w:type="spellStart"/>
-      <w:r>
-        <w:rPr>
-          <w:rFonts w:ascii="Times New Roman" w:hAnsi="Times New Roman" w:cs="Times New Roman"/>
-          <w:color w:val="000000" w:themeColor="text1"/>
-        </w:rPr>
-        <w:t>mice.impute.pmm</w:t>
-      </w:r>
-      <w:proofErr w:type="spellEnd"/>
-      <w:r>
-        <w:rPr>
-          <w:rFonts w:ascii="Times New Roman" w:hAnsi="Times New Roman" w:cs="Times New Roman"/>
-          <w:color w:val="000000" w:themeColor="text1"/>
-        </w:rPr>
-        <w:t xml:space="preserve"> function in R package “MICE”) to perform multiple imputations of the missing data</w:t>
+        <w:t>predictive mean matching (mice.impute.pmm function in R package “MICE”) to perform multiple imputations of the missing data</w:t>
       </w:r>
       <w:r>
         <w:rPr>
@@ -6091,23 +5931,7 @@
           <w:rFonts w:ascii="Times New Roman" w:hAnsi="Times New Roman" w:cs="Times New Roman"/>
           <w:color w:val="000000" w:themeColor="text1"/>
         </w:rPr>
-        <w:t xml:space="preserve">filled using a combination of snowmelt (determined by decreases in snow depth, using an averaged density of 0.4 </w:t>
-      </w:r>
-      <w:proofErr w:type="spellStart"/>
-      <w:r>
-        <w:rPr>
-          <w:rFonts w:ascii="Times New Roman" w:hAnsi="Times New Roman" w:cs="Times New Roman"/>
-          <w:color w:val="000000" w:themeColor="text1"/>
-        </w:rPr>
-        <w:t>swe</w:t>
-      </w:r>
-      <w:proofErr w:type="spellEnd"/>
-      <w:r>
-        <w:rPr>
-          <w:rFonts w:ascii="Times New Roman" w:hAnsi="Times New Roman" w:cs="Times New Roman"/>
-          <w:color w:val="000000" w:themeColor="text1"/>
-        </w:rPr>
-        <w:t>/snow depth)</w:t>
+        <w:t>filled using a combination of snowmelt (determined by decreases in snow depth, using an averaged density of 0.4 swe/snow depth)</w:t>
       </w:r>
       <w:r>
         <w:rPr>
@@ -6267,7 +6091,6 @@
         </w:rPr>
         <w:t xml:space="preserve">0 x </w:t>
       </w:r>
-      <w:proofErr w:type="gramStart"/>
       <w:r>
         <w:rPr>
           <w:rFonts w:ascii="Times New Roman" w:hAnsi="Times New Roman" w:cs="Times New Roman"/>
@@ -6282,7 +6105,6 @@
         </w:rPr>
         <w:t>0 foot</w:t>
       </w:r>
-      <w:proofErr w:type="gramEnd"/>
       <w:r>
         <w:rPr>
           <w:rFonts w:ascii="Times New Roman" w:hAnsi="Times New Roman" w:cs="Times New Roman"/>
@@ -6516,25 +6338,17 @@
           <w:i/>
           <w:color w:val="000000" w:themeColor="text1"/>
         </w:rPr>
-        <w:t xml:space="preserve"> (with </w:t>
-      </w:r>
-      <w:proofErr w:type="spellStart"/>
+        <w:t xml:space="preserve"> (with standar</w:t>
+      </w:r>
+      <w:bookmarkStart w:id="3" w:name="_GoBack"/>
+      <w:bookmarkEnd w:id="3"/>
       <w:r>
         <w:rPr>
           <w:rFonts w:ascii="Times New Roman" w:hAnsi="Times New Roman" w:cs="Times New Roman"/>
           <w:i/>
           <w:color w:val="000000" w:themeColor="text1"/>
         </w:rPr>
-        <w:t>standartd</w:t>
-      </w:r>
-      <w:proofErr w:type="spellEnd"/>
-      <w:r>
-        <w:rPr>
-          <w:rFonts w:ascii="Times New Roman" w:hAnsi="Times New Roman" w:cs="Times New Roman"/>
-          <w:i/>
-          <w:color w:val="000000" w:themeColor="text1"/>
-        </w:rPr>
-        <w:t xml:space="preserve"> deviation)</w:t>
+        <w:t>d deviation)</w:t>
       </w:r>
       <w:r>
         <w:rPr>
@@ -7310,21 +7124,7 @@
         <w:rPr>
           <w:rFonts w:ascii="Times New Roman" w:hAnsi="Times New Roman" w:cs="Times New Roman"/>
         </w:rPr>
-        <w:t xml:space="preserve">Soil samples were collected during installation of the soil moisture probes at each weather </w:t>
-      </w:r>
-      <w:proofErr w:type="gramStart"/>
-      <w:r>
-        <w:rPr>
-          <w:rFonts w:ascii="Times New Roman" w:hAnsi="Times New Roman" w:cs="Times New Roman"/>
-        </w:rPr>
-        <w:t>station, and</w:t>
-      </w:r>
-      <w:proofErr w:type="gramEnd"/>
-      <w:r>
-        <w:rPr>
-          <w:rFonts w:ascii="Times New Roman" w:hAnsi="Times New Roman" w:cs="Times New Roman"/>
-        </w:rPr>
-        <w:t xml:space="preserve"> analyzed for organic matter content as well as soil texture. Soil</w:t>
+        <w:t>Soil samples were collected during installation of the soil moisture probes at each weather station, and analyzed for organic matter content as well as soil texture. Soil</w:t>
       </w:r>
       <w:r>
         <w:rPr>
@@ -7523,17 +7323,8 @@
           <w:rFonts w:ascii="Times New Roman" w:hAnsi="Times New Roman" w:cs="Times New Roman"/>
           <w:i/>
         </w:rPr>
-        <w:t xml:space="preserve"> </w:t>
-      </w:r>
-      <w:proofErr w:type="spellStart"/>
-      <w:r>
-        <w:rPr>
-          <w:rFonts w:ascii="Times New Roman" w:hAnsi="Times New Roman" w:cs="Times New Roman"/>
-          <w:i/>
-        </w:rPr>
-        <w:t>cordulatus</w:t>
-      </w:r>
-      <w:proofErr w:type="spellEnd"/>
+        <w:t xml:space="preserve"> cordulatus</w:t>
+      </w:r>
       <w:r>
         <w:rPr>
           <w:rFonts w:ascii="Times New Roman" w:hAnsi="Times New Roman" w:cs="Times New Roman"/>
@@ -7544,21 +7335,7 @@
         <w:rPr>
           <w:rFonts w:ascii="Times New Roman" w:hAnsi="Times New Roman" w:cs="Times New Roman"/>
         </w:rPr>
-        <w:t xml:space="preserve"> when weather stations were </w:t>
-      </w:r>
-      <w:proofErr w:type="gramStart"/>
-      <w:r>
-        <w:rPr>
-          <w:rFonts w:ascii="Times New Roman" w:hAnsi="Times New Roman" w:cs="Times New Roman"/>
-        </w:rPr>
-        <w:t>installed, but</w:t>
-      </w:r>
-      <w:proofErr w:type="gramEnd"/>
-      <w:r>
-        <w:rPr>
-          <w:rFonts w:ascii="Times New Roman" w:hAnsi="Times New Roman" w:cs="Times New Roman"/>
-        </w:rPr>
-        <w:t xml:space="preserve"> burned at </w:t>
+        <w:t xml:space="preserve"> when weather stations were installed, but burned at </w:t>
       </w:r>
       <w:r>
         <w:rPr>
@@ -7722,7 +7499,7 @@
                     </pic:cNvPicPr>
                   </pic:nvPicPr>
                   <pic:blipFill>
-                    <a:blip r:embed="rId10">
+                    <a:blip r:embed="rId9">
                       <a:extLst>
                         <a:ext uri="{28A0092B-C50C-407E-A947-70E740481C1C}">
                           <a14:useLocalDpi xmlns:a14="http://schemas.microsoft.com/office/drawing/2010/main" val="0"/>
@@ -7827,7 +7604,7 @@
                     <pic:cNvPicPr/>
                   </pic:nvPicPr>
                   <pic:blipFill>
-                    <a:blip r:embed="rId11">
+                    <a:blip r:embed="rId10">
                       <a:extLst>
                         <a:ext uri="{28A0092B-C50C-407E-A947-70E740481C1C}">
                           <a14:useLocalDpi xmlns:a14="http://schemas.microsoft.com/office/drawing/2010/main" val="0"/>
@@ -7851,7 +7628,7 @@
                     </a:ln>
                     <a:extLst>
                       <a:ext uri="{53640926-AAD7-44d8-BBD7-CCE9431645EC}">
-                        <a14:shadowObscured xmlns:a14="http://schemas.microsoft.com/office/drawing/2010/main" xmlns:w="http://schemas.openxmlformats.org/wordprocessingml/2006/main" xmlns:w10="urn:schemas-microsoft-com:office:word" xmlns:v="urn:schemas-microsoft-com:vml" xmlns:o="urn:schemas-microsoft-com:office:office" xmlns:mv="urn:schemas-microsoft-com:mac:vml" xmlns:mo="http://schemas.microsoft.com/office/mac/office/2008/main" xmlns=""/>
+                        <a14:shadowObscured xmlns="" xmlns:mo="http://schemas.microsoft.com/office/mac/office/2008/main" xmlns:mv="urn:schemas-microsoft-com:mac:vml" xmlns:o="urn:schemas-microsoft-com:office:office" xmlns:v="urn:schemas-microsoft-com:vml" xmlns:w10="urn:schemas-microsoft-com:office:word" xmlns:w="http://schemas.openxmlformats.org/wordprocessingml/2006/main" xmlns:a14="http://schemas.microsoft.com/office/drawing/2010/main" xmlns:w16cid="http://schemas.microsoft.com/office/word/2016/wordml/cid" xmlns:am3d="http://schemas.microsoft.com/office/drawing/2017/model3d" xmlns:aink="http://schemas.microsoft.com/office/drawing/2016/ink" xmlns:cx8="http://schemas.microsoft.com/office/drawing/2016/5/14/chartex" xmlns:cx7="http://schemas.microsoft.com/office/drawing/2016/5/13/chartex" xmlns:cx6="http://schemas.microsoft.com/office/drawing/2016/5/12/chartex" xmlns:cx5="http://schemas.microsoft.com/office/drawing/2016/5/11/chartex" xmlns:cx4="http://schemas.microsoft.com/office/drawing/2016/5/10/chartex" xmlns:cx3="http://schemas.microsoft.com/office/drawing/2016/5/9/chartex" xmlns:cx2="http://schemas.microsoft.com/office/drawing/2015/10/21/chartex"/>
                       </a:ext>
                     </a:extLst>
                   </pic:spPr>
@@ -7900,23 +7677,7 @@
           <w:rFonts w:ascii="Times New Roman" w:hAnsi="Times New Roman" w:cs="Times New Roman"/>
           <w:color w:val="000000" w:themeColor="text1"/>
         </w:rPr>
-        <w:t xml:space="preserve">in </w:t>
-      </w:r>
-      <w:proofErr w:type="spellStart"/>
-      <w:r>
-        <w:rPr>
-          <w:rFonts w:ascii="Times New Roman" w:hAnsi="Times New Roman" w:cs="Times New Roman"/>
-          <w:color w:val="000000" w:themeColor="text1"/>
-        </w:rPr>
-        <w:t>Illilouette</w:t>
-      </w:r>
-      <w:proofErr w:type="spellEnd"/>
-      <w:r>
-        <w:rPr>
-          <w:rFonts w:ascii="Times New Roman" w:hAnsi="Times New Roman" w:cs="Times New Roman"/>
-          <w:color w:val="000000" w:themeColor="text1"/>
-        </w:rPr>
-        <w:t xml:space="preserve"> Creek Basin. </w:t>
+        <w:t xml:space="preserve">in Illilouette Creek Basin. </w:t>
       </w:r>
       <w:r>
         <w:rPr>
@@ -8119,7 +7880,7 @@
         </w:rPr>
         <w:t>(</w:t>
       </w:r>
-      <w:hyperlink r:id="rId12" w:history="1">
+      <w:hyperlink r:id="rId11" w:history="1">
         <w:r>
           <w:rPr>
             <w:rStyle w:val="Hyperlink"/>
@@ -9413,7 +9174,7 @@
                     <pic:cNvPicPr/>
                   </pic:nvPicPr>
                   <pic:blipFill rotWithShape="1">
-                    <a:blip r:embed="rId13"/>
+                    <a:blip r:embed="rId12"/>
                     <a:srcRect t="1785" b="-1"/>
                     <a:stretch/>
                   </pic:blipFill>
@@ -9430,7 +9191,7 @@
                     </a:ln>
                     <a:extLst>
                       <a:ext uri="{53640926-AAD7-44d8-BBD7-CCE9431645EC}">
-                        <a14:shadowObscured xmlns:a14="http://schemas.microsoft.com/office/drawing/2010/main" xmlns:w="http://schemas.openxmlformats.org/wordprocessingml/2006/main" xmlns:w10="urn:schemas-microsoft-com:office:word" xmlns:v="urn:schemas-microsoft-com:vml" xmlns:o="urn:schemas-microsoft-com:office:office" xmlns:mv="urn:schemas-microsoft-com:mac:vml" xmlns:mo="http://schemas.microsoft.com/office/mac/office/2008/main" xmlns=""/>
+                        <a14:shadowObscured xmlns="" xmlns:mo="http://schemas.microsoft.com/office/mac/office/2008/main" xmlns:mv="urn:schemas-microsoft-com:mac:vml" xmlns:o="urn:schemas-microsoft-com:office:office" xmlns:v="urn:schemas-microsoft-com:vml" xmlns:w10="urn:schemas-microsoft-com:office:word" xmlns:w="http://schemas.openxmlformats.org/wordprocessingml/2006/main" xmlns:a14="http://schemas.microsoft.com/office/drawing/2010/main" xmlns:w16cid="http://schemas.microsoft.com/office/word/2016/wordml/cid" xmlns:am3d="http://schemas.microsoft.com/office/drawing/2017/model3d" xmlns:aink="http://schemas.microsoft.com/office/drawing/2016/ink" xmlns:cx8="http://schemas.microsoft.com/office/drawing/2016/5/14/chartex" xmlns:cx7="http://schemas.microsoft.com/office/drawing/2016/5/13/chartex" xmlns:cx6="http://schemas.microsoft.com/office/drawing/2016/5/12/chartex" xmlns:cx5="http://schemas.microsoft.com/office/drawing/2016/5/11/chartex" xmlns:cx4="http://schemas.microsoft.com/office/drawing/2016/5/10/chartex" xmlns:cx3="http://schemas.microsoft.com/office/drawing/2016/5/9/chartex" xmlns:cx2="http://schemas.microsoft.com/office/drawing/2015/10/21/chartex"/>
                       </a:ext>
                     </a:extLst>
                   </pic:spPr>
@@ -9490,27 +9251,7 @@
           <w:sz w:val="24"/>
           <w:szCs w:val="24"/>
         </w:rPr>
-        <w:t xml:space="preserve">: Snow depth (in mm) for Sugarloaf Creek Basin (top) and </w:t>
-      </w:r>
-      <w:proofErr w:type="spellStart"/>
-      <w:r>
-        <w:rPr>
-          <w:rFonts w:ascii="Times New Roman" w:hAnsi="Times New Roman" w:cs="Times New Roman"/>
-          <w:color w:val="000000" w:themeColor="text1"/>
-          <w:sz w:val="24"/>
-          <w:szCs w:val="24"/>
-        </w:rPr>
-        <w:t>Illilouette</w:t>
-      </w:r>
-      <w:proofErr w:type="spellEnd"/>
-      <w:r>
-        <w:rPr>
-          <w:rFonts w:ascii="Times New Roman" w:hAnsi="Times New Roman" w:cs="Times New Roman"/>
-          <w:color w:val="000000" w:themeColor="text1"/>
-          <w:sz w:val="24"/>
-          <w:szCs w:val="24"/>
-        </w:rPr>
-        <w:t xml:space="preserve"> Creek Basin (bottom) as measured from images taken four times each day at wetland, shrub, and forest weather station sites. Additionally, error bars (squares indicating mean, and bars indicating standard deviation) are shown for manually measured snow depths in ICB.</w:t>
+        <w:t>: Snow depth (in mm) for Sugarloaf Creek Basin (top) and Illilouette Creek Basin (bottom) as measured from images taken four times each day at wetland, shrub, and forest weather station sites. Additionally, error bars (squares indicating mean, and bars indicating standard deviation) are shown for manually measured snow depths in ICB.</w:t>
       </w:r>
       <w:r>
         <w:rPr>
@@ -9668,21 +9409,7 @@
         <w:rPr>
           <w:rFonts w:ascii="Times New Roman" w:hAnsi="Times New Roman" w:cs="Times New Roman"/>
         </w:rPr>
-        <w:t xml:space="preserve"> For both watersheds, the first year of imagery (either 1973 or 1969/70) coincided with the end of a long period of fire </w:t>
-      </w:r>
-      <w:proofErr w:type="gramStart"/>
-      <w:r>
-        <w:rPr>
-          <w:rFonts w:ascii="Times New Roman" w:hAnsi="Times New Roman" w:cs="Times New Roman"/>
-        </w:rPr>
-        <w:t>suppression, and</w:t>
-      </w:r>
-      <w:proofErr w:type="gramEnd"/>
-      <w:r>
-        <w:rPr>
-          <w:rFonts w:ascii="Times New Roman" w:hAnsi="Times New Roman" w:cs="Times New Roman"/>
-        </w:rPr>
-        <w:t xml:space="preserve"> represents vegetation before the first fire in the managed wildfire era. The vegetation maps divided land cover into four vegetation </w:t>
+        <w:t xml:space="preserve"> For both watersheds, the first year of imagery (either 1973 or 1969/70) coincided with the end of a long period of fire suppression, and represents vegetation before the first fire in the managed wildfire era. The vegetation maps divided land cover into four vegetation </w:t>
       </w:r>
       <w:r>
         <w:rPr>
@@ -10355,23 +10082,7 @@
           <w:rFonts w:ascii="Times New Roman" w:hAnsi="Times New Roman" w:cs="Times New Roman"/>
           <w:color w:val="000000" w:themeColor="text1"/>
         </w:rPr>
-        <w:t xml:space="preserve">Sugarloaf Creek Basin (SCB) showed a much smaller degree of landscape change than </w:t>
-      </w:r>
-      <w:proofErr w:type="spellStart"/>
-      <w:r>
-        <w:rPr>
-          <w:rFonts w:ascii="Times New Roman" w:hAnsi="Times New Roman" w:cs="Times New Roman"/>
-          <w:color w:val="000000" w:themeColor="text1"/>
-        </w:rPr>
-        <w:t>Illilouette</w:t>
-      </w:r>
-      <w:proofErr w:type="spellEnd"/>
-      <w:r>
-        <w:rPr>
-          <w:rFonts w:ascii="Times New Roman" w:hAnsi="Times New Roman" w:cs="Times New Roman"/>
-          <w:color w:val="000000" w:themeColor="text1"/>
-        </w:rPr>
-        <w:t xml:space="preserve"> Creek Basin (ICB).</w:t>
+        <w:t>Sugarloaf Creek Basin (SCB) showed a much smaller degree of landscape change than Illilouette Creek Basin (ICB).</w:t>
       </w:r>
       <w:r>
         <w:rPr>
@@ -10416,6 +10127,109 @@
             <wp:extent cx="2803585" cy="2390474"/>
             <wp:effectExtent l="0" t="0" r="0" b="0"/>
             <wp:docPr id="14" name="Picture 14"/>
+            <wp:cNvGraphicFramePr>
+              <a:graphicFrameLocks xmlns:a="http://schemas.openxmlformats.org/drawingml/2006/main" noChangeAspect="1"/>
+            </wp:cNvGraphicFramePr>
+            <a:graphic xmlns:a="http://schemas.openxmlformats.org/drawingml/2006/main">
+              <a:graphicData uri="http://schemas.openxmlformats.org/drawingml/2006/picture">
+                <pic:pic xmlns:pic="http://schemas.openxmlformats.org/drawingml/2006/picture">
+                  <pic:nvPicPr>
+                    <pic:cNvPr id="1" name=""/>
+                    <pic:cNvPicPr/>
+                  </pic:nvPicPr>
+                  <pic:blipFill>
+                    <a:blip r:embed="rId13"/>
+                    <a:stretch>
+                      <a:fillRect/>
+                    </a:stretch>
+                  </pic:blipFill>
+                  <pic:spPr>
+                    <a:xfrm>
+                      <a:off x="0" y="0"/>
+                      <a:ext cx="2820522" cy="2404915"/>
+                    </a:xfrm>
+                    <a:prstGeom prst="rect">
+                      <a:avLst/>
+                    </a:prstGeom>
+                  </pic:spPr>
+                </pic:pic>
+              </a:graphicData>
+            </a:graphic>
+          </wp:inline>
+        </w:drawing>
+      </w:r>
+    </w:p>
+    <w:p>
+      <w:pPr>
+        <w:rPr>
+          <w:rFonts w:ascii="Times New Roman" w:hAnsi="Times New Roman" w:cs="Times New Roman"/>
+          <w:i/>
+          <w:color w:val="000000" w:themeColor="text1"/>
+          <w:sz w:val="18"/>
+          <w:szCs w:val="18"/>
+        </w:rPr>
+      </w:pPr>
+      <w:r>
+        <w:rPr>
+          <w:rFonts w:ascii="Times New Roman" w:hAnsi="Times New Roman" w:cs="Times New Roman"/>
+          <w:i/>
+          <w:color w:val="000000" w:themeColor="text1"/>
+          <w:sz w:val="18"/>
+          <w:szCs w:val="18"/>
+        </w:rPr>
+        <w:t xml:space="preserve">Figure </w:t>
+      </w:r>
+      <w:r>
+        <w:rPr>
+          <w:rFonts w:ascii="Times New Roman" w:hAnsi="Times New Roman" w:cs="Times New Roman"/>
+          <w:i/>
+          <w:color w:val="000000" w:themeColor="text1"/>
+          <w:sz w:val="18"/>
+          <w:szCs w:val="18"/>
+        </w:rPr>
+        <w:t>C</w:t>
+      </w:r>
+      <w:r>
+        <w:rPr>
+          <w:rFonts w:ascii="Times New Roman" w:hAnsi="Times New Roman" w:cs="Times New Roman"/>
+          <w:i/>
+          <w:color w:val="000000" w:themeColor="text1"/>
+          <w:sz w:val="18"/>
+          <w:szCs w:val="18"/>
+        </w:rPr>
+        <w:t xml:space="preserve">1. </w:t>
+      </w:r>
+      <w:r>
+        <w:rPr>
+          <w:rFonts w:ascii="Times New Roman" w:hAnsi="Times New Roman" w:cs="Times New Roman"/>
+          <w:i/>
+          <w:color w:val="000000" w:themeColor="text1"/>
+          <w:sz w:val="18"/>
+          <w:szCs w:val="18"/>
+        </w:rPr>
+        <w:t xml:space="preserve">Shannon’s Evenness Index calculated for both ICB and SCB for each year that we created vegetation maps from aerial imagery. </w:t>
+      </w:r>
+    </w:p>
+    <w:p>
+      <w:pPr>
+        <w:rPr>
+          <w:rFonts w:ascii="Times New Roman" w:hAnsi="Times New Roman" w:cs="Times New Roman"/>
+          <w:i/>
+          <w:color w:val="000000" w:themeColor="text1"/>
+          <w:sz w:val="18"/>
+          <w:szCs w:val="18"/>
+        </w:rPr>
+      </w:pPr>
+      <w:r>
+        <w:rPr>
+          <w:noProof/>
+          <w:lang w:eastAsia="en-US"/>
+        </w:rPr>
+        <w:drawing>
+          <wp:inline distT="0" distB="0" distL="0" distR="0" wp14:anchorId="75D26E1D" wp14:editId="41432B41">
+            <wp:extent cx="2806554" cy="2393005"/>
+            <wp:effectExtent l="0" t="0" r="635" b="0"/>
+            <wp:docPr id="15" name="Picture 15"/>
             <wp:cNvGraphicFramePr>
               <a:graphicFrameLocks xmlns:a="http://schemas.openxmlformats.org/drawingml/2006/main" noChangeAspect="1"/>
             </wp:cNvGraphicFramePr>
@@ -10435,109 +10249,6 @@
                   <pic:spPr>
                     <a:xfrm>
                       <a:off x="0" y="0"/>
-                      <a:ext cx="2820522" cy="2404915"/>
-                    </a:xfrm>
-                    <a:prstGeom prst="rect">
-                      <a:avLst/>
-                    </a:prstGeom>
-                  </pic:spPr>
-                </pic:pic>
-              </a:graphicData>
-            </a:graphic>
-          </wp:inline>
-        </w:drawing>
-      </w:r>
-    </w:p>
-    <w:p>
-      <w:pPr>
-        <w:rPr>
-          <w:rFonts w:ascii="Times New Roman" w:hAnsi="Times New Roman" w:cs="Times New Roman"/>
-          <w:i/>
-          <w:color w:val="000000" w:themeColor="text1"/>
-          <w:sz w:val="18"/>
-          <w:szCs w:val="18"/>
-        </w:rPr>
-      </w:pPr>
-      <w:r>
-        <w:rPr>
-          <w:rFonts w:ascii="Times New Roman" w:hAnsi="Times New Roman" w:cs="Times New Roman"/>
-          <w:i/>
-          <w:color w:val="000000" w:themeColor="text1"/>
-          <w:sz w:val="18"/>
-          <w:szCs w:val="18"/>
-        </w:rPr>
-        <w:t xml:space="preserve">Figure </w:t>
-      </w:r>
-      <w:r>
-        <w:rPr>
-          <w:rFonts w:ascii="Times New Roman" w:hAnsi="Times New Roman" w:cs="Times New Roman"/>
-          <w:i/>
-          <w:color w:val="000000" w:themeColor="text1"/>
-          <w:sz w:val="18"/>
-          <w:szCs w:val="18"/>
-        </w:rPr>
-        <w:t>C</w:t>
-      </w:r>
-      <w:r>
-        <w:rPr>
-          <w:rFonts w:ascii="Times New Roman" w:hAnsi="Times New Roman" w:cs="Times New Roman"/>
-          <w:i/>
-          <w:color w:val="000000" w:themeColor="text1"/>
-          <w:sz w:val="18"/>
-          <w:szCs w:val="18"/>
-        </w:rPr>
-        <w:t xml:space="preserve">1. </w:t>
-      </w:r>
-      <w:r>
-        <w:rPr>
-          <w:rFonts w:ascii="Times New Roman" w:hAnsi="Times New Roman" w:cs="Times New Roman"/>
-          <w:i/>
-          <w:color w:val="000000" w:themeColor="text1"/>
-          <w:sz w:val="18"/>
-          <w:szCs w:val="18"/>
-        </w:rPr>
-        <w:t xml:space="preserve">Shannon’s Evenness Index calculated for both ICB and SCB for each year that we created vegetation maps from aerial imagery. </w:t>
-      </w:r>
-    </w:p>
-    <w:p>
-      <w:pPr>
-        <w:rPr>
-          <w:rFonts w:ascii="Times New Roman" w:hAnsi="Times New Roman" w:cs="Times New Roman"/>
-          <w:i/>
-          <w:color w:val="000000" w:themeColor="text1"/>
-          <w:sz w:val="18"/>
-          <w:szCs w:val="18"/>
-        </w:rPr>
-      </w:pPr>
-      <w:r>
-        <w:rPr>
-          <w:noProof/>
-          <w:lang w:eastAsia="en-US"/>
-        </w:rPr>
-        <w:drawing>
-          <wp:inline distT="0" distB="0" distL="0" distR="0" wp14:anchorId="75D26E1D" wp14:editId="41432B41">
-            <wp:extent cx="2806554" cy="2393005"/>
-            <wp:effectExtent l="0" t="0" r="635" b="0"/>
-            <wp:docPr id="15" name="Picture 15"/>
-            <wp:cNvGraphicFramePr>
-              <a:graphicFrameLocks xmlns:a="http://schemas.openxmlformats.org/drawingml/2006/main" noChangeAspect="1"/>
-            </wp:cNvGraphicFramePr>
-            <a:graphic xmlns:a="http://schemas.openxmlformats.org/drawingml/2006/main">
-              <a:graphicData uri="http://schemas.openxmlformats.org/drawingml/2006/picture">
-                <pic:pic xmlns:pic="http://schemas.openxmlformats.org/drawingml/2006/picture">
-                  <pic:nvPicPr>
-                    <pic:cNvPr id="1" name=""/>
-                    <pic:cNvPicPr/>
-                  </pic:nvPicPr>
-                  <pic:blipFill>
-                    <a:blip r:embed="rId15"/>
-                    <a:stretch>
-                      <a:fillRect/>
-                    </a:stretch>
-                  </pic:blipFill>
-                  <pic:spPr>
-                    <a:xfrm>
-                      <a:off x="0" y="0"/>
                       <a:ext cx="2858478" cy="2437278"/>
                     </a:xfrm>
                     <a:prstGeom prst="rect">
@@ -10642,7 +10353,7 @@
                     <pic:cNvPicPr/>
                   </pic:nvPicPr>
                   <pic:blipFill>
-                    <a:blip r:embed="rId16">
+                    <a:blip r:embed="rId15">
                       <a:extLst>
                         <a:ext uri="{28A0092B-C50C-407E-A947-70E740481C1C}">
                           <a14:useLocalDpi xmlns:a14="http://schemas.microsoft.com/office/drawing/2010/main" val="0"/>
@@ -10748,7 +10459,7 @@
                     <pic:cNvPicPr/>
                   </pic:nvPicPr>
                   <pic:blipFill>
-                    <a:blip r:embed="rId17">
+                    <a:blip r:embed="rId16">
                       <a:extLst>
                         <a:ext uri="{28A0092B-C50C-407E-A947-70E740481C1C}">
                           <a14:useLocalDpi xmlns:a14="http://schemas.microsoft.com/office/drawing/2010/main" val="0"/>
@@ -10827,47 +10538,7 @@
           <w:sz w:val="18"/>
           <w:szCs w:val="18"/>
         </w:rPr>
-        <w:t>Mean (</w:t>
-      </w:r>
-      <w:proofErr w:type="gramStart"/>
-      <w:r>
-        <w:rPr>
-          <w:rFonts w:ascii="Times New Roman" w:hAnsi="Times New Roman" w:cs="Times New Roman"/>
-          <w:i/>
-          <w:sz w:val="18"/>
-          <w:szCs w:val="18"/>
-        </w:rPr>
-        <w:t>A,C</w:t>
-      </w:r>
-      <w:proofErr w:type="gramEnd"/>
-      <w:r>
-        <w:rPr>
-          <w:rFonts w:ascii="Times New Roman" w:hAnsi="Times New Roman" w:cs="Times New Roman"/>
-          <w:i/>
-          <w:sz w:val="18"/>
-          <w:szCs w:val="18"/>
-        </w:rPr>
-        <w:t>) and standard deviation (B,D) of patch size for each vegetation class for both ICB (dashed lines) and SCB (dotted lines). Conifer is shown separately (</w:t>
-      </w:r>
-      <w:proofErr w:type="gramStart"/>
-      <w:r>
-        <w:rPr>
-          <w:rFonts w:ascii="Times New Roman" w:hAnsi="Times New Roman" w:cs="Times New Roman"/>
-          <w:i/>
-          <w:sz w:val="18"/>
-          <w:szCs w:val="18"/>
-        </w:rPr>
-        <w:t>A,B</w:t>
-      </w:r>
-      <w:proofErr w:type="gramEnd"/>
-      <w:r>
-        <w:rPr>
-          <w:rFonts w:ascii="Times New Roman" w:hAnsi="Times New Roman" w:cs="Times New Roman"/>
-          <w:i/>
-          <w:sz w:val="18"/>
-          <w:szCs w:val="18"/>
-        </w:rPr>
-        <w:t>) from the other vegetation classes due to large differences in scale.</w:t>
+        <w:t>Mean (A,C) and standard deviation (B,D) of patch size for each vegetation class for both ICB (dashed lines) and SCB (dotted lines). Conifer is shown separately (A,B) from the other vegetation classes due to large differences in scale.</w:t>
       </w:r>
     </w:p>
     <w:p>
@@ -10934,7 +10605,7 @@
                     </pic:cNvPicPr>
                   </pic:nvPicPr>
                   <pic:blipFill rotWithShape="1">
-                    <a:blip r:embed="rId18">
+                    <a:blip r:embed="rId17">
                       <a:extLst>
                         <a:ext uri="{28A0092B-C50C-407E-A947-70E740481C1C}">
                           <a14:useLocalDpi xmlns:a14="http://schemas.microsoft.com/office/drawing/2010/main" val="0"/>
@@ -10986,7 +10657,7 @@
                     <pic:cNvPicPr/>
                   </pic:nvPicPr>
                   <pic:blipFill>
-                    <a:blip r:embed="rId19"/>
+                    <a:blip r:embed="rId18"/>
                     <a:stretch>
                       <a:fillRect/>
                     </a:stretch>
@@ -11032,27 +10703,7 @@
           <w:sz w:val="18"/>
           <w:szCs w:val="18"/>
         </w:rPr>
-        <w:t xml:space="preserve">C5. Mean area-weighted fractal dimension of patches for each vegetation class for both ICB and SCB. 1997 is omitted due to </w:t>
-      </w:r>
-      <w:proofErr w:type="gramStart"/>
-      <w:r>
-        <w:rPr>
-          <w:rFonts w:ascii="Times New Roman" w:hAnsi="Times New Roman" w:cs="Times New Roman"/>
-          <w:i/>
-          <w:sz w:val="18"/>
-          <w:szCs w:val="18"/>
-        </w:rPr>
-        <w:t>small  differences</w:t>
-      </w:r>
-      <w:proofErr w:type="gramEnd"/>
-      <w:r>
-        <w:rPr>
-          <w:rFonts w:ascii="Times New Roman" w:hAnsi="Times New Roman" w:cs="Times New Roman"/>
-          <w:i/>
-          <w:sz w:val="18"/>
-          <w:szCs w:val="18"/>
-        </w:rPr>
-        <w:t xml:space="preserve"> in mapping protocol affecting patch fractal dimension.</w:t>
+        <w:t>C5. Mean area-weighted fractal dimension of patches for each vegetation class for both ICB and SCB. 1997 is omitted due to small  differences in mapping protocol affecting patch fractal dimension.</w:t>
       </w:r>
     </w:p>
     <w:p>
@@ -11100,7 +10751,7 @@
                     <pic:cNvPicPr/>
                   </pic:nvPicPr>
                   <pic:blipFill>
-                    <a:blip r:embed="rId20">
+                    <a:blip r:embed="rId19">
                       <a:extLst>
                         <a:ext uri="{28A0092B-C50C-407E-A947-70E740481C1C}">
                           <a14:useLocalDpi xmlns:a14="http://schemas.microsoft.com/office/drawing/2010/main" val="0"/>
@@ -11270,7 +10921,7 @@
                     </pic:cNvPicPr>
                   </pic:nvPicPr>
                   <pic:blipFill>
-                    <a:blip r:embed="rId21">
+                    <a:blip r:embed="rId20">
                       <a:extLst>
                         <a:ext uri="{28A0092B-C50C-407E-A947-70E740481C1C}">
                           <a14:useLocalDpi xmlns:a14="http://schemas.microsoft.com/office/drawing/2010/main" val="0"/>
@@ -11295,7 +10946,7 @@
                     </a:ln>
                     <a:extLst>
                       <a:ext uri="{53640926-AAD7-44d8-BBD7-CCE9431645EC}">
-                        <a14:shadowObscured xmlns:a14="http://schemas.microsoft.com/office/drawing/2010/main" xmlns:w="http://schemas.openxmlformats.org/wordprocessingml/2006/main" xmlns:w10="urn:schemas-microsoft-com:office:word" xmlns:v="urn:schemas-microsoft-com:vml" xmlns:o="urn:schemas-microsoft-com:office:office" xmlns:mv="urn:schemas-microsoft-com:mac:vml" xmlns:mo="http://schemas.microsoft.com/office/mac/office/2008/main" xmlns=""/>
+                        <a14:shadowObscured xmlns="" xmlns:mo="http://schemas.microsoft.com/office/mac/office/2008/main" xmlns:mv="urn:schemas-microsoft-com:mac:vml" xmlns:o="urn:schemas-microsoft-com:office:office" xmlns:v="urn:schemas-microsoft-com:vml" xmlns:w10="urn:schemas-microsoft-com:office:word" xmlns:w="http://schemas.openxmlformats.org/wordprocessingml/2006/main" xmlns:a14="http://schemas.microsoft.com/office/drawing/2010/main" xmlns:w16cid="http://schemas.microsoft.com/office/word/2016/wordml/cid" xmlns:am3d="http://schemas.microsoft.com/office/drawing/2017/model3d" xmlns:aink="http://schemas.microsoft.com/office/drawing/2016/ink" xmlns:cx8="http://schemas.microsoft.com/office/drawing/2016/5/14/chartex" xmlns:cx7="http://schemas.microsoft.com/office/drawing/2016/5/13/chartex" xmlns:cx6="http://schemas.microsoft.com/office/drawing/2016/5/12/chartex" xmlns:cx5="http://schemas.microsoft.com/office/drawing/2016/5/11/chartex" xmlns:cx4="http://schemas.microsoft.com/office/drawing/2016/5/10/chartex" xmlns:cx3="http://schemas.microsoft.com/office/drawing/2016/5/9/chartex" xmlns:cx2="http://schemas.microsoft.com/office/drawing/2015/10/21/chartex"/>
                       </a:ext>
                     </a:extLst>
                   </pic:spPr>
@@ -11365,23 +11016,7 @@
           <w:rFonts w:ascii="Times New Roman" w:hAnsi="Times New Roman" w:cs="Times New Roman"/>
           <w:color w:val="000000" w:themeColor="text1"/>
         </w:rPr>
-        <w:t xml:space="preserve">) and </w:t>
-      </w:r>
-      <w:proofErr w:type="spellStart"/>
-      <w:r>
-        <w:rPr>
-          <w:rFonts w:ascii="Times New Roman" w:hAnsi="Times New Roman" w:cs="Times New Roman"/>
-          <w:color w:val="000000" w:themeColor="text1"/>
-        </w:rPr>
-        <w:t>Illilouette</w:t>
-      </w:r>
-      <w:proofErr w:type="spellEnd"/>
-      <w:r>
-        <w:rPr>
-          <w:rFonts w:ascii="Times New Roman" w:hAnsi="Times New Roman" w:cs="Times New Roman"/>
-          <w:color w:val="000000" w:themeColor="text1"/>
-        </w:rPr>
-        <w:t xml:space="preserve"> Creek Basin (</w:t>
+        <w:t>) and Illilouette Creek Basin (</w:t>
       </w:r>
       <w:r>
         <w:rPr>
@@ -11469,6 +11104,133 @@
                 <pic:pic xmlns:pic="http://schemas.openxmlformats.org/drawingml/2006/picture">
                   <pic:nvPicPr>
                     <pic:cNvPr id="1" name="PartialPlotsLines.jpg"/>
+                    <pic:cNvPicPr/>
+                  </pic:nvPicPr>
+                  <pic:blipFill>
+                    <a:blip r:embed="rId21">
+                      <a:extLst>
+                        <a:ext uri="{28A0092B-C50C-407E-A947-70E740481C1C}">
+                          <a14:useLocalDpi xmlns:a14="http://schemas.microsoft.com/office/drawing/2010/main" val="0"/>
+                        </a:ext>
+                      </a:extLst>
+                    </a:blip>
+                    <a:stretch>
+                      <a:fillRect/>
+                    </a:stretch>
+                  </pic:blipFill>
+                  <pic:spPr>
+                    <a:xfrm>
+                      <a:off x="0" y="0"/>
+                      <a:ext cx="5943600" cy="3343275"/>
+                    </a:xfrm>
+                    <a:prstGeom prst="rect">
+                      <a:avLst/>
+                    </a:prstGeom>
+                  </pic:spPr>
+                </pic:pic>
+              </a:graphicData>
+            </a:graphic>
+          </wp:inline>
+        </w:drawing>
+      </w:r>
+      <w:r>
+        <w:rPr>
+          <w:rFonts w:ascii="Times New Roman" w:hAnsi="Times New Roman" w:cs="Times New Roman"/>
+          <w:i/>
+          <w:color w:val="000000" w:themeColor="text1"/>
+          <w:sz w:val="18"/>
+          <w:szCs w:val="18"/>
+        </w:rPr>
+        <w:t xml:space="preserve">Figure </w:t>
+      </w:r>
+      <w:r>
+        <w:rPr>
+          <w:rFonts w:ascii="Times New Roman" w:hAnsi="Times New Roman" w:cs="Times New Roman"/>
+          <w:i/>
+          <w:noProof/>
+          <w:color w:val="000000" w:themeColor="text1"/>
+          <w:sz w:val="18"/>
+          <w:szCs w:val="18"/>
+        </w:rPr>
+        <w:t>D</w:t>
+      </w:r>
+      <w:r>
+        <w:rPr>
+          <w:rFonts w:ascii="Times New Roman" w:hAnsi="Times New Roman" w:cs="Times New Roman"/>
+          <w:i/>
+          <w:noProof/>
+          <w:color w:val="000000" w:themeColor="text1"/>
+          <w:sz w:val="18"/>
+          <w:szCs w:val="18"/>
+        </w:rPr>
+        <w:t>2</w:t>
+      </w:r>
+      <w:r>
+        <w:rPr>
+          <w:rFonts w:ascii="Times New Roman" w:hAnsi="Times New Roman" w:cs="Times New Roman"/>
+          <w:i/>
+          <w:color w:val="000000" w:themeColor="text1"/>
+          <w:sz w:val="18"/>
+          <w:szCs w:val="18"/>
+        </w:rPr>
+        <w:t>: Partial plots showing how the mean soil moisture (across all other possible variable values) varies with each topographic variable.</w:t>
+      </w:r>
+    </w:p>
+    <w:p>
+      <w:pPr>
+        <w:rPr>
+          <w:rFonts w:ascii="Times New Roman" w:hAnsi="Times New Roman" w:cs="Times New Roman"/>
+          <w:i/>
+          <w:color w:val="000000" w:themeColor="text1"/>
+          <w:sz w:val="18"/>
+          <w:szCs w:val="18"/>
+        </w:rPr>
+      </w:pPr>
+    </w:p>
+    <w:p>
+      <w:pPr>
+        <w:rPr>
+          <w:rFonts w:ascii="Times New Roman" w:hAnsi="Times New Roman" w:cs="Times New Roman"/>
+          <w:i/>
+          <w:color w:val="000000" w:themeColor="text1"/>
+          <w:sz w:val="18"/>
+          <w:szCs w:val="18"/>
+        </w:rPr>
+      </w:pPr>
+    </w:p>
+    <w:p>
+      <w:pPr>
+        <w:rPr>
+          <w:rFonts w:ascii="Times New Roman" w:hAnsi="Times New Roman" w:cs="Times New Roman"/>
+          <w:i/>
+          <w:color w:val="000000" w:themeColor="text1"/>
+          <w:sz w:val="18"/>
+          <w:szCs w:val="18"/>
+        </w:rPr>
+      </w:pPr>
+      <w:r>
+        <w:rPr>
+          <w:rFonts w:ascii="Times New Roman" w:hAnsi="Times New Roman" w:cs="Times New Roman"/>
+          <w:i/>
+          <w:noProof/>
+          <w:color w:val="000000" w:themeColor="text1"/>
+          <w:sz w:val="18"/>
+          <w:szCs w:val="18"/>
+          <w:lang w:eastAsia="en-US"/>
+        </w:rPr>
+        <w:drawing>
+          <wp:inline distT="0" distB="0" distL="0" distR="0" wp14:anchorId="7D5FB7A1" wp14:editId="29E292FB">
+            <wp:extent cx="5943600" cy="3343275"/>
+            <wp:effectExtent l="0" t="0" r="0" b="9525"/>
+            <wp:docPr id="2" name="Picture 2"/>
+            <wp:cNvGraphicFramePr>
+              <a:graphicFrameLocks xmlns:a="http://schemas.openxmlformats.org/drawingml/2006/main" noChangeAspect="1"/>
+            </wp:cNvGraphicFramePr>
+            <a:graphic xmlns:a="http://schemas.openxmlformats.org/drawingml/2006/main">
+              <a:graphicData uri="http://schemas.openxmlformats.org/drawingml/2006/picture">
+                <pic:pic xmlns:pic="http://schemas.openxmlformats.org/drawingml/2006/picture">
+                  <pic:nvPicPr>
+                    <pic:cNvPr id="2" name="PartialPlotsBars.jpg"/>
                     <pic:cNvPicPr/>
                   </pic:nvPicPr>
                   <pic:blipFill>
@@ -11528,7 +11290,7 @@
           <w:sz w:val="18"/>
           <w:szCs w:val="18"/>
         </w:rPr>
-        <w:t>2</w:t>
+        <w:t>3</w:t>
       </w:r>
       <w:r>
         <w:rPr>
@@ -11538,56 +11300,70 @@
           <w:sz w:val="18"/>
           <w:szCs w:val="18"/>
         </w:rPr>
-        <w:t>: Partial plots showing how the mean soil moisture (across all other possible variable values) varies with each topographic variable.</w:t>
+        <w:t xml:space="preserve">: Partial plots showing how the mean soil moisture (across all other possible variable values) varies with each </w:t>
+      </w:r>
+      <w:r>
+        <w:rPr>
+          <w:rFonts w:ascii="Times New Roman" w:hAnsi="Times New Roman" w:cs="Times New Roman"/>
+          <w:i/>
+          <w:color w:val="000000" w:themeColor="text1"/>
+          <w:sz w:val="18"/>
+          <w:szCs w:val="18"/>
+        </w:rPr>
+        <w:t>variable. Those variables treated as factors rather than numbers in the model are shown as bar plots</w:t>
+      </w:r>
+      <w:r>
+        <w:rPr>
+          <w:rFonts w:ascii="Times New Roman" w:hAnsi="Times New Roman" w:cs="Times New Roman"/>
+          <w:i/>
+          <w:color w:val="000000" w:themeColor="text1"/>
+          <w:sz w:val="18"/>
+          <w:szCs w:val="18"/>
+        </w:rPr>
+        <w:t>.</w:t>
+      </w:r>
+      <w:r>
+        <w:rPr>
+          <w:rFonts w:ascii="Times New Roman" w:hAnsi="Times New Roman" w:cs="Times New Roman"/>
+          <w:i/>
+          <w:color w:val="000000" w:themeColor="text1"/>
+          <w:sz w:val="18"/>
+          <w:szCs w:val="18"/>
+        </w:rPr>
+        <w:t xml:space="preserve"> Number of fires varied moisture by less than 0.4%, and is not shown.</w:t>
+      </w:r>
+      <w:r>
+        <w:rPr>
+          <w:rFonts w:ascii="Times New Roman" w:hAnsi="Times New Roman" w:cs="Times New Roman"/>
+          <w:i/>
+          <w:color w:val="000000" w:themeColor="text1"/>
+          <w:sz w:val="18"/>
+          <w:szCs w:val="18"/>
+        </w:rPr>
+        <w:br w:type="page"/>
       </w:r>
     </w:p>
     <w:p>
       <w:pPr>
-        <w:rPr>
-          <w:rFonts w:ascii="Times New Roman" w:hAnsi="Times New Roman" w:cs="Times New Roman"/>
-          <w:i/>
-          <w:color w:val="000000" w:themeColor="text1"/>
-          <w:sz w:val="18"/>
-          <w:szCs w:val="18"/>
+        <w:keepNext/>
+        <w:rPr>
+          <w:rFonts w:ascii="Times New Roman" w:hAnsi="Times New Roman" w:cs="Times New Roman"/>
+          <w:color w:val="000000" w:themeColor="text1"/>
         </w:rPr>
       </w:pPr>
-    </w:p>
-    <w:p>
-      <w:pPr>
-        <w:rPr>
-          <w:rFonts w:ascii="Times New Roman" w:hAnsi="Times New Roman" w:cs="Times New Roman"/>
-          <w:i/>
-          <w:color w:val="000000" w:themeColor="text1"/>
-          <w:sz w:val="18"/>
-          <w:szCs w:val="18"/>
-        </w:rPr>
-      </w:pPr>
-    </w:p>
-    <w:p>
-      <w:pPr>
-        <w:rPr>
-          <w:rFonts w:ascii="Times New Roman" w:hAnsi="Times New Roman" w:cs="Times New Roman"/>
-          <w:i/>
-          <w:color w:val="000000" w:themeColor="text1"/>
-          <w:sz w:val="18"/>
-          <w:szCs w:val="18"/>
-        </w:rPr>
-      </w:pPr>
-      <w:r>
-        <w:rPr>
-          <w:rFonts w:ascii="Times New Roman" w:hAnsi="Times New Roman" w:cs="Times New Roman"/>
-          <w:i/>
+      <w:r>
+        <w:rPr>
+          <w:rFonts w:ascii="Times New Roman" w:hAnsi="Times New Roman" w:cs="Times New Roman"/>
           <w:noProof/>
           <w:color w:val="000000" w:themeColor="text1"/>
-          <w:sz w:val="18"/>
-          <w:szCs w:val="18"/>
           <w:lang w:eastAsia="en-US"/>
         </w:rPr>
+        <w:lastRenderedPageBreak/>
         <w:drawing>
-          <wp:inline distT="0" distB="0" distL="0" distR="0" wp14:anchorId="7D5FB7A1" wp14:editId="29E292FB">
-            <wp:extent cx="5943600" cy="3343275"/>
-            <wp:effectExtent l="0" t="0" r="0" b="9525"/>
-            <wp:docPr id="2" name="Picture 2"/>
+          <wp:inline distT="0" distB="0" distL="0" distR="0" wp14:anchorId="6C84C8DE" wp14:editId="3D1AE3DC">
+            <wp:extent cx="3304830" cy="2956845"/>
+            <wp:effectExtent l="0" t="0" r="0" b="2540"/>
+            <wp:docPr id="11" name="Picture 11"/>
             <wp:cNvGraphicFramePr>
               <a:graphicFrameLocks xmlns:a="http://schemas.openxmlformats.org/drawingml/2006/main" noChangeAspect="1"/>
             </wp:cNvGraphicFramePr>
@@ -11595,17 +11371,11 @@
               <a:graphicData uri="http://schemas.openxmlformats.org/drawingml/2006/picture">
                 <pic:pic xmlns:pic="http://schemas.openxmlformats.org/drawingml/2006/picture">
                   <pic:nvPicPr>
-                    <pic:cNvPr id="2" name="PartialPlotsBars.jpg"/>
+                    <pic:cNvPr id="1" name=""/>
                     <pic:cNvPicPr/>
                   </pic:nvPicPr>
                   <pic:blipFill>
-                    <a:blip r:embed="rId23">
-                      <a:extLst>
-                        <a:ext uri="{28A0092B-C50C-407E-A947-70E740481C1C}">
-                          <a14:useLocalDpi xmlns:a14="http://schemas.microsoft.com/office/drawing/2010/main" val="0"/>
-                        </a:ext>
-                      </a:extLst>
-                    </a:blip>
+                    <a:blip r:embed="rId23"/>
                     <a:stretch>
                       <a:fillRect/>
                     </a:stretch>
@@ -11613,7 +11383,7 @@
                   <pic:spPr>
                     <a:xfrm>
                       <a:off x="0" y="0"/>
-                      <a:ext cx="5943600" cy="3343275"/>
+                      <a:ext cx="3318658" cy="2969217"/>
                     </a:xfrm>
                     <a:prstGeom prst="rect">
                       <a:avLst/>
@@ -11625,110 +11395,55 @@
           </wp:inline>
         </w:drawing>
       </w:r>
-      <w:r>
-        <w:rPr>
-          <w:rFonts w:ascii="Times New Roman" w:hAnsi="Times New Roman" w:cs="Times New Roman"/>
-          <w:i/>
-          <w:color w:val="000000" w:themeColor="text1"/>
-          <w:sz w:val="18"/>
-          <w:szCs w:val="18"/>
+    </w:p>
+    <w:p>
+      <w:pPr>
+        <w:pStyle w:val="Caption"/>
+        <w:rPr>
+          <w:rFonts w:ascii="Times New Roman" w:hAnsi="Times New Roman" w:cs="Times New Roman"/>
+          <w:color w:val="000000" w:themeColor="text1"/>
+        </w:rPr>
+      </w:pPr>
+      <w:bookmarkStart w:id="7" w:name="_Ref189030"/>
+      <w:r>
+        <w:rPr>
+          <w:rFonts w:ascii="Times New Roman" w:hAnsi="Times New Roman" w:cs="Times New Roman"/>
+          <w:color w:val="000000" w:themeColor="text1"/>
         </w:rPr>
         <w:t xml:space="preserve">Figure </w:t>
       </w:r>
-      <w:r>
-        <w:rPr>
-          <w:rFonts w:ascii="Times New Roman" w:hAnsi="Times New Roman" w:cs="Times New Roman"/>
-          <w:i/>
+      <w:bookmarkEnd w:id="7"/>
+      <w:r>
+        <w:rPr>
+          <w:rFonts w:ascii="Times New Roman" w:hAnsi="Times New Roman" w:cs="Times New Roman"/>
           <w:noProof/>
           <w:color w:val="000000" w:themeColor="text1"/>
-          <w:sz w:val="18"/>
-          <w:szCs w:val="18"/>
         </w:rPr>
         <w:t>D</w:t>
       </w:r>
       <w:r>
         <w:rPr>
           <w:rFonts w:ascii="Times New Roman" w:hAnsi="Times New Roman" w:cs="Times New Roman"/>
-          <w:i/>
           <w:noProof/>
           <w:color w:val="000000" w:themeColor="text1"/>
-          <w:sz w:val="18"/>
-          <w:szCs w:val="18"/>
-        </w:rPr>
-        <w:t>3</w:t>
-      </w:r>
-      <w:r>
-        <w:rPr>
-          <w:rFonts w:ascii="Times New Roman" w:hAnsi="Times New Roman" w:cs="Times New Roman"/>
-          <w:i/>
-          <w:color w:val="000000" w:themeColor="text1"/>
-          <w:sz w:val="18"/>
-          <w:szCs w:val="18"/>
-        </w:rPr>
-        <w:t xml:space="preserve">: Partial plots showing how the mean soil moisture (across all other possible variable values) varies with each </w:t>
-      </w:r>
-      <w:r>
-        <w:rPr>
-          <w:rFonts w:ascii="Times New Roman" w:hAnsi="Times New Roman" w:cs="Times New Roman"/>
-          <w:i/>
-          <w:color w:val="000000" w:themeColor="text1"/>
-          <w:sz w:val="18"/>
-          <w:szCs w:val="18"/>
-        </w:rPr>
-        <w:t>variable. Those variables treated as factors rather than numbers in the model are shown as bar plots</w:t>
-      </w:r>
-      <w:r>
-        <w:rPr>
-          <w:rFonts w:ascii="Times New Roman" w:hAnsi="Times New Roman" w:cs="Times New Roman"/>
-          <w:i/>
-          <w:color w:val="000000" w:themeColor="text1"/>
-          <w:sz w:val="18"/>
-          <w:szCs w:val="18"/>
-        </w:rPr>
-        <w:t>.</w:t>
-      </w:r>
-      <w:r>
-        <w:rPr>
-          <w:rFonts w:ascii="Times New Roman" w:hAnsi="Times New Roman" w:cs="Times New Roman"/>
-          <w:i/>
-          <w:color w:val="000000" w:themeColor="text1"/>
-          <w:sz w:val="18"/>
-          <w:szCs w:val="18"/>
-        </w:rPr>
-        <w:t xml:space="preserve"> Number of fires varied moisture by less than </w:t>
-      </w:r>
-      <w:proofErr w:type="gramStart"/>
-      <w:r>
-        <w:rPr>
-          <w:rFonts w:ascii="Times New Roman" w:hAnsi="Times New Roman" w:cs="Times New Roman"/>
-          <w:i/>
-          <w:color w:val="000000" w:themeColor="text1"/>
-          <w:sz w:val="18"/>
-          <w:szCs w:val="18"/>
-        </w:rPr>
-        <w:t>0.4%, and</w:t>
-      </w:r>
-      <w:proofErr w:type="gramEnd"/>
-      <w:r>
-        <w:rPr>
-          <w:rFonts w:ascii="Times New Roman" w:hAnsi="Times New Roman" w:cs="Times New Roman"/>
-          <w:i/>
-          <w:color w:val="000000" w:themeColor="text1"/>
-          <w:sz w:val="18"/>
-          <w:szCs w:val="18"/>
-        </w:rPr>
-        <w:t xml:space="preserve"> is not shown.</w:t>
-      </w:r>
-      <w:r>
-        <w:rPr>
-          <w:rFonts w:ascii="Times New Roman" w:hAnsi="Times New Roman" w:cs="Times New Roman"/>
-          <w:i/>
-          <w:color w:val="000000" w:themeColor="text1"/>
-          <w:sz w:val="18"/>
-          <w:szCs w:val="18"/>
-        </w:rPr>
-        <w:br w:type="page"/>
-      </w:r>
+        </w:rPr>
+        <w:t>4</w:t>
+      </w:r>
+      <w:r>
+        <w:rPr>
+          <w:rFonts w:ascii="Times New Roman" w:hAnsi="Times New Roman" w:cs="Times New Roman"/>
+          <w:color w:val="000000" w:themeColor="text1"/>
+        </w:rPr>
+        <w:t>. Modeled versus measured soil moisture in SCB (site means). Red points are calculated using a model trained on ICB data; black points are from a model trained on SCB data.</w:t>
+      </w:r>
+    </w:p>
+    <w:p>
+      <w:pPr>
+        <w:rPr>
+          <w:rFonts w:ascii="Times New Roman" w:hAnsi="Times New Roman" w:cs="Times New Roman"/>
+          <w:color w:val="000000" w:themeColor="text1"/>
+        </w:rPr>
+      </w:pPr>
     </w:p>
     <w:p>
       <w:pPr>
@@ -11745,12 +11460,11 @@
           <w:color w:val="000000" w:themeColor="text1"/>
           <w:lang w:eastAsia="en-US"/>
         </w:rPr>
-        <w:lastRenderedPageBreak/>
         <w:drawing>
-          <wp:inline distT="0" distB="0" distL="0" distR="0" wp14:anchorId="6C84C8DE" wp14:editId="3D1AE3DC">
-            <wp:extent cx="3304830" cy="2956845"/>
-            <wp:effectExtent l="0" t="0" r="0" b="2540"/>
-            <wp:docPr id="11" name="Picture 11"/>
+          <wp:inline distT="0" distB="0" distL="0" distR="0" wp14:anchorId="4BA44876" wp14:editId="787CB307">
+            <wp:extent cx="3631963" cy="2945538"/>
+            <wp:effectExtent l="0" t="0" r="635" b="1270"/>
+            <wp:docPr id="10" name="Picture 10"/>
             <wp:cNvGraphicFramePr>
               <a:graphicFrameLocks xmlns:a="http://schemas.openxmlformats.org/drawingml/2006/main" noChangeAspect="1"/>
             </wp:cNvGraphicFramePr>
@@ -11770,107 +11484,6 @@
                   <pic:spPr>
                     <a:xfrm>
                       <a:off x="0" y="0"/>
-                      <a:ext cx="3318658" cy="2969217"/>
-                    </a:xfrm>
-                    <a:prstGeom prst="rect">
-                      <a:avLst/>
-                    </a:prstGeom>
-                  </pic:spPr>
-                </pic:pic>
-              </a:graphicData>
-            </a:graphic>
-          </wp:inline>
-        </w:drawing>
-      </w:r>
-    </w:p>
-    <w:p>
-      <w:pPr>
-        <w:pStyle w:val="Caption"/>
-        <w:rPr>
-          <w:rFonts w:ascii="Times New Roman" w:hAnsi="Times New Roman" w:cs="Times New Roman"/>
-          <w:color w:val="000000" w:themeColor="text1"/>
-        </w:rPr>
-      </w:pPr>
-      <w:bookmarkStart w:id="7" w:name="_Ref189030"/>
-      <w:r>
-        <w:rPr>
-          <w:rFonts w:ascii="Times New Roman" w:hAnsi="Times New Roman" w:cs="Times New Roman"/>
-          <w:color w:val="000000" w:themeColor="text1"/>
-        </w:rPr>
-        <w:t xml:space="preserve">Figure </w:t>
-      </w:r>
-      <w:bookmarkEnd w:id="7"/>
-      <w:r>
-        <w:rPr>
-          <w:rFonts w:ascii="Times New Roman" w:hAnsi="Times New Roman" w:cs="Times New Roman"/>
-          <w:noProof/>
-          <w:color w:val="000000" w:themeColor="text1"/>
-        </w:rPr>
-        <w:t>D</w:t>
-      </w:r>
-      <w:r>
-        <w:rPr>
-          <w:rFonts w:ascii="Times New Roman" w:hAnsi="Times New Roman" w:cs="Times New Roman"/>
-          <w:noProof/>
-          <w:color w:val="000000" w:themeColor="text1"/>
-        </w:rPr>
-        <w:t>4</w:t>
-      </w:r>
-      <w:r>
-        <w:rPr>
-          <w:rFonts w:ascii="Times New Roman" w:hAnsi="Times New Roman" w:cs="Times New Roman"/>
-          <w:color w:val="000000" w:themeColor="text1"/>
-        </w:rPr>
-        <w:t>. Modeled versus measured soil moisture in SCB (site means). Red points are calculated using a model trained on ICB data; black points are from a model trained on SCB data.</w:t>
-      </w:r>
-    </w:p>
-    <w:p>
-      <w:pPr>
-        <w:rPr>
-          <w:rFonts w:ascii="Times New Roman" w:hAnsi="Times New Roman" w:cs="Times New Roman"/>
-          <w:color w:val="000000" w:themeColor="text1"/>
-        </w:rPr>
-      </w:pPr>
-    </w:p>
-    <w:p>
-      <w:pPr>
-        <w:keepNext/>
-        <w:rPr>
-          <w:rFonts w:ascii="Times New Roman" w:hAnsi="Times New Roman" w:cs="Times New Roman"/>
-          <w:color w:val="000000" w:themeColor="text1"/>
-        </w:rPr>
-      </w:pPr>
-      <w:r>
-        <w:rPr>
-          <w:rFonts w:ascii="Times New Roman" w:hAnsi="Times New Roman" w:cs="Times New Roman"/>
-          <w:noProof/>
-          <w:color w:val="000000" w:themeColor="text1"/>
-          <w:lang w:eastAsia="en-US"/>
-        </w:rPr>
-        <w:drawing>
-          <wp:inline distT="0" distB="0" distL="0" distR="0" wp14:anchorId="4BA44876" wp14:editId="787CB307">
-            <wp:extent cx="3631963" cy="2945538"/>
-            <wp:effectExtent l="0" t="0" r="635" b="1270"/>
-            <wp:docPr id="10" name="Picture 10"/>
-            <wp:cNvGraphicFramePr>
-              <a:graphicFrameLocks xmlns:a="http://schemas.openxmlformats.org/drawingml/2006/main" noChangeAspect="1"/>
-            </wp:cNvGraphicFramePr>
-            <a:graphic xmlns:a="http://schemas.openxmlformats.org/drawingml/2006/main">
-              <a:graphicData uri="http://schemas.openxmlformats.org/drawingml/2006/picture">
-                <pic:pic xmlns:pic="http://schemas.openxmlformats.org/drawingml/2006/picture">
-                  <pic:nvPicPr>
-                    <pic:cNvPr id="1" name=""/>
-                    <pic:cNvPicPr/>
-                  </pic:nvPicPr>
-                  <pic:blipFill>
-                    <a:blip r:embed="rId25"/>
-                    <a:stretch>
-                      <a:fillRect/>
-                    </a:stretch>
-                  </pic:blipFill>
-                  <pic:spPr>
-                    <a:xfrm>
-                      <a:off x="0" y="0"/>
                       <a:ext cx="3650916" cy="2960909"/>
                     </a:xfrm>
                     <a:prstGeom prst="rect">
@@ -12197,7 +11810,7 @@
 </file>
 
 <file path=word/comments.xml><?xml version="1.0" encoding="utf-8"?>
-<w:comments xmlns:wpc="http://schemas.microsoft.com/office/word/2010/wordprocessingCanvas" xmlns:cx="http://schemas.microsoft.com/office/drawing/2014/chartex" xmlns:cx1="http://schemas.microsoft.com/office/drawing/2015/9/8/chartex" xmlns:cx2="http://schemas.microsoft.com/office/drawing/2015/10/21/chartex" xmlns:cx3="http://schemas.microsoft.com/office/drawing/2016/5/9/chartex" xmlns:cx4="http://schemas.microsoft.com/office/drawing/2016/5/10/chartex" xmlns:cx5="http://schemas.microsoft.com/office/drawing/2016/5/11/chartex" xmlns:cx6="http://schemas.microsoft.com/office/drawing/2016/5/12/chartex" xmlns:cx7="http://schemas.microsoft.com/office/drawing/2016/5/13/chartex" xmlns:cx8="http://schemas.microsoft.com/office/drawing/2016/5/14/chartex" xmlns:mc="http://schemas.openxmlformats.org/markup-compatibility/2006" xmlns:aink="http://schemas.microsoft.com/office/drawing/2016/ink" xmlns:am3d="http://schemas.microsoft.com/office/drawing/2017/model3d" xmlns:o="urn:schemas-microsoft-com:office:office" xmlns:r="http://schemas.openxmlformats.org/officeDocument/2006/relationships" xmlns:m="http://schemas.openxmlformats.org/officeDocument/2006/math" xmlns:v="urn:schemas-microsoft-com:vml" xmlns:wp14="http://schemas.microsoft.com/office/word/2010/wordprocessingDrawing" xmlns:wp="http://schemas.openxmlformats.org/drawingml/2006/wordprocessingDrawing" xmlns:w10="urn:schemas-microsoft-com:office:word" xmlns:w="http://schemas.openxmlformats.org/wordprocessingml/2006/main" xmlns:w14="http://schemas.microsoft.com/office/word/2010/wordml" xmlns:w15="http://schemas.microsoft.com/office/word/2012/wordml" xmlns:w16cid="http://schemas.microsoft.com/office/word/2016/wordml/cid" xmlns:w16se="http://schemas.microsoft.com/office/word/2015/wordml/symex" xmlns:wpg="http://schemas.microsoft.com/office/word/2010/wordprocessingGroup" xmlns:wpi="http://schemas.microsoft.com/office/word/2010/wordprocessingInk" xmlns:wne="http://schemas.microsoft.com/office/word/2006/wordml" xmlns:wps="http://schemas.microsoft.com/office/word/2010/wordprocessingShape" mc:Ignorable="w14 w15 w16se w16cid wp14">
+<w:comments xmlns:wpc="http://schemas.microsoft.com/office/word/2010/wordprocessingCanvas" xmlns:cx="http://schemas.microsoft.com/office/drawing/2014/chartex" xmlns:cx1="http://schemas.microsoft.com/office/drawing/2015/9/8/chartex" xmlns:mc="http://schemas.openxmlformats.org/markup-compatibility/2006" xmlns:o="urn:schemas-microsoft-com:office:office" xmlns:r="http://schemas.openxmlformats.org/officeDocument/2006/relationships" xmlns:m="http://schemas.openxmlformats.org/officeDocument/2006/math" xmlns:v="urn:schemas-microsoft-com:vml" xmlns:wp14="http://schemas.microsoft.com/office/word/2010/wordprocessingDrawing" xmlns:wp="http://schemas.openxmlformats.org/drawingml/2006/wordprocessingDrawing" xmlns:w10="urn:schemas-microsoft-com:office:word" xmlns:w="http://schemas.openxmlformats.org/wordprocessingml/2006/main" xmlns:w14="http://schemas.microsoft.com/office/word/2010/wordml" xmlns:w15="http://schemas.microsoft.com/office/word/2012/wordml" xmlns:w16se="http://schemas.microsoft.com/office/word/2015/wordml/symex" xmlns:wpg="http://schemas.microsoft.com/office/word/2010/wordprocessingGroup" xmlns:wpi="http://schemas.microsoft.com/office/word/2010/wordprocessingInk" xmlns:wne="http://schemas.microsoft.com/office/word/2006/wordml" xmlns:wps="http://schemas.microsoft.com/office/word/2010/wordprocessingShape" mc:Ignorable="w14 w15 w16se wp14">
   <w:comment w:id="0" w:author="Gabrielle" w:date="2019-05-24T19:33:00Z" w:initials="G">
     <w:p>
       <w:pPr>
@@ -12235,14 +11848,12 @@
       <w:pPr>
         <w:pStyle w:val="CommentText"/>
       </w:pPr>
-      <w:bookmarkStart w:id="3" w:name="_GoBack"/>
       <w:r>
         <w:rPr>
           <w:rStyle w:val="CommentReference"/>
         </w:rPr>
         <w:annotationRef/>
       </w:r>
-      <w:bookmarkEnd w:id="3"/>
     </w:p>
   </w:comment>
   <w:comment w:id="5" w:author="Jens Stevens" w:date="2019-03-10T17:06:00Z" w:initials="JS">
@@ -12268,7 +11879,7 @@
 </file>
 
 <file path=word/commentsExtended.xml><?xml version="1.0" encoding="utf-8"?>
-<w15:commentsEx xmlns:wpc="http://schemas.microsoft.com/office/word/2010/wordprocessingCanvas" xmlns:cx="http://schemas.microsoft.com/office/drawing/2014/chartex" xmlns:cx1="http://schemas.microsoft.com/office/drawing/2015/9/8/chartex" xmlns:cx2="http://schemas.microsoft.com/office/drawing/2015/10/21/chartex" xmlns:cx3="http://schemas.microsoft.com/office/drawing/2016/5/9/chartex" xmlns:cx4="http://schemas.microsoft.com/office/drawing/2016/5/10/chartex" xmlns:cx5="http://schemas.microsoft.com/office/drawing/2016/5/11/chartex" xmlns:cx6="http://schemas.microsoft.com/office/drawing/2016/5/12/chartex" xmlns:cx7="http://schemas.microsoft.com/office/drawing/2016/5/13/chartex" xmlns:cx8="http://schemas.microsoft.com/office/drawing/2016/5/14/chartex" xmlns:mc="http://schemas.openxmlformats.org/markup-compatibility/2006" xmlns:aink="http://schemas.microsoft.com/office/drawing/2016/ink" xmlns:am3d="http://schemas.microsoft.com/office/drawing/2017/model3d" xmlns:o="urn:schemas-microsoft-com:office:office" xmlns:r="http://schemas.openxmlformats.org/officeDocument/2006/relationships" xmlns:m="http://schemas.openxmlformats.org/officeDocument/2006/math" xmlns:v="urn:schemas-microsoft-com:vml" xmlns:wp14="http://schemas.microsoft.com/office/word/2010/wordprocessingDrawing" xmlns:wp="http://schemas.openxmlformats.org/drawingml/2006/wordprocessingDrawing" xmlns:w10="urn:schemas-microsoft-com:office:word" xmlns:w="http://schemas.openxmlformats.org/wordprocessingml/2006/main" xmlns:w14="http://schemas.microsoft.com/office/word/2010/wordml" xmlns:w15="http://schemas.microsoft.com/office/word/2012/wordml" xmlns:w16cid="http://schemas.microsoft.com/office/word/2016/wordml/cid" xmlns:w16se="http://schemas.microsoft.com/office/word/2015/wordml/symex" xmlns:wpg="http://schemas.microsoft.com/office/word/2010/wordprocessingGroup" xmlns:wpi="http://schemas.microsoft.com/office/word/2010/wordprocessingInk" xmlns:wne="http://schemas.microsoft.com/office/word/2006/wordml" xmlns:wps="http://schemas.microsoft.com/office/word/2010/wordprocessingShape" mc:Ignorable="w14 w15 w16se w16cid wp14">
+<w15:commentsEx xmlns:wpc="http://schemas.microsoft.com/office/word/2010/wordprocessingCanvas" xmlns:cx="http://schemas.microsoft.com/office/drawing/2014/chartex" xmlns:cx1="http://schemas.microsoft.com/office/drawing/2015/9/8/chartex" xmlns:mc="http://schemas.openxmlformats.org/markup-compatibility/2006" xmlns:o="urn:schemas-microsoft-com:office:office" xmlns:r="http://schemas.openxmlformats.org/officeDocument/2006/relationships" xmlns:m="http://schemas.openxmlformats.org/officeDocument/2006/math" xmlns:v="urn:schemas-microsoft-com:vml" xmlns:wp14="http://schemas.microsoft.com/office/word/2010/wordprocessingDrawing" xmlns:wp="http://schemas.openxmlformats.org/drawingml/2006/wordprocessingDrawing" xmlns:w10="urn:schemas-microsoft-com:office:word" xmlns:w="http://schemas.openxmlformats.org/wordprocessingml/2006/main" xmlns:w14="http://schemas.microsoft.com/office/word/2010/wordml" xmlns:w15="http://schemas.microsoft.com/office/word/2012/wordml" xmlns:w16se="http://schemas.microsoft.com/office/word/2015/wordml/symex" xmlns:wpg="http://schemas.microsoft.com/office/word/2010/wordprocessingGroup" xmlns:wpi="http://schemas.microsoft.com/office/word/2010/wordprocessingInk" xmlns:wne="http://schemas.microsoft.com/office/word/2006/wordml" xmlns:wps="http://schemas.microsoft.com/office/word/2010/wordprocessingShape" mc:Ignorable="w14 w15 w16se wp14">
   <w15:commentEx w15:paraId="74EABDF3" w15:done="0"/>
   <w15:commentEx w15:paraId="368CF000" w15:paraIdParent="74EABDF3" w15:done="0"/>
   <w15:commentEx w15:paraId="45C750D7" w15:paraIdParent="74EABDF3" w15:done="1"/>
@@ -12286,7 +11897,7 @@
 </file>
 
 <file path=word/endnotes.xml><?xml version="1.0" encoding="utf-8"?>
-<w:endnotes xmlns:wpc="http://schemas.microsoft.com/office/word/2010/wordprocessingCanvas" xmlns:cx="http://schemas.microsoft.com/office/drawing/2014/chartex" xmlns:cx1="http://schemas.microsoft.com/office/drawing/2015/9/8/chartex" xmlns:cx2="http://schemas.microsoft.com/office/drawing/2015/10/21/chartex" xmlns:cx3="http://schemas.microsoft.com/office/drawing/2016/5/9/chartex" xmlns:cx4="http://schemas.microsoft.com/office/drawing/2016/5/10/chartex" xmlns:cx5="http://schemas.microsoft.com/office/drawing/2016/5/11/chartex" xmlns:cx6="http://schemas.microsoft.com/office/drawing/2016/5/12/chartex" xmlns:cx7="http://schemas.microsoft.com/office/drawing/2016/5/13/chartex" xmlns:cx8="http://schemas.microsoft.com/office/drawing/2016/5/14/chartex" xmlns:mc="http://schemas.openxmlformats.org/markup-compatibility/2006" xmlns:aink="http://schemas.microsoft.com/office/drawing/2016/ink" xmlns:am3d="http://schemas.microsoft.com/office/drawing/2017/model3d" xmlns:o="urn:schemas-microsoft-com:office:office" xmlns:r="http://schemas.openxmlformats.org/officeDocument/2006/relationships" xmlns:m="http://schemas.openxmlformats.org/officeDocument/2006/math" xmlns:v="urn:schemas-microsoft-com:vml" xmlns:wp14="http://schemas.microsoft.com/office/word/2010/wordprocessingDrawing" xmlns:wp="http://schemas.openxmlformats.org/drawingml/2006/wordprocessingDrawing" xmlns:w10="urn:schemas-microsoft-com:office:word" xmlns:w="http://schemas.openxmlformats.org/wordprocessingml/2006/main" xmlns:w14="http://schemas.microsoft.com/office/word/2010/wordml" xmlns:w15="http://schemas.microsoft.com/office/word/2012/wordml" xmlns:w16cid="http://schemas.microsoft.com/office/word/2016/wordml/cid" xmlns:w16se="http://schemas.microsoft.com/office/word/2015/wordml/symex" xmlns:wpg="http://schemas.microsoft.com/office/word/2010/wordprocessingGroup" xmlns:wpi="http://schemas.microsoft.com/office/word/2010/wordprocessingInk" xmlns:wne="http://schemas.microsoft.com/office/word/2006/wordml" xmlns:wps="http://schemas.microsoft.com/office/word/2010/wordprocessingShape" mc:Ignorable="w14 w15 w16se w16cid wp14">
+<w:endnotes xmlns:wpc="http://schemas.microsoft.com/office/word/2010/wordprocessingCanvas" xmlns:cx="http://schemas.microsoft.com/office/drawing/2014/chartex" xmlns:cx1="http://schemas.microsoft.com/office/drawing/2015/9/8/chartex" xmlns:mc="http://schemas.openxmlformats.org/markup-compatibility/2006" xmlns:o="urn:schemas-microsoft-com:office:office" xmlns:r="http://schemas.openxmlformats.org/officeDocument/2006/relationships" xmlns:m="http://schemas.openxmlformats.org/officeDocument/2006/math" xmlns:v="urn:schemas-microsoft-com:vml" xmlns:wp14="http://schemas.microsoft.com/office/word/2010/wordprocessingDrawing" xmlns:wp="http://schemas.openxmlformats.org/drawingml/2006/wordprocessingDrawing" xmlns:w10="urn:schemas-microsoft-com:office:word" xmlns:w="http://schemas.openxmlformats.org/wordprocessingml/2006/main" xmlns:w14="http://schemas.microsoft.com/office/word/2010/wordml" xmlns:w15="http://schemas.microsoft.com/office/word/2012/wordml" xmlns:w16se="http://schemas.microsoft.com/office/word/2015/wordml/symex" xmlns:wpg="http://schemas.microsoft.com/office/word/2010/wordprocessingGroup" xmlns:wpi="http://schemas.microsoft.com/office/word/2010/wordprocessingInk" xmlns:wne="http://schemas.microsoft.com/office/word/2006/wordml" xmlns:wps="http://schemas.microsoft.com/office/word/2010/wordprocessingShape" mc:Ignorable="w14 w15 w16se wp14">
   <w:endnote w:type="separator" w:id="-1">
     <w:p>
       <w:r>
@@ -12305,7 +11916,7 @@
 </file>
 
 <file path=word/footnotes.xml><?xml version="1.0" encoding="utf-8"?>
-<w:footnotes xmlns:wpc="http://schemas.microsoft.com/office/word/2010/wordprocessingCanvas" xmlns:cx="http://schemas.microsoft.com/office/drawing/2014/chartex" xmlns:cx1="http://schemas.microsoft.com/office/drawing/2015/9/8/chartex" xmlns:cx2="http://schemas.microsoft.com/office/drawing/2015/10/21/chartex" xmlns:cx3="http://schemas.microsoft.com/office/drawing/2016/5/9/chartex" xmlns:cx4="http://schemas.microsoft.com/office/drawing/2016/5/10/chartex" xmlns:cx5="http://schemas.microsoft.com/office/drawing/2016/5/11/chartex" xmlns:cx6="http://schemas.microsoft.com/office/drawing/2016/5/12/chartex" xmlns:cx7="http://schemas.microsoft.com/office/drawing/2016/5/13/chartex" xmlns:cx8="http://schemas.microsoft.com/office/drawing/2016/5/14/chartex" xmlns:mc="http://schemas.openxmlformats.org/markup-compatibility/2006" xmlns:aink="http://schemas.microsoft.com/office/drawing/2016/ink" xmlns:am3d="http://schemas.microsoft.com/office/drawing/2017/model3d" xmlns:o="urn:schemas-microsoft-com:office:office" xmlns:r="http://schemas.openxmlformats.org/officeDocument/2006/relationships" xmlns:m="http://schemas.openxmlformats.org/officeDocument/2006/math" xmlns:v="urn:schemas-microsoft-com:vml" xmlns:wp14="http://schemas.microsoft.com/office/word/2010/wordprocessingDrawing" xmlns:wp="http://schemas.openxmlformats.org/drawingml/2006/wordprocessingDrawing" xmlns:w10="urn:schemas-microsoft-com:office:word" xmlns:w="http://schemas.openxmlformats.org/wordprocessingml/2006/main" xmlns:w14="http://schemas.microsoft.com/office/word/2010/wordml" xmlns:w15="http://schemas.microsoft.com/office/word/2012/wordml" xmlns:w16cid="http://schemas.microsoft.com/office/word/2016/wordml/cid" xmlns:w16se="http://schemas.microsoft.com/office/word/2015/wordml/symex" xmlns:wpg="http://schemas.microsoft.com/office/word/2010/wordprocessingGroup" xmlns:wpi="http://schemas.microsoft.com/office/word/2010/wordprocessingInk" xmlns:wne="http://schemas.microsoft.com/office/word/2006/wordml" xmlns:wps="http://schemas.microsoft.com/office/word/2010/wordprocessingShape" mc:Ignorable="w14 w15 w16se w16cid wp14">
+<w:footnotes xmlns:wpc="http://schemas.microsoft.com/office/word/2010/wordprocessingCanvas" xmlns:cx="http://schemas.microsoft.com/office/drawing/2014/chartex" xmlns:cx1="http://schemas.microsoft.com/office/drawing/2015/9/8/chartex" xmlns:mc="http://schemas.openxmlformats.org/markup-compatibility/2006" xmlns:o="urn:schemas-microsoft-com:office:office" xmlns:r="http://schemas.openxmlformats.org/officeDocument/2006/relationships" xmlns:m="http://schemas.openxmlformats.org/officeDocument/2006/math" xmlns:v="urn:schemas-microsoft-com:vml" xmlns:wp14="http://schemas.microsoft.com/office/word/2010/wordprocessingDrawing" xmlns:wp="http://schemas.openxmlformats.org/drawingml/2006/wordprocessingDrawing" xmlns:w10="urn:schemas-microsoft-com:office:word" xmlns:w="http://schemas.openxmlformats.org/wordprocessingml/2006/main" xmlns:w14="http://schemas.microsoft.com/office/word/2010/wordml" xmlns:w15="http://schemas.microsoft.com/office/word/2012/wordml" xmlns:w16se="http://schemas.microsoft.com/office/word/2015/wordml/symex" xmlns:wpg="http://schemas.microsoft.com/office/word/2010/wordprocessingGroup" xmlns:wpi="http://schemas.microsoft.com/office/word/2010/wordprocessingInk" xmlns:wne="http://schemas.microsoft.com/office/word/2006/wordml" xmlns:wps="http://schemas.microsoft.com/office/word/2010/wordprocessingShape" mc:Ignorable="w14 w15 w16se wp14">
   <w:footnote w:type="separator" w:id="-1">
     <w:p>
       <w:r>
@@ -12324,7 +11935,7 @@
 </file>
 
 <file path=word/people.xml><?xml version="1.0" encoding="utf-8"?>
-<w15:people xmlns:wpc="http://schemas.microsoft.com/office/word/2010/wordprocessingCanvas" xmlns:cx="http://schemas.microsoft.com/office/drawing/2014/chartex" xmlns:cx1="http://schemas.microsoft.com/office/drawing/2015/9/8/chartex" xmlns:cx2="http://schemas.microsoft.com/office/drawing/2015/10/21/chartex" xmlns:cx3="http://schemas.microsoft.com/office/drawing/2016/5/9/chartex" xmlns:cx4="http://schemas.microsoft.com/office/drawing/2016/5/10/chartex" xmlns:cx5="http://schemas.microsoft.com/office/drawing/2016/5/11/chartex" xmlns:cx6="http://schemas.microsoft.com/office/drawing/2016/5/12/chartex" xmlns:cx7="http://schemas.microsoft.com/office/drawing/2016/5/13/chartex" xmlns:cx8="http://schemas.microsoft.com/office/drawing/2016/5/14/chartex" xmlns:mc="http://schemas.openxmlformats.org/markup-compatibility/2006" xmlns:aink="http://schemas.microsoft.com/office/drawing/2016/ink" xmlns:am3d="http://schemas.microsoft.com/office/drawing/2017/model3d" xmlns:o="urn:schemas-microsoft-com:office:office" xmlns:r="http://schemas.openxmlformats.org/officeDocument/2006/relationships" xmlns:m="http://schemas.openxmlformats.org/officeDocument/2006/math" xmlns:v="urn:schemas-microsoft-com:vml" xmlns:wp14="http://schemas.microsoft.com/office/word/2010/wordprocessingDrawing" xmlns:wp="http://schemas.openxmlformats.org/drawingml/2006/wordprocessingDrawing" xmlns:w10="urn:schemas-microsoft-com:office:word" xmlns:w="http://schemas.openxmlformats.org/wordprocessingml/2006/main" xmlns:w14="http://schemas.microsoft.com/office/word/2010/wordml" xmlns:w15="http://schemas.microsoft.com/office/word/2012/wordml" xmlns:w16cid="http://schemas.microsoft.com/office/word/2016/wordml/cid" xmlns:w16se="http://schemas.microsoft.com/office/word/2015/wordml/symex" xmlns:wpg="http://schemas.microsoft.com/office/word/2010/wordprocessingGroup" xmlns:wpi="http://schemas.microsoft.com/office/word/2010/wordprocessingInk" xmlns:wne="http://schemas.microsoft.com/office/word/2006/wordml" xmlns:wps="http://schemas.microsoft.com/office/word/2010/wordprocessingShape" mc:Ignorable="w14 w15 w16se w16cid wp14">
+<w15:people xmlns:wpc="http://schemas.microsoft.com/office/word/2010/wordprocessingCanvas" xmlns:cx="http://schemas.microsoft.com/office/drawing/2014/chartex" xmlns:cx1="http://schemas.microsoft.com/office/drawing/2015/9/8/chartex" xmlns:mc="http://schemas.openxmlformats.org/markup-compatibility/2006" xmlns:o="urn:schemas-microsoft-com:office:office" xmlns:r="http://schemas.openxmlformats.org/officeDocument/2006/relationships" xmlns:m="http://schemas.openxmlformats.org/officeDocument/2006/math" xmlns:v="urn:schemas-microsoft-com:vml" xmlns:wp14="http://schemas.microsoft.com/office/word/2010/wordprocessingDrawing" xmlns:wp="http://schemas.openxmlformats.org/drawingml/2006/wordprocessingDrawing" xmlns:w10="urn:schemas-microsoft-com:office:word" xmlns:w="http://schemas.openxmlformats.org/wordprocessingml/2006/main" xmlns:w14="http://schemas.microsoft.com/office/word/2010/wordml" xmlns:w15="http://schemas.microsoft.com/office/word/2012/wordml" xmlns:w16se="http://schemas.microsoft.com/office/word/2015/wordml/symex" xmlns:wpg="http://schemas.microsoft.com/office/word/2010/wordprocessingGroup" xmlns:wpi="http://schemas.microsoft.com/office/word/2010/wordprocessingInk" xmlns:wne="http://schemas.microsoft.com/office/word/2006/wordml" xmlns:wps="http://schemas.microsoft.com/office/word/2010/wordprocessingShape" mc:Ignorable="w14 w15 w16se wp14">
   <w15:person w15:author="Gabrielle">
     <w15:presenceInfo w15:providerId="None" w15:userId="Gabrielle"/>
   </w15:person>
@@ -12335,7 +11946,7 @@
 </file>
 
 <file path=word/styles.xml><?xml version="1.0" encoding="utf-8"?>
-<w:styles xmlns:mc="http://schemas.openxmlformats.org/markup-compatibility/2006" xmlns:r="http://schemas.openxmlformats.org/officeDocument/2006/relationships" xmlns:w="http://schemas.openxmlformats.org/wordprocessingml/2006/main" xmlns:w14="http://schemas.microsoft.com/office/word/2010/wordml" xmlns:w15="http://schemas.microsoft.com/office/word/2012/wordml" xmlns:w16cid="http://schemas.microsoft.com/office/word/2016/wordml/cid" xmlns:w16se="http://schemas.microsoft.com/office/word/2015/wordml/symex" mc:Ignorable="w14 w15 w16se w16cid">
+<w:styles xmlns:mc="http://schemas.openxmlformats.org/markup-compatibility/2006" xmlns:r="http://schemas.openxmlformats.org/officeDocument/2006/relationships" xmlns:w="http://schemas.openxmlformats.org/wordprocessingml/2006/main" xmlns:w14="http://schemas.microsoft.com/office/word/2010/wordml" xmlns:w15="http://schemas.microsoft.com/office/word/2012/wordml" xmlns:w16se="http://schemas.microsoft.com/office/word/2015/wordml/symex" mc:Ignorable="w14 w15 w16se">
   <w:docDefaults>
     <w:rPrDefault>
       <w:rPr>
@@ -12347,7 +11958,7 @@
     </w:rPrDefault>
     <w:pPrDefault/>
   </w:docDefaults>
-  <w:latentStyles w:defLockedState="0" w:defUIPriority="99" w:defSemiHidden="0" w:defUnhideWhenUsed="0" w:defQFormat="0" w:count="376">
+  <w:latentStyles w:defLockedState="0" w:defUIPriority="99" w:defSemiHidden="0" w:defUnhideWhenUsed="0" w:defQFormat="0" w:count="371">
     <w:lsdException w:name="Normal" w:uiPriority="0" w:qFormat="1"/>
     <w:lsdException w:name="heading 1" w:uiPriority="9" w:qFormat="1"/>
     <w:lsdException w:name="heading 2" w:semiHidden="1" w:uiPriority="9" w:unhideWhenUsed="1" w:qFormat="1"/>
@@ -12453,6 +12064,7 @@
     <w:lsdException w:name="HTML Sample" w:semiHidden="1" w:unhideWhenUsed="1"/>
     <w:lsdException w:name="HTML Typewriter" w:semiHidden="1" w:unhideWhenUsed="1"/>
     <w:lsdException w:name="HTML Variable" w:semiHidden="1" w:unhideWhenUsed="1"/>
+    <w:lsdException w:name="Normal Table" w:semiHidden="1" w:unhideWhenUsed="1"/>
     <w:lsdException w:name="annotation subject" w:semiHidden="1" w:unhideWhenUsed="1"/>
     <w:lsdException w:name="No List" w:semiHidden="1" w:unhideWhenUsed="1"/>
     <w:lsdException w:name="Outline List 1" w:semiHidden="1" w:unhideWhenUsed="1"/>
@@ -12499,8 +12111,10 @@
     <w:lsdException w:name="Table Subtle 2" w:semiHidden="1" w:unhideWhenUsed="1"/>
     <w:lsdException w:name="Table Web 1" w:semiHidden="1" w:unhideWhenUsed="1"/>
     <w:lsdException w:name="Table Web 2" w:semiHidden="1" w:unhideWhenUsed="1"/>
+    <w:lsdException w:name="Table Web 3" w:semiHidden="1" w:unhideWhenUsed="1"/>
     <w:lsdException w:name="Balloon Text" w:semiHidden="1" w:unhideWhenUsed="1"/>
     <w:lsdException w:name="Table Grid" w:uiPriority="39"/>
+    <w:lsdException w:name="Table Theme" w:semiHidden="1" w:unhideWhenUsed="1"/>
     <w:lsdException w:name="Placeholder Text" w:semiHidden="1"/>
     <w:lsdException w:name="No Spacing" w:uiPriority="1" w:qFormat="1"/>
     <w:lsdException w:name="Light Shading" w:uiPriority="60"/>
@@ -12707,11 +12321,6 @@
     <w:lsdException w:name="List Table 5 Dark Accent 6" w:uiPriority="50"/>
     <w:lsdException w:name="List Table 6 Colorful Accent 6" w:uiPriority="51"/>
     <w:lsdException w:name="List Table 7 Colorful Accent 6" w:uiPriority="52"/>
-    <w:lsdException w:name="Mention" w:semiHidden="1" w:unhideWhenUsed="1"/>
-    <w:lsdException w:name="Smart Hyperlink" w:semiHidden="1" w:unhideWhenUsed="1"/>
-    <w:lsdException w:name="Hashtag" w:semiHidden="1" w:unhideWhenUsed="1"/>
-    <w:lsdException w:name="Unresolved Mention" w:semiHidden="1" w:unhideWhenUsed="1"/>
-    <w:lsdException w:name="Smart Link" w:semiHidden="1" w:unhideWhenUsed="1"/>
   </w:latentStyles>
   <w:style w:type="paragraph" w:default="1" w:styleId="Normal">
     <w:name w:val="Normal"/>
@@ -13344,7 +12953,7 @@
 </file>
 
 <file path=customXml/itemProps1.xml><?xml version="1.0" encoding="utf-8"?>
-<ds:datastoreItem xmlns:ds="http://schemas.openxmlformats.org/officeDocument/2006/customXml" ds:itemID="{397AF5B1-E928-244F-B0E7-DA58B5E77481}">
+<ds:datastoreItem xmlns:ds="http://schemas.openxmlformats.org/officeDocument/2006/customXml" ds:itemID="{BDCE3937-027A-42DC-9DEA-6AF9A03C4A30}">
   <ds:schemaRefs>
     <ds:schemaRef ds:uri="http://schemas.openxmlformats.org/officeDocument/2006/bibliography"/>
   </ds:schemaRefs>

</xml_diff>

<commit_message>
cumulative soil moisture calculations
Added description to Appendix B about how cumulative soil moisture gain was calculated
</commit_message>
<xml_diff>
--- a/Manuscript/Sugarloaf MS Appendix final sub1.docx
+++ b/Manuscript/Sugarloaf MS Appendix final sub1.docx
@@ -1,6 +1,6 @@
 
 <file path=word/document.xml><?xml version="1.0" encoding="utf-8"?>
-<w:document xmlns:wpc="http://schemas.microsoft.com/office/word/2010/wordprocessingCanvas" xmlns:cx="http://schemas.microsoft.com/office/drawing/2014/chartex" xmlns:cx1="http://schemas.microsoft.com/office/drawing/2015/9/8/chartex" xmlns:mc="http://schemas.openxmlformats.org/markup-compatibility/2006" xmlns:o="urn:schemas-microsoft-com:office:office" xmlns:r="http://schemas.openxmlformats.org/officeDocument/2006/relationships" xmlns:m="http://schemas.openxmlformats.org/officeDocument/2006/math" xmlns:v="urn:schemas-microsoft-com:vml" xmlns:wp14="http://schemas.microsoft.com/office/word/2010/wordprocessingDrawing" xmlns:wp="http://schemas.openxmlformats.org/drawingml/2006/wordprocessingDrawing" xmlns:w10="urn:schemas-microsoft-com:office:word" xmlns:w="http://schemas.openxmlformats.org/wordprocessingml/2006/main" xmlns:w14="http://schemas.microsoft.com/office/word/2010/wordml" xmlns:w15="http://schemas.microsoft.com/office/word/2012/wordml" xmlns:w16se="http://schemas.microsoft.com/office/word/2015/wordml/symex" xmlns:wpg="http://schemas.microsoft.com/office/word/2010/wordprocessingGroup" xmlns:wpi="http://schemas.microsoft.com/office/word/2010/wordprocessingInk" xmlns:wne="http://schemas.microsoft.com/office/word/2006/wordml" xmlns:wps="http://schemas.microsoft.com/office/word/2010/wordprocessingShape" mc:Ignorable="w14 w15 w16se wp14">
+<w:document xmlns:wpc="http://schemas.microsoft.com/office/word/2010/wordprocessingCanvas" xmlns:cx="http://schemas.microsoft.com/office/drawing/2014/chartex" xmlns:cx1="http://schemas.microsoft.com/office/drawing/2015/9/8/chartex" xmlns:cx2="http://schemas.microsoft.com/office/drawing/2015/10/21/chartex" xmlns:cx3="http://schemas.microsoft.com/office/drawing/2016/5/9/chartex" xmlns:cx4="http://schemas.microsoft.com/office/drawing/2016/5/10/chartex" xmlns:cx5="http://schemas.microsoft.com/office/drawing/2016/5/11/chartex" xmlns:cx6="http://schemas.microsoft.com/office/drawing/2016/5/12/chartex" xmlns:cx7="http://schemas.microsoft.com/office/drawing/2016/5/13/chartex" xmlns:cx8="http://schemas.microsoft.com/office/drawing/2016/5/14/chartex" xmlns:mc="http://schemas.openxmlformats.org/markup-compatibility/2006" xmlns:aink="http://schemas.microsoft.com/office/drawing/2016/ink" xmlns:am3d="http://schemas.microsoft.com/office/drawing/2017/model3d" xmlns:o="urn:schemas-microsoft-com:office:office" xmlns:r="http://schemas.openxmlformats.org/officeDocument/2006/relationships" xmlns:m="http://schemas.openxmlformats.org/officeDocument/2006/math" xmlns:v="urn:schemas-microsoft-com:vml" xmlns:wp14="http://schemas.microsoft.com/office/word/2010/wordprocessingDrawing" xmlns:wp="http://schemas.openxmlformats.org/drawingml/2006/wordprocessingDrawing" xmlns:w10="urn:schemas-microsoft-com:office:word" xmlns:w="http://schemas.openxmlformats.org/wordprocessingml/2006/main" xmlns:w14="http://schemas.microsoft.com/office/word/2010/wordml" xmlns:w15="http://schemas.microsoft.com/office/word/2012/wordml" xmlns:w16cid="http://schemas.microsoft.com/office/word/2016/wordml/cid" xmlns:w16se="http://schemas.microsoft.com/office/word/2015/wordml/symex" xmlns:wpg="http://schemas.microsoft.com/office/word/2010/wordprocessingGroup" xmlns:wpi="http://schemas.microsoft.com/office/word/2010/wordprocessingInk" xmlns:wne="http://schemas.microsoft.com/office/word/2006/wordml" xmlns:wps="http://schemas.microsoft.com/office/word/2010/wordprocessingShape" mc:Ignorable="w14 w15 w16se w16cid wp14">
   <w:body>
     <w:p>
       <w:pPr>
@@ -2520,6 +2520,7 @@
                 <w:szCs w:val="24"/>
               </w:rPr>
             </w:pPr>
+            <w:proofErr w:type="spellStart"/>
             <w:r>
               <w:rPr>
                 <w:rFonts w:ascii="Times New Roman" w:hAnsi="Times New Roman" w:cs="Times New Roman"/>
@@ -2529,6 +2530,7 @@
               </w:rPr>
               <w:t>Sugarbaby</w:t>
             </w:r>
+            <w:proofErr w:type="spellEnd"/>
           </w:p>
         </w:tc>
         <w:tc>
@@ -3947,8 +3949,18 @@
           <w:i/>
           <w:color w:val="000000" w:themeColor="text1"/>
         </w:rPr>
-        <w:t>irma.nps.gov/AQWebPortal</w:t>
-      </w:r>
+        <w:t>irma.nps.gov/</w:t>
+      </w:r>
+      <w:proofErr w:type="spellStart"/>
+      <w:r>
+        <w:rPr>
+          <w:rFonts w:ascii="Times New Roman" w:hAnsi="Times New Roman" w:cs="Times New Roman"/>
+          <w:i/>
+          <w:color w:val="000000" w:themeColor="text1"/>
+        </w:rPr>
+        <w:t>AQWebPortal</w:t>
+      </w:r>
+      <w:proofErr w:type="spellEnd"/>
     </w:p>
     <w:tbl>
       <w:tblPr>
@@ -4331,8 +4343,16 @@
               <w:rPr>
                 <w:rFonts w:ascii="Times New Roman" w:hAnsi="Times New Roman" w:cs="Times New Roman"/>
               </w:rPr>
-              <w:t>0.55 m/yr</w:t>
-            </w:r>
+              <w:t>0.55 m/</w:t>
+            </w:r>
+            <w:proofErr w:type="spellStart"/>
+            <w:r>
+              <w:rPr>
+                <w:rFonts w:ascii="Times New Roman" w:hAnsi="Times New Roman" w:cs="Times New Roman"/>
+              </w:rPr>
+              <w:t>yr</w:t>
+            </w:r>
+            <w:proofErr w:type="spellEnd"/>
           </w:p>
         </w:tc>
       </w:tr>
@@ -4532,8 +4552,16 @@
               <w:rPr>
                 <w:rFonts w:ascii="Times New Roman" w:hAnsi="Times New Roman" w:cs="Times New Roman"/>
               </w:rPr>
-              <w:t>0.48 m/yr</w:t>
-            </w:r>
+              <w:t>0.48 m/</w:t>
+            </w:r>
+            <w:proofErr w:type="spellStart"/>
+            <w:r>
+              <w:rPr>
+                <w:rFonts w:ascii="Times New Roman" w:hAnsi="Times New Roman" w:cs="Times New Roman"/>
+              </w:rPr>
+              <w:t>yr</w:t>
+            </w:r>
+            <w:proofErr w:type="spellEnd"/>
           </w:p>
         </w:tc>
       </w:tr>
@@ -4569,12 +4597,21 @@
                 <w:color w:val="000000" w:themeColor="text1"/>
               </w:rPr>
             </w:pPr>
-            <w:r>
-              <w:rPr>
-                <w:rFonts w:ascii="Times New Roman" w:hAnsi="Times New Roman" w:cs="Times New Roman"/>
-                <w:color w:val="000000" w:themeColor="text1"/>
-              </w:rPr>
-              <w:t>Illilouette Creek at Ill. Falls Bridge</w:t>
+            <w:proofErr w:type="spellStart"/>
+            <w:r>
+              <w:rPr>
+                <w:rFonts w:ascii="Times New Roman" w:hAnsi="Times New Roman" w:cs="Times New Roman"/>
+                <w:color w:val="000000" w:themeColor="text1"/>
+              </w:rPr>
+              <w:t>Illilouette</w:t>
+            </w:r>
+            <w:proofErr w:type="spellEnd"/>
+            <w:r>
+              <w:rPr>
+                <w:rFonts w:ascii="Times New Roman" w:hAnsi="Times New Roman" w:cs="Times New Roman"/>
+                <w:color w:val="000000" w:themeColor="text1"/>
+              </w:rPr>
+              <w:t xml:space="preserve"> Creek at Ill. Falls Bridge</w:t>
             </w:r>
           </w:p>
         </w:tc>
@@ -4740,7 +4777,14 @@
               <w:rPr>
                 <w:rFonts w:ascii="Times New Roman" w:hAnsi="Times New Roman" w:cs="Times New Roman"/>
               </w:rPr>
-              <w:t>0.8 m/y</w:t>
+              <w:t>0.8 m/</w:t>
+            </w:r>
+            <w:proofErr w:type="spellStart"/>
+            <w:r>
+              <w:rPr>
+                <w:rFonts w:ascii="Times New Roman" w:hAnsi="Times New Roman" w:cs="Times New Roman"/>
+              </w:rPr>
+              <w:t>y</w:t>
             </w:r>
             <w:r>
               <w:rPr>
@@ -4748,6 +4792,7 @@
               </w:rPr>
               <w:t>r</w:t>
             </w:r>
+            <w:proofErr w:type="spellEnd"/>
           </w:p>
         </w:tc>
       </w:tr>
@@ -4783,12 +4828,37 @@
                 <w:color w:val="000000" w:themeColor="text1"/>
               </w:rPr>
             </w:pPr>
-            <w:r>
-              <w:rPr>
-                <w:rFonts w:ascii="Times New Roman" w:hAnsi="Times New Roman" w:cs="Times New Roman"/>
-                <w:color w:val="000000" w:themeColor="text1"/>
-              </w:rPr>
-              <w:t>Illilouette Creek at base of Illilouette Falls</w:t>
+            <w:proofErr w:type="spellStart"/>
+            <w:r>
+              <w:rPr>
+                <w:rFonts w:ascii="Times New Roman" w:hAnsi="Times New Roman" w:cs="Times New Roman"/>
+                <w:color w:val="000000" w:themeColor="text1"/>
+              </w:rPr>
+              <w:t>Illilouette</w:t>
+            </w:r>
+            <w:proofErr w:type="spellEnd"/>
+            <w:r>
+              <w:rPr>
+                <w:rFonts w:ascii="Times New Roman" w:hAnsi="Times New Roman" w:cs="Times New Roman"/>
+                <w:color w:val="000000" w:themeColor="text1"/>
+              </w:rPr>
+              <w:t xml:space="preserve"> Creek at base of </w:t>
+            </w:r>
+            <w:proofErr w:type="spellStart"/>
+            <w:r>
+              <w:rPr>
+                <w:rFonts w:ascii="Times New Roman" w:hAnsi="Times New Roman" w:cs="Times New Roman"/>
+                <w:color w:val="000000" w:themeColor="text1"/>
+              </w:rPr>
+              <w:t>Illilouette</w:t>
+            </w:r>
+            <w:proofErr w:type="spellEnd"/>
+            <w:r>
+              <w:rPr>
+                <w:rFonts w:ascii="Times New Roman" w:hAnsi="Times New Roman" w:cs="Times New Roman"/>
+                <w:color w:val="000000" w:themeColor="text1"/>
+              </w:rPr>
+              <w:t xml:space="preserve"> Falls</w:t>
             </w:r>
           </w:p>
         </w:tc>
@@ -4808,7 +4878,23 @@
                 <w:rFonts w:ascii="Times New Roman" w:hAnsi="Times New Roman" w:cs="Times New Roman"/>
                 <w:color w:val="000000" w:themeColor="text1"/>
               </w:rPr>
-              <w:t>Modeled (Boisramé et al. 2019, in press)</w:t>
+              <w:t>Modeled (</w:t>
+            </w:r>
+            <w:proofErr w:type="spellStart"/>
+            <w:r>
+              <w:rPr>
+                <w:rFonts w:ascii="Times New Roman" w:hAnsi="Times New Roman" w:cs="Times New Roman"/>
+                <w:color w:val="000000" w:themeColor="text1"/>
+              </w:rPr>
+              <w:t>Boisramé</w:t>
+            </w:r>
+            <w:proofErr w:type="spellEnd"/>
+            <w:r>
+              <w:rPr>
+                <w:rFonts w:ascii="Times New Roman" w:hAnsi="Times New Roman" w:cs="Times New Roman"/>
+                <w:color w:val="000000" w:themeColor="text1"/>
+              </w:rPr>
+              <w:t xml:space="preserve"> et al. 2019, in press)</w:t>
             </w:r>
           </w:p>
         </w:tc>
@@ -5161,8 +5247,17 @@
                 <w:rFonts w:ascii="Times New Roman" w:hAnsi="Times New Roman" w:cs="Times New Roman"/>
                 <w:color w:val="000000" w:themeColor="text1"/>
               </w:rPr>
-              <w:t>0.66 m/yr</w:t>
-            </w:r>
+              <w:t>0.66 m/</w:t>
+            </w:r>
+            <w:proofErr w:type="spellStart"/>
+            <w:r>
+              <w:rPr>
+                <w:rFonts w:ascii="Times New Roman" w:hAnsi="Times New Roman" w:cs="Times New Roman"/>
+                <w:color w:val="000000" w:themeColor="text1"/>
+              </w:rPr>
+              <w:t>yr</w:t>
+            </w:r>
+            <w:proofErr w:type="spellEnd"/>
           </w:p>
         </w:tc>
       </w:tr>
@@ -5202,7 +5297,21 @@
               <w:rPr>
                 <w:rFonts w:ascii="Times New Roman" w:hAnsi="Times New Roman" w:cs="Times New Roman"/>
               </w:rPr>
-              <w:t>Merced River at Pohono Bridge nr Yosemite CA</w:t>
+              <w:t xml:space="preserve">Merced River at </w:t>
+            </w:r>
+            <w:proofErr w:type="spellStart"/>
+            <w:r>
+              <w:rPr>
+                <w:rFonts w:ascii="Times New Roman" w:hAnsi="Times New Roman" w:cs="Times New Roman"/>
+              </w:rPr>
+              <w:t>Pohono</w:t>
+            </w:r>
+            <w:proofErr w:type="spellEnd"/>
+            <w:r>
+              <w:rPr>
+                <w:rFonts w:ascii="Times New Roman" w:hAnsi="Times New Roman" w:cs="Times New Roman"/>
+              </w:rPr>
+              <w:t xml:space="preserve"> Bridge nr Yosemite CA</w:t>
             </w:r>
           </w:p>
         </w:tc>
@@ -5318,8 +5427,17 @@
                 <w:rFonts w:ascii="Times New Roman" w:hAnsi="Times New Roman" w:cs="Times New Roman"/>
                 <w:color w:val="000000" w:themeColor="text1"/>
               </w:rPr>
-              <w:t>0.65 m/yr</w:t>
-            </w:r>
+              <w:t>0.65 m/</w:t>
+            </w:r>
+            <w:proofErr w:type="spellStart"/>
+            <w:r>
+              <w:rPr>
+                <w:rFonts w:ascii="Times New Roman" w:hAnsi="Times New Roman" w:cs="Times New Roman"/>
+                <w:color w:val="000000" w:themeColor="text1"/>
+              </w:rPr>
+              <w:t>yr</w:t>
+            </w:r>
+            <w:proofErr w:type="spellEnd"/>
           </w:p>
         </w:tc>
       </w:tr>
@@ -5369,7 +5487,23 @@
           <w:rFonts w:ascii="Times New Roman" w:hAnsi="Times New Roman" w:cs="Times New Roman"/>
           <w:color w:val="000000" w:themeColor="text1"/>
         </w:rPr>
-        <w:t>: Sugarloaf Creek Basin and Illilouette Creek Basin weather station sites</w:t>
+        <w:t xml:space="preserve">: Sugarloaf Creek Basin and </w:t>
+      </w:r>
+      <w:proofErr w:type="spellStart"/>
+      <w:r>
+        <w:rPr>
+          <w:rFonts w:ascii="Times New Roman" w:hAnsi="Times New Roman" w:cs="Times New Roman"/>
+          <w:color w:val="000000" w:themeColor="text1"/>
+        </w:rPr>
+        <w:t>Illilouette</w:t>
+      </w:r>
+      <w:proofErr w:type="spellEnd"/>
+      <w:r>
+        <w:rPr>
+          <w:rFonts w:ascii="Times New Roman" w:hAnsi="Times New Roman" w:cs="Times New Roman"/>
+          <w:color w:val="000000" w:themeColor="text1"/>
+        </w:rPr>
+        <w:t xml:space="preserve"> Creek Basin weather station sites</w:t>
       </w:r>
     </w:p>
     <w:p>
@@ -5577,8 +5711,18 @@
           <w:i/>
           <w:color w:val="000000" w:themeColor="text1"/>
         </w:rPr>
-        <w:t>Ceanothus cordulatus</w:t>
-      </w:r>
+        <w:t xml:space="preserve">Ceanothus </w:t>
+      </w:r>
+      <w:proofErr w:type="spellStart"/>
+      <w:r>
+        <w:rPr>
+          <w:rFonts w:ascii="Times New Roman" w:hAnsi="Times New Roman" w:cs="Times New Roman"/>
+          <w:i/>
+          <w:color w:val="000000" w:themeColor="text1"/>
+        </w:rPr>
+        <w:t>cordulatus</w:t>
+      </w:r>
+      <w:proofErr w:type="spellEnd"/>
       <w:r>
         <w:rPr>
           <w:rFonts w:ascii="Times New Roman" w:hAnsi="Times New Roman" w:cs="Times New Roman"/>
@@ -5846,7 +5990,23 @@
           <w:rFonts w:ascii="Times New Roman" w:hAnsi="Times New Roman" w:cs="Times New Roman"/>
           <w:color w:val="000000" w:themeColor="text1"/>
         </w:rPr>
-        <w:t>predictive mean matching (mice.impute.pmm function in R package “MICE”) to perform multiple imputations of the missing data</w:t>
+        <w:t>predictive mean matching (</w:t>
+      </w:r>
+      <w:proofErr w:type="spellStart"/>
+      <w:r>
+        <w:rPr>
+          <w:rFonts w:ascii="Times New Roman" w:hAnsi="Times New Roman" w:cs="Times New Roman"/>
+          <w:color w:val="000000" w:themeColor="text1"/>
+        </w:rPr>
+        <w:t>mice.impute.pmm</w:t>
+      </w:r>
+      <w:proofErr w:type="spellEnd"/>
+      <w:r>
+        <w:rPr>
+          <w:rFonts w:ascii="Times New Roman" w:hAnsi="Times New Roman" w:cs="Times New Roman"/>
+          <w:color w:val="000000" w:themeColor="text1"/>
+        </w:rPr>
+        <w:t xml:space="preserve"> function in R package “MICE”) to perform multiple imputations of the missing data</w:t>
       </w:r>
       <w:r>
         <w:rPr>
@@ -5931,7 +6091,23 @@
           <w:rFonts w:ascii="Times New Roman" w:hAnsi="Times New Roman" w:cs="Times New Roman"/>
           <w:color w:val="000000" w:themeColor="text1"/>
         </w:rPr>
-        <w:t>filled using a combination of snowmelt (determined by decreases in snow depth, using an averaged density of 0.4 swe/snow depth)</w:t>
+        <w:t xml:space="preserve">filled using a combination of snowmelt (determined by decreases in snow depth, using an averaged density of 0.4 </w:t>
+      </w:r>
+      <w:proofErr w:type="spellStart"/>
+      <w:r>
+        <w:rPr>
+          <w:rFonts w:ascii="Times New Roman" w:hAnsi="Times New Roman" w:cs="Times New Roman"/>
+          <w:color w:val="000000" w:themeColor="text1"/>
+        </w:rPr>
+        <w:t>swe</w:t>
+      </w:r>
+      <w:proofErr w:type="spellEnd"/>
+      <w:r>
+        <w:rPr>
+          <w:rFonts w:ascii="Times New Roman" w:hAnsi="Times New Roman" w:cs="Times New Roman"/>
+          <w:color w:val="000000" w:themeColor="text1"/>
+        </w:rPr>
+        <w:t>/snow depth)</w:t>
       </w:r>
       <w:r>
         <w:rPr>
@@ -6091,6 +6267,7 @@
         </w:rPr>
         <w:t xml:space="preserve">0 x </w:t>
       </w:r>
+      <w:proofErr w:type="gramStart"/>
       <w:r>
         <w:rPr>
           <w:rFonts w:ascii="Times New Roman" w:hAnsi="Times New Roman" w:cs="Times New Roman"/>
@@ -6105,6 +6282,7 @@
         </w:rPr>
         <w:t>0 foot</w:t>
       </w:r>
+      <w:proofErr w:type="gramEnd"/>
       <w:r>
         <w:rPr>
           <w:rFonts w:ascii="Times New Roman" w:hAnsi="Times New Roman" w:cs="Times New Roman"/>
@@ -6283,6 +6461,292 @@
     </w:p>
     <w:p>
       <w:pPr>
+        <w:spacing w:line="480" w:lineRule="auto"/>
+        <w:ind w:firstLine="720"/>
+        <w:rPr>
+          <w:rFonts w:ascii="Times New Roman" w:hAnsi="Times New Roman" w:cs="Times New Roman"/>
+          <w:color w:val="000000" w:themeColor="text1"/>
+        </w:rPr>
+      </w:pPr>
+      <w:commentRangeStart w:id="0"/>
+      <w:r>
+        <w:rPr>
+          <w:rFonts w:ascii="Times New Roman" w:hAnsi="Times New Roman" w:cs="Times New Roman"/>
+          <w:color w:val="000000" w:themeColor="text1"/>
+        </w:rPr>
+        <w:t>To incorporate another metric of relative precipitation differences between the</w:t>
+      </w:r>
+      <w:r>
+        <w:rPr>
+          <w:rFonts w:ascii="Times New Roman" w:hAnsi="Times New Roman" w:cs="Times New Roman"/>
+          <w:color w:val="000000" w:themeColor="text1"/>
+        </w:rPr>
+        <w:t xml:space="preserve"> vegetation</w:t>
+      </w:r>
+      <w:r>
+        <w:rPr>
+          <w:rFonts w:ascii="Times New Roman" w:hAnsi="Times New Roman" w:cs="Times New Roman"/>
+          <w:color w:val="000000" w:themeColor="text1"/>
+        </w:rPr>
+        <w:t xml:space="preserve"> sites, cumulative shallow soil moisture gain was calculated</w:t>
+      </w:r>
+      <w:r>
+        <w:rPr>
+          <w:rFonts w:ascii="Times New Roman" w:hAnsi="Times New Roman" w:cs="Times New Roman"/>
+          <w:color w:val="000000" w:themeColor="text1"/>
+        </w:rPr>
+        <w:t xml:space="preserve"> for each weather station</w:t>
+      </w:r>
+      <w:r>
+        <w:rPr>
+          <w:rFonts w:ascii="Times New Roman" w:hAnsi="Times New Roman" w:cs="Times New Roman"/>
+          <w:color w:val="000000" w:themeColor="text1"/>
+        </w:rPr>
+        <w:t xml:space="preserve">, by </w:t>
+      </w:r>
+      <w:r>
+        <w:rPr>
+          <w:rFonts w:ascii="Times New Roman" w:hAnsi="Times New Roman" w:cs="Times New Roman"/>
+          <w:color w:val="000000" w:themeColor="text1"/>
+        </w:rPr>
+        <w:t>linearly interpolating between</w:t>
+      </w:r>
+      <w:r>
+        <w:rPr>
+          <w:rFonts w:ascii="Times New Roman" w:hAnsi="Times New Roman" w:cs="Times New Roman"/>
+          <w:color w:val="000000" w:themeColor="text1"/>
+        </w:rPr>
+        <w:t xml:space="preserve"> </w:t>
+      </w:r>
+      <w:r>
+        <w:rPr>
+          <w:rFonts w:ascii="Times New Roman" w:hAnsi="Times New Roman" w:cs="Times New Roman"/>
+          <w:color w:val="000000" w:themeColor="text1"/>
+        </w:rPr>
+        <w:t xml:space="preserve">12 cm and 60 cm soil moisture timeseries </w:t>
+      </w:r>
+      <w:r>
+        <w:rPr>
+          <w:rFonts w:ascii="Times New Roman" w:hAnsi="Times New Roman" w:cs="Times New Roman"/>
+          <w:color w:val="000000" w:themeColor="text1"/>
+        </w:rPr>
+        <w:t xml:space="preserve">to a depth of 36 cm (halfway between 12 cm and 60 cm TDR sensors) </w:t>
+      </w:r>
+      <w:r>
+        <w:rPr>
+          <w:rFonts w:ascii="Times New Roman" w:hAnsi="Times New Roman" w:cs="Times New Roman"/>
+          <w:color w:val="000000" w:themeColor="text1"/>
+        </w:rPr>
+        <w:t xml:space="preserve">and then smoothing the </w:t>
+      </w:r>
+      <w:r>
+        <w:rPr>
+          <w:rFonts w:ascii="Times New Roman" w:hAnsi="Times New Roman" w:cs="Times New Roman"/>
+          <w:color w:val="000000" w:themeColor="text1"/>
+        </w:rPr>
+        <w:t xml:space="preserve">36 cm </w:t>
+      </w:r>
+      <w:r>
+        <w:rPr>
+          <w:rFonts w:ascii="Times New Roman" w:hAnsi="Times New Roman" w:cs="Times New Roman"/>
+          <w:color w:val="000000" w:themeColor="text1"/>
+        </w:rPr>
+        <w:t>interpolated soil moisture</w:t>
+      </w:r>
+      <w:r>
+        <w:rPr>
+          <w:rFonts w:ascii="Times New Roman" w:hAnsi="Times New Roman" w:cs="Times New Roman"/>
+          <w:color w:val="000000" w:themeColor="text1"/>
+        </w:rPr>
+        <w:t xml:space="preserve"> over a rolling 6-hour window </w:t>
+      </w:r>
+      <w:r>
+        <w:rPr>
+          <w:rFonts w:ascii="Times New Roman" w:hAnsi="Times New Roman" w:cs="Times New Roman"/>
+          <w:color w:val="000000" w:themeColor="text1"/>
+        </w:rPr>
+        <w:t>to eliminate signal noise</w:t>
+      </w:r>
+      <w:r>
+        <w:rPr>
+          <w:rFonts w:ascii="Times New Roman" w:hAnsi="Times New Roman" w:cs="Times New Roman"/>
+          <w:color w:val="000000" w:themeColor="text1"/>
+        </w:rPr>
+        <w:t>. A positive difference between</w:t>
+      </w:r>
+      <w:r>
+        <w:rPr>
+          <w:rFonts w:ascii="Times New Roman" w:hAnsi="Times New Roman" w:cs="Times New Roman"/>
+          <w:color w:val="000000" w:themeColor="text1"/>
+        </w:rPr>
+        <w:t xml:space="preserve"> </w:t>
+      </w:r>
+      <w:bookmarkStart w:id="1" w:name="_GoBack"/>
+      <w:bookmarkEnd w:id="1"/>
+      <w:r>
+        <w:rPr>
+          <w:rFonts w:ascii="Times New Roman" w:hAnsi="Times New Roman" w:cs="Times New Roman"/>
+          <w:color w:val="000000" w:themeColor="text1"/>
+        </w:rPr>
+        <w:t>each consecutive 10</w:t>
+      </w:r>
+      <w:r>
+        <w:rPr>
+          <w:rFonts w:ascii="Times New Roman" w:hAnsi="Times New Roman" w:cs="Times New Roman"/>
+          <w:color w:val="000000" w:themeColor="text1"/>
+        </w:rPr>
+        <w:t>-</w:t>
+      </w:r>
+      <w:r>
+        <w:rPr>
+          <w:rFonts w:ascii="Times New Roman" w:hAnsi="Times New Roman" w:cs="Times New Roman"/>
+          <w:color w:val="000000" w:themeColor="text1"/>
+        </w:rPr>
+        <w:t xml:space="preserve">minute </w:t>
+      </w:r>
+      <w:r>
+        <w:rPr>
+          <w:rFonts w:ascii="Times New Roman" w:hAnsi="Times New Roman" w:cs="Times New Roman"/>
+          <w:color w:val="000000" w:themeColor="text1"/>
+        </w:rPr>
+        <w:t xml:space="preserve">soil moisture </w:t>
+      </w:r>
+      <w:r>
+        <w:rPr>
+          <w:rFonts w:ascii="Times New Roman" w:hAnsi="Times New Roman" w:cs="Times New Roman"/>
+          <w:color w:val="000000" w:themeColor="text1"/>
+        </w:rPr>
+        <w:t>record</w:t>
+      </w:r>
+      <w:r>
+        <w:rPr>
+          <w:rFonts w:ascii="Times New Roman" w:hAnsi="Times New Roman" w:cs="Times New Roman"/>
+          <w:color w:val="000000" w:themeColor="text1"/>
+        </w:rPr>
+        <w:t xml:space="preserve"> at</w:t>
+      </w:r>
+      <w:r>
+        <w:rPr>
+          <w:rFonts w:ascii="Times New Roman" w:hAnsi="Times New Roman" w:cs="Times New Roman"/>
+          <w:color w:val="000000" w:themeColor="text1"/>
+        </w:rPr>
+        <w:t xml:space="preserve"> 36 cm</w:t>
+      </w:r>
+      <w:r>
+        <w:rPr>
+          <w:rFonts w:ascii="Times New Roman" w:hAnsi="Times New Roman" w:cs="Times New Roman"/>
+          <w:color w:val="000000" w:themeColor="text1"/>
+        </w:rPr>
+        <w:t xml:space="preserve"> depth was considered to be water gain in the shallow soil column</w:t>
+      </w:r>
+      <w:r>
+        <w:rPr>
+          <w:rFonts w:ascii="Times New Roman" w:hAnsi="Times New Roman" w:cs="Times New Roman"/>
+          <w:color w:val="000000" w:themeColor="text1"/>
+        </w:rPr>
+        <w:t>. To convert to the depth of soil moisture accumulated</w:t>
+      </w:r>
+      <w:r>
+        <w:rPr>
+          <w:rFonts w:ascii="Times New Roman" w:hAnsi="Times New Roman" w:cs="Times New Roman"/>
+          <w:color w:val="000000" w:themeColor="text1"/>
+        </w:rPr>
+        <w:t xml:space="preserve"> at each time step</w:t>
+      </w:r>
+      <w:r>
+        <w:rPr>
+          <w:rFonts w:ascii="Times New Roman" w:hAnsi="Times New Roman" w:cs="Times New Roman"/>
+          <w:color w:val="000000" w:themeColor="text1"/>
+        </w:rPr>
+        <w:t xml:space="preserve">, the percent change in soil moisture content of the soil between 12 and 60 cm was </w:t>
+      </w:r>
+      <w:r>
+        <w:rPr>
+          <w:rFonts w:ascii="Times New Roman" w:hAnsi="Times New Roman" w:cs="Times New Roman"/>
+          <w:color w:val="000000" w:themeColor="text1"/>
+        </w:rPr>
+        <w:t>multiplied</w:t>
+      </w:r>
+      <w:r>
+        <w:rPr>
+          <w:rFonts w:ascii="Times New Roman" w:hAnsi="Times New Roman" w:cs="Times New Roman"/>
+          <w:color w:val="000000" w:themeColor="text1"/>
+        </w:rPr>
+        <w:t xml:space="preserve"> by </w:t>
+      </w:r>
+      <w:r>
+        <w:rPr>
+          <w:rFonts w:ascii="Times New Roman" w:hAnsi="Times New Roman" w:cs="Times New Roman"/>
+          <w:color w:val="000000" w:themeColor="text1"/>
+        </w:rPr>
+        <w:t>48 cm</w:t>
+      </w:r>
+      <w:r>
+        <w:rPr>
+          <w:rFonts w:ascii="Times New Roman" w:hAnsi="Times New Roman" w:cs="Times New Roman"/>
+          <w:color w:val="000000" w:themeColor="text1"/>
+        </w:rPr>
+        <w:t xml:space="preserve"> (depth of the shallow soil moisture column)</w:t>
+      </w:r>
+      <w:r>
+        <w:rPr>
+          <w:rFonts w:ascii="Times New Roman" w:hAnsi="Times New Roman" w:cs="Times New Roman"/>
+          <w:color w:val="000000" w:themeColor="text1"/>
+        </w:rPr>
+        <w:t xml:space="preserve">. Cumulative soil moisture gain was calculated by adding </w:t>
+      </w:r>
+      <w:r>
+        <w:rPr>
+          <w:rFonts w:ascii="Times New Roman" w:hAnsi="Times New Roman" w:cs="Times New Roman"/>
+          <w:color w:val="000000" w:themeColor="text1"/>
+        </w:rPr>
+        <w:t xml:space="preserve">depth of </w:t>
+      </w:r>
+      <w:r>
+        <w:rPr>
+          <w:rFonts w:ascii="Times New Roman" w:hAnsi="Times New Roman" w:cs="Times New Roman"/>
+          <w:color w:val="000000" w:themeColor="text1"/>
+        </w:rPr>
+        <w:t>soil moisture gain for each individual 1</w:t>
+      </w:r>
+      <w:r>
+        <w:rPr>
+          <w:rFonts w:ascii="Times New Roman" w:hAnsi="Times New Roman" w:cs="Times New Roman"/>
+          <w:color w:val="000000" w:themeColor="text1"/>
+        </w:rPr>
+        <w:t>0-</w:t>
+      </w:r>
+      <w:r>
+        <w:rPr>
+          <w:rFonts w:ascii="Times New Roman" w:hAnsi="Times New Roman" w:cs="Times New Roman"/>
+          <w:color w:val="000000" w:themeColor="text1"/>
+        </w:rPr>
+        <w:t xml:space="preserve"> minute timestep over the course of </w:t>
+      </w:r>
+      <w:r>
+        <w:rPr>
+          <w:rFonts w:ascii="Times New Roman" w:hAnsi="Times New Roman" w:cs="Times New Roman"/>
+          <w:color w:val="000000" w:themeColor="text1"/>
+        </w:rPr>
+        <w:t>the</w:t>
+      </w:r>
+      <w:r>
+        <w:rPr>
+          <w:rFonts w:ascii="Times New Roman" w:hAnsi="Times New Roman" w:cs="Times New Roman"/>
+          <w:color w:val="000000" w:themeColor="text1"/>
+        </w:rPr>
+        <w:t xml:space="preserve"> recorded water year. </w:t>
+      </w:r>
+      <w:commentRangeEnd w:id="0"/>
+      <w:r>
+        <w:rPr>
+          <w:rStyle w:val="CommentReference"/>
+        </w:rPr>
+        <w:commentReference w:id="0"/>
+      </w:r>
+    </w:p>
+    <w:p>
+      <w:pPr>
         <w:rPr>
           <w:rFonts w:ascii="Times New Roman" w:hAnsi="Times New Roman" w:cs="Times New Roman"/>
           <w:i/>
@@ -6321,9 +6785,8 @@
         </w:rPr>
         <w:t xml:space="preserve">Comparison of </w:t>
       </w:r>
-      <w:commentRangeStart w:id="0"/>
-      <w:commentRangeStart w:id="1"/>
       <w:commentRangeStart w:id="2"/>
+      <w:commentRangeStart w:id="3"/>
       <w:r>
         <w:rPr>
           <w:rFonts w:ascii="Times New Roman" w:hAnsi="Times New Roman" w:cs="Times New Roman"/>
@@ -6340,8 +6803,6 @@
         </w:rPr>
         <w:t xml:space="preserve"> (with standar</w:t>
       </w:r>
-      <w:bookmarkStart w:id="3" w:name="_GoBack"/>
-      <w:bookmarkEnd w:id="3"/>
       <w:r>
         <w:rPr>
           <w:rFonts w:ascii="Times New Roman" w:hAnsi="Times New Roman" w:cs="Times New Roman"/>
@@ -6358,26 +6819,19 @@
         </w:rPr>
         <w:t xml:space="preserve"> shallow soil moisture readings</w:t>
       </w:r>
-      <w:commentRangeEnd w:id="0"/>
+      <w:commentRangeEnd w:id="2"/>
       <w:r>
         <w:rPr>
           <w:rStyle w:val="CommentReference"/>
         </w:rPr>
-        <w:commentReference w:id="0"/>
-      </w:r>
-      <w:commentRangeEnd w:id="1"/>
+        <w:commentReference w:id="2"/>
+      </w:r>
+      <w:commentRangeEnd w:id="3"/>
       <w:r>
         <w:rPr>
           <w:rStyle w:val="CommentReference"/>
         </w:rPr>
-        <w:commentReference w:id="1"/>
-      </w:r>
-      <w:commentRangeEnd w:id="2"/>
-      <w:r>
-        <w:rPr>
-          <w:rStyle w:val="CommentReference"/>
-        </w:rPr>
-        <w:commentReference w:id="2"/>
+        <w:commentReference w:id="3"/>
       </w:r>
       <w:r>
         <w:rPr>
@@ -7124,7 +7578,21 @@
         <w:rPr>
           <w:rFonts w:ascii="Times New Roman" w:hAnsi="Times New Roman" w:cs="Times New Roman"/>
         </w:rPr>
-        <w:t>Soil samples were collected during installation of the soil moisture probes at each weather station, and analyzed for organic matter content as well as soil texture. Soil</w:t>
+        <w:t xml:space="preserve">Soil samples were collected during installation of the soil moisture probes at each weather </w:t>
+      </w:r>
+      <w:proofErr w:type="gramStart"/>
+      <w:r>
+        <w:rPr>
+          <w:rFonts w:ascii="Times New Roman" w:hAnsi="Times New Roman" w:cs="Times New Roman"/>
+        </w:rPr>
+        <w:t>station, and</w:t>
+      </w:r>
+      <w:proofErr w:type="gramEnd"/>
+      <w:r>
+        <w:rPr>
+          <w:rFonts w:ascii="Times New Roman" w:hAnsi="Times New Roman" w:cs="Times New Roman"/>
+        </w:rPr>
+        <w:t xml:space="preserve"> analyzed for organic matter content as well as soil texture. Soil</w:t>
       </w:r>
       <w:r>
         <w:rPr>
@@ -7323,8 +7791,17 @@
           <w:rFonts w:ascii="Times New Roman" w:hAnsi="Times New Roman" w:cs="Times New Roman"/>
           <w:i/>
         </w:rPr>
-        <w:t xml:space="preserve"> cordulatus</w:t>
-      </w:r>
+        <w:t xml:space="preserve"> </w:t>
+      </w:r>
+      <w:proofErr w:type="spellStart"/>
+      <w:r>
+        <w:rPr>
+          <w:rFonts w:ascii="Times New Roman" w:hAnsi="Times New Roman" w:cs="Times New Roman"/>
+          <w:i/>
+        </w:rPr>
+        <w:t>cordulatus</w:t>
+      </w:r>
+      <w:proofErr w:type="spellEnd"/>
       <w:r>
         <w:rPr>
           <w:rFonts w:ascii="Times New Roman" w:hAnsi="Times New Roman" w:cs="Times New Roman"/>
@@ -7335,7 +7812,21 @@
         <w:rPr>
           <w:rFonts w:ascii="Times New Roman" w:hAnsi="Times New Roman" w:cs="Times New Roman"/>
         </w:rPr>
-        <w:t xml:space="preserve"> when weather stations were installed, but burned at </w:t>
+        <w:t xml:space="preserve"> when weather stations were </w:t>
+      </w:r>
+      <w:proofErr w:type="gramStart"/>
+      <w:r>
+        <w:rPr>
+          <w:rFonts w:ascii="Times New Roman" w:hAnsi="Times New Roman" w:cs="Times New Roman"/>
+        </w:rPr>
+        <w:t>installed, but</w:t>
+      </w:r>
+      <w:proofErr w:type="gramEnd"/>
+      <w:r>
+        <w:rPr>
+          <w:rFonts w:ascii="Times New Roman" w:hAnsi="Times New Roman" w:cs="Times New Roman"/>
+        </w:rPr>
+        <w:t xml:space="preserve"> burned at </w:t>
       </w:r>
       <w:r>
         <w:rPr>
@@ -7499,7 +7990,7 @@
                     </pic:cNvPicPr>
                   </pic:nvPicPr>
                   <pic:blipFill>
-                    <a:blip r:embed="rId9">
+                    <a:blip r:embed="rId10">
                       <a:extLst>
                         <a:ext uri="{28A0092B-C50C-407E-A947-70E740481C1C}">
                           <a14:useLocalDpi xmlns:a14="http://schemas.microsoft.com/office/drawing/2010/main" val="0"/>
@@ -7604,7 +8095,7 @@
                     <pic:cNvPicPr/>
                   </pic:nvPicPr>
                   <pic:blipFill>
-                    <a:blip r:embed="rId10">
+                    <a:blip r:embed="rId11">
                       <a:extLst>
                         <a:ext uri="{28A0092B-C50C-407E-A947-70E740481C1C}">
                           <a14:useLocalDpi xmlns:a14="http://schemas.microsoft.com/office/drawing/2010/main" val="0"/>
@@ -7628,7 +8119,7 @@
                     </a:ln>
                     <a:extLst>
                       <a:ext uri="{53640926-AAD7-44d8-BBD7-CCE9431645EC}">
-                        <a14:shadowObscured xmlns="" xmlns:mo="http://schemas.microsoft.com/office/mac/office/2008/main" xmlns:mv="urn:schemas-microsoft-com:mac:vml" xmlns:o="urn:schemas-microsoft-com:office:office" xmlns:v="urn:schemas-microsoft-com:vml" xmlns:w10="urn:schemas-microsoft-com:office:word" xmlns:w="http://schemas.openxmlformats.org/wordprocessingml/2006/main" xmlns:a14="http://schemas.microsoft.com/office/drawing/2010/main" xmlns:w16cid="http://schemas.microsoft.com/office/word/2016/wordml/cid" xmlns:am3d="http://schemas.microsoft.com/office/drawing/2017/model3d" xmlns:aink="http://schemas.microsoft.com/office/drawing/2016/ink" xmlns:cx8="http://schemas.microsoft.com/office/drawing/2016/5/14/chartex" xmlns:cx7="http://schemas.microsoft.com/office/drawing/2016/5/13/chartex" xmlns:cx6="http://schemas.microsoft.com/office/drawing/2016/5/12/chartex" xmlns:cx5="http://schemas.microsoft.com/office/drawing/2016/5/11/chartex" xmlns:cx4="http://schemas.microsoft.com/office/drawing/2016/5/10/chartex" xmlns:cx3="http://schemas.microsoft.com/office/drawing/2016/5/9/chartex" xmlns:cx2="http://schemas.microsoft.com/office/drawing/2015/10/21/chartex"/>
+                        <a14:shadowObscured xmlns:a14="http://schemas.microsoft.com/office/drawing/2010/main" xmlns:w="http://schemas.openxmlformats.org/wordprocessingml/2006/main" xmlns:w10="urn:schemas-microsoft-com:office:word" xmlns:v="urn:schemas-microsoft-com:vml" xmlns:o="urn:schemas-microsoft-com:office:office" xmlns:mv="urn:schemas-microsoft-com:mac:vml" xmlns:mo="http://schemas.microsoft.com/office/mac/office/2008/main" xmlns=""/>
                       </a:ext>
                     </a:extLst>
                   </pic:spPr>
@@ -7677,7 +8168,23 @@
           <w:rFonts w:ascii="Times New Roman" w:hAnsi="Times New Roman" w:cs="Times New Roman"/>
           <w:color w:val="000000" w:themeColor="text1"/>
         </w:rPr>
-        <w:t xml:space="preserve">in Illilouette Creek Basin. </w:t>
+        <w:t xml:space="preserve">in </w:t>
+      </w:r>
+      <w:proofErr w:type="spellStart"/>
+      <w:r>
+        <w:rPr>
+          <w:rFonts w:ascii="Times New Roman" w:hAnsi="Times New Roman" w:cs="Times New Roman"/>
+          <w:color w:val="000000" w:themeColor="text1"/>
+        </w:rPr>
+        <w:t>Illilouette</w:t>
+      </w:r>
+      <w:proofErr w:type="spellEnd"/>
+      <w:r>
+        <w:rPr>
+          <w:rFonts w:ascii="Times New Roman" w:hAnsi="Times New Roman" w:cs="Times New Roman"/>
+          <w:color w:val="000000" w:themeColor="text1"/>
+        </w:rPr>
+        <w:t xml:space="preserve"> Creek Basin. </w:t>
       </w:r>
       <w:r>
         <w:rPr>
@@ -7880,7 +8387,7 @@
         </w:rPr>
         <w:t>(</w:t>
       </w:r>
-      <w:hyperlink r:id="rId11" w:history="1">
+      <w:hyperlink r:id="rId12" w:history="1">
         <w:r>
           <w:rPr>
             <w:rStyle w:val="Hyperlink"/>
@@ -9174,7 +9681,7 @@
                     <pic:cNvPicPr/>
                   </pic:nvPicPr>
                   <pic:blipFill rotWithShape="1">
-                    <a:blip r:embed="rId12"/>
+                    <a:blip r:embed="rId13"/>
                     <a:srcRect t="1785" b="-1"/>
                     <a:stretch/>
                   </pic:blipFill>
@@ -9191,7 +9698,7 @@
                     </a:ln>
                     <a:extLst>
                       <a:ext uri="{53640926-AAD7-44d8-BBD7-CCE9431645EC}">
-                        <a14:shadowObscured xmlns="" xmlns:mo="http://schemas.microsoft.com/office/mac/office/2008/main" xmlns:mv="urn:schemas-microsoft-com:mac:vml" xmlns:o="urn:schemas-microsoft-com:office:office" xmlns:v="urn:schemas-microsoft-com:vml" xmlns:w10="urn:schemas-microsoft-com:office:word" xmlns:w="http://schemas.openxmlformats.org/wordprocessingml/2006/main" xmlns:a14="http://schemas.microsoft.com/office/drawing/2010/main" xmlns:w16cid="http://schemas.microsoft.com/office/word/2016/wordml/cid" xmlns:am3d="http://schemas.microsoft.com/office/drawing/2017/model3d" xmlns:aink="http://schemas.microsoft.com/office/drawing/2016/ink" xmlns:cx8="http://schemas.microsoft.com/office/drawing/2016/5/14/chartex" xmlns:cx7="http://schemas.microsoft.com/office/drawing/2016/5/13/chartex" xmlns:cx6="http://schemas.microsoft.com/office/drawing/2016/5/12/chartex" xmlns:cx5="http://schemas.microsoft.com/office/drawing/2016/5/11/chartex" xmlns:cx4="http://schemas.microsoft.com/office/drawing/2016/5/10/chartex" xmlns:cx3="http://schemas.microsoft.com/office/drawing/2016/5/9/chartex" xmlns:cx2="http://schemas.microsoft.com/office/drawing/2015/10/21/chartex"/>
+                        <a14:shadowObscured xmlns:a14="http://schemas.microsoft.com/office/drawing/2010/main" xmlns:w="http://schemas.openxmlformats.org/wordprocessingml/2006/main" xmlns:w10="urn:schemas-microsoft-com:office:word" xmlns:v="urn:schemas-microsoft-com:vml" xmlns:o="urn:schemas-microsoft-com:office:office" xmlns:mv="urn:schemas-microsoft-com:mac:vml" xmlns:mo="http://schemas.microsoft.com/office/mac/office/2008/main" xmlns=""/>
                       </a:ext>
                     </a:extLst>
                   </pic:spPr>
@@ -9251,7 +9758,27 @@
           <w:sz w:val="24"/>
           <w:szCs w:val="24"/>
         </w:rPr>
-        <w:t>: Snow depth (in mm) for Sugarloaf Creek Basin (top) and Illilouette Creek Basin (bottom) as measured from images taken four times each day at wetland, shrub, and forest weather station sites. Additionally, error bars (squares indicating mean, and bars indicating standard deviation) are shown for manually measured snow depths in ICB.</w:t>
+        <w:t xml:space="preserve">: Snow depth (in mm) for Sugarloaf Creek Basin (top) and </w:t>
+      </w:r>
+      <w:proofErr w:type="spellStart"/>
+      <w:r>
+        <w:rPr>
+          <w:rFonts w:ascii="Times New Roman" w:hAnsi="Times New Roman" w:cs="Times New Roman"/>
+          <w:color w:val="000000" w:themeColor="text1"/>
+          <w:sz w:val="24"/>
+          <w:szCs w:val="24"/>
+        </w:rPr>
+        <w:t>Illilouette</w:t>
+      </w:r>
+      <w:proofErr w:type="spellEnd"/>
+      <w:r>
+        <w:rPr>
+          <w:rFonts w:ascii="Times New Roman" w:hAnsi="Times New Roman" w:cs="Times New Roman"/>
+          <w:color w:val="000000" w:themeColor="text1"/>
+          <w:sz w:val="24"/>
+          <w:szCs w:val="24"/>
+        </w:rPr>
+        <w:t xml:space="preserve"> Creek Basin (bottom) as measured from images taken four times each day at wetland, shrub, and forest weather station sites. Additionally, error bars (squares indicating mean, and bars indicating standard deviation) are shown for manually measured snow depths in ICB.</w:t>
       </w:r>
       <w:r>
         <w:rPr>
@@ -9409,7 +9936,21 @@
         <w:rPr>
           <w:rFonts w:ascii="Times New Roman" w:hAnsi="Times New Roman" w:cs="Times New Roman"/>
         </w:rPr>
-        <w:t xml:space="preserve"> For both watersheds, the first year of imagery (either 1973 or 1969/70) coincided with the end of a long period of fire suppression, and represents vegetation before the first fire in the managed wildfire era. The vegetation maps divided land cover into four vegetation </w:t>
+        <w:t xml:space="preserve"> For both watersheds, the first year of imagery (either 1973 or 1969/70) coincided with the end of a long period of fire </w:t>
+      </w:r>
+      <w:proofErr w:type="gramStart"/>
+      <w:r>
+        <w:rPr>
+          <w:rFonts w:ascii="Times New Roman" w:hAnsi="Times New Roman" w:cs="Times New Roman"/>
+        </w:rPr>
+        <w:t>suppression, and</w:t>
+      </w:r>
+      <w:proofErr w:type="gramEnd"/>
+      <w:r>
+        <w:rPr>
+          <w:rFonts w:ascii="Times New Roman" w:hAnsi="Times New Roman" w:cs="Times New Roman"/>
+        </w:rPr>
+        <w:t xml:space="preserve"> represents vegetation before the first fire in the managed wildfire era. The vegetation maps divided land cover into four vegetation </w:t>
       </w:r>
       <w:r>
         <w:rPr>
@@ -10082,7 +10623,23 @@
           <w:rFonts w:ascii="Times New Roman" w:hAnsi="Times New Roman" w:cs="Times New Roman"/>
           <w:color w:val="000000" w:themeColor="text1"/>
         </w:rPr>
-        <w:t>Sugarloaf Creek Basin (SCB) showed a much smaller degree of landscape change than Illilouette Creek Basin (ICB).</w:t>
+        <w:t xml:space="preserve">Sugarloaf Creek Basin (SCB) showed a much smaller degree of landscape change than </w:t>
+      </w:r>
+      <w:proofErr w:type="spellStart"/>
+      <w:r>
+        <w:rPr>
+          <w:rFonts w:ascii="Times New Roman" w:hAnsi="Times New Roman" w:cs="Times New Roman"/>
+          <w:color w:val="000000" w:themeColor="text1"/>
+        </w:rPr>
+        <w:t>Illilouette</w:t>
+      </w:r>
+      <w:proofErr w:type="spellEnd"/>
+      <w:r>
+        <w:rPr>
+          <w:rFonts w:ascii="Times New Roman" w:hAnsi="Times New Roman" w:cs="Times New Roman"/>
+          <w:color w:val="000000" w:themeColor="text1"/>
+        </w:rPr>
+        <w:t xml:space="preserve"> Creek Basin (ICB).</w:t>
       </w:r>
       <w:r>
         <w:rPr>
@@ -10127,109 +10684,6 @@
             <wp:extent cx="2803585" cy="2390474"/>
             <wp:effectExtent l="0" t="0" r="0" b="0"/>
             <wp:docPr id="14" name="Picture 14"/>
-            <wp:cNvGraphicFramePr>
-              <a:graphicFrameLocks xmlns:a="http://schemas.openxmlformats.org/drawingml/2006/main" noChangeAspect="1"/>
-            </wp:cNvGraphicFramePr>
-            <a:graphic xmlns:a="http://schemas.openxmlformats.org/drawingml/2006/main">
-              <a:graphicData uri="http://schemas.openxmlformats.org/drawingml/2006/picture">
-                <pic:pic xmlns:pic="http://schemas.openxmlformats.org/drawingml/2006/picture">
-                  <pic:nvPicPr>
-                    <pic:cNvPr id="1" name=""/>
-                    <pic:cNvPicPr/>
-                  </pic:nvPicPr>
-                  <pic:blipFill>
-                    <a:blip r:embed="rId13"/>
-                    <a:stretch>
-                      <a:fillRect/>
-                    </a:stretch>
-                  </pic:blipFill>
-                  <pic:spPr>
-                    <a:xfrm>
-                      <a:off x="0" y="0"/>
-                      <a:ext cx="2820522" cy="2404915"/>
-                    </a:xfrm>
-                    <a:prstGeom prst="rect">
-                      <a:avLst/>
-                    </a:prstGeom>
-                  </pic:spPr>
-                </pic:pic>
-              </a:graphicData>
-            </a:graphic>
-          </wp:inline>
-        </w:drawing>
-      </w:r>
-    </w:p>
-    <w:p>
-      <w:pPr>
-        <w:rPr>
-          <w:rFonts w:ascii="Times New Roman" w:hAnsi="Times New Roman" w:cs="Times New Roman"/>
-          <w:i/>
-          <w:color w:val="000000" w:themeColor="text1"/>
-          <w:sz w:val="18"/>
-          <w:szCs w:val="18"/>
-        </w:rPr>
-      </w:pPr>
-      <w:r>
-        <w:rPr>
-          <w:rFonts w:ascii="Times New Roman" w:hAnsi="Times New Roman" w:cs="Times New Roman"/>
-          <w:i/>
-          <w:color w:val="000000" w:themeColor="text1"/>
-          <w:sz w:val="18"/>
-          <w:szCs w:val="18"/>
-        </w:rPr>
-        <w:t xml:space="preserve">Figure </w:t>
-      </w:r>
-      <w:r>
-        <w:rPr>
-          <w:rFonts w:ascii="Times New Roman" w:hAnsi="Times New Roman" w:cs="Times New Roman"/>
-          <w:i/>
-          <w:color w:val="000000" w:themeColor="text1"/>
-          <w:sz w:val="18"/>
-          <w:szCs w:val="18"/>
-        </w:rPr>
-        <w:t>C</w:t>
-      </w:r>
-      <w:r>
-        <w:rPr>
-          <w:rFonts w:ascii="Times New Roman" w:hAnsi="Times New Roman" w:cs="Times New Roman"/>
-          <w:i/>
-          <w:color w:val="000000" w:themeColor="text1"/>
-          <w:sz w:val="18"/>
-          <w:szCs w:val="18"/>
-        </w:rPr>
-        <w:t xml:space="preserve">1. </w:t>
-      </w:r>
-      <w:r>
-        <w:rPr>
-          <w:rFonts w:ascii="Times New Roman" w:hAnsi="Times New Roman" w:cs="Times New Roman"/>
-          <w:i/>
-          <w:color w:val="000000" w:themeColor="text1"/>
-          <w:sz w:val="18"/>
-          <w:szCs w:val="18"/>
-        </w:rPr>
-        <w:t xml:space="preserve">Shannon’s Evenness Index calculated for both ICB and SCB for each year that we created vegetation maps from aerial imagery. </w:t>
-      </w:r>
-    </w:p>
-    <w:p>
-      <w:pPr>
-        <w:rPr>
-          <w:rFonts w:ascii="Times New Roman" w:hAnsi="Times New Roman" w:cs="Times New Roman"/>
-          <w:i/>
-          <w:color w:val="000000" w:themeColor="text1"/>
-          <w:sz w:val="18"/>
-          <w:szCs w:val="18"/>
-        </w:rPr>
-      </w:pPr>
-      <w:r>
-        <w:rPr>
-          <w:noProof/>
-          <w:lang w:eastAsia="en-US"/>
-        </w:rPr>
-        <w:drawing>
-          <wp:inline distT="0" distB="0" distL="0" distR="0" wp14:anchorId="75D26E1D" wp14:editId="41432B41">
-            <wp:extent cx="2806554" cy="2393005"/>
-            <wp:effectExtent l="0" t="0" r="635" b="0"/>
-            <wp:docPr id="15" name="Picture 15"/>
             <wp:cNvGraphicFramePr>
               <a:graphicFrameLocks xmlns:a="http://schemas.openxmlformats.org/drawingml/2006/main" noChangeAspect="1"/>
             </wp:cNvGraphicFramePr>
@@ -10249,6 +10703,109 @@
                   <pic:spPr>
                     <a:xfrm>
                       <a:off x="0" y="0"/>
+                      <a:ext cx="2820522" cy="2404915"/>
+                    </a:xfrm>
+                    <a:prstGeom prst="rect">
+                      <a:avLst/>
+                    </a:prstGeom>
+                  </pic:spPr>
+                </pic:pic>
+              </a:graphicData>
+            </a:graphic>
+          </wp:inline>
+        </w:drawing>
+      </w:r>
+    </w:p>
+    <w:p>
+      <w:pPr>
+        <w:rPr>
+          <w:rFonts w:ascii="Times New Roman" w:hAnsi="Times New Roman" w:cs="Times New Roman"/>
+          <w:i/>
+          <w:color w:val="000000" w:themeColor="text1"/>
+          <w:sz w:val="18"/>
+          <w:szCs w:val="18"/>
+        </w:rPr>
+      </w:pPr>
+      <w:r>
+        <w:rPr>
+          <w:rFonts w:ascii="Times New Roman" w:hAnsi="Times New Roman" w:cs="Times New Roman"/>
+          <w:i/>
+          <w:color w:val="000000" w:themeColor="text1"/>
+          <w:sz w:val="18"/>
+          <w:szCs w:val="18"/>
+        </w:rPr>
+        <w:t xml:space="preserve">Figure </w:t>
+      </w:r>
+      <w:r>
+        <w:rPr>
+          <w:rFonts w:ascii="Times New Roman" w:hAnsi="Times New Roman" w:cs="Times New Roman"/>
+          <w:i/>
+          <w:color w:val="000000" w:themeColor="text1"/>
+          <w:sz w:val="18"/>
+          <w:szCs w:val="18"/>
+        </w:rPr>
+        <w:t>C</w:t>
+      </w:r>
+      <w:r>
+        <w:rPr>
+          <w:rFonts w:ascii="Times New Roman" w:hAnsi="Times New Roman" w:cs="Times New Roman"/>
+          <w:i/>
+          <w:color w:val="000000" w:themeColor="text1"/>
+          <w:sz w:val="18"/>
+          <w:szCs w:val="18"/>
+        </w:rPr>
+        <w:t xml:space="preserve">1. </w:t>
+      </w:r>
+      <w:r>
+        <w:rPr>
+          <w:rFonts w:ascii="Times New Roman" w:hAnsi="Times New Roman" w:cs="Times New Roman"/>
+          <w:i/>
+          <w:color w:val="000000" w:themeColor="text1"/>
+          <w:sz w:val="18"/>
+          <w:szCs w:val="18"/>
+        </w:rPr>
+        <w:t xml:space="preserve">Shannon’s Evenness Index calculated for both ICB and SCB for each year that we created vegetation maps from aerial imagery. </w:t>
+      </w:r>
+    </w:p>
+    <w:p>
+      <w:pPr>
+        <w:rPr>
+          <w:rFonts w:ascii="Times New Roman" w:hAnsi="Times New Roman" w:cs="Times New Roman"/>
+          <w:i/>
+          <w:color w:val="000000" w:themeColor="text1"/>
+          <w:sz w:val="18"/>
+          <w:szCs w:val="18"/>
+        </w:rPr>
+      </w:pPr>
+      <w:r>
+        <w:rPr>
+          <w:noProof/>
+          <w:lang w:eastAsia="en-US"/>
+        </w:rPr>
+        <w:drawing>
+          <wp:inline distT="0" distB="0" distL="0" distR="0" wp14:anchorId="75D26E1D" wp14:editId="41432B41">
+            <wp:extent cx="2806554" cy="2393005"/>
+            <wp:effectExtent l="0" t="0" r="635" b="0"/>
+            <wp:docPr id="15" name="Picture 15"/>
+            <wp:cNvGraphicFramePr>
+              <a:graphicFrameLocks xmlns:a="http://schemas.openxmlformats.org/drawingml/2006/main" noChangeAspect="1"/>
+            </wp:cNvGraphicFramePr>
+            <a:graphic xmlns:a="http://schemas.openxmlformats.org/drawingml/2006/main">
+              <a:graphicData uri="http://schemas.openxmlformats.org/drawingml/2006/picture">
+                <pic:pic xmlns:pic="http://schemas.openxmlformats.org/drawingml/2006/picture">
+                  <pic:nvPicPr>
+                    <pic:cNvPr id="1" name=""/>
+                    <pic:cNvPicPr/>
+                  </pic:nvPicPr>
+                  <pic:blipFill>
+                    <a:blip r:embed="rId15"/>
+                    <a:stretch>
+                      <a:fillRect/>
+                    </a:stretch>
+                  </pic:blipFill>
+                  <pic:spPr>
+                    <a:xfrm>
+                      <a:off x="0" y="0"/>
                       <a:ext cx="2858478" cy="2437278"/>
                     </a:xfrm>
                     <a:prstGeom prst="rect">
@@ -10353,7 +10910,7 @@
                     <pic:cNvPicPr/>
                   </pic:nvPicPr>
                   <pic:blipFill>
-                    <a:blip r:embed="rId15">
+                    <a:blip r:embed="rId16">
                       <a:extLst>
                         <a:ext uri="{28A0092B-C50C-407E-A947-70E740481C1C}">
                           <a14:useLocalDpi xmlns:a14="http://schemas.microsoft.com/office/drawing/2010/main" val="0"/>
@@ -10459,7 +11016,7 @@
                     <pic:cNvPicPr/>
                   </pic:nvPicPr>
                   <pic:blipFill>
-                    <a:blip r:embed="rId16">
+                    <a:blip r:embed="rId17">
                       <a:extLst>
                         <a:ext uri="{28A0092B-C50C-407E-A947-70E740481C1C}">
                           <a14:useLocalDpi xmlns:a14="http://schemas.microsoft.com/office/drawing/2010/main" val="0"/>
@@ -10538,7 +11095,47 @@
           <w:sz w:val="18"/>
           <w:szCs w:val="18"/>
         </w:rPr>
-        <w:t>Mean (A,C) and standard deviation (B,D) of patch size for each vegetation class for both ICB (dashed lines) and SCB (dotted lines). Conifer is shown separately (A,B) from the other vegetation classes due to large differences in scale.</w:t>
+        <w:t>Mean (</w:t>
+      </w:r>
+      <w:proofErr w:type="gramStart"/>
+      <w:r>
+        <w:rPr>
+          <w:rFonts w:ascii="Times New Roman" w:hAnsi="Times New Roman" w:cs="Times New Roman"/>
+          <w:i/>
+          <w:sz w:val="18"/>
+          <w:szCs w:val="18"/>
+        </w:rPr>
+        <w:t>A,C</w:t>
+      </w:r>
+      <w:proofErr w:type="gramEnd"/>
+      <w:r>
+        <w:rPr>
+          <w:rFonts w:ascii="Times New Roman" w:hAnsi="Times New Roman" w:cs="Times New Roman"/>
+          <w:i/>
+          <w:sz w:val="18"/>
+          <w:szCs w:val="18"/>
+        </w:rPr>
+        <w:t>) and standard deviation (B,D) of patch size for each vegetation class for both ICB (dashed lines) and SCB (dotted lines). Conifer is shown separately (</w:t>
+      </w:r>
+      <w:proofErr w:type="gramStart"/>
+      <w:r>
+        <w:rPr>
+          <w:rFonts w:ascii="Times New Roman" w:hAnsi="Times New Roman" w:cs="Times New Roman"/>
+          <w:i/>
+          <w:sz w:val="18"/>
+          <w:szCs w:val="18"/>
+        </w:rPr>
+        <w:t>A,B</w:t>
+      </w:r>
+      <w:proofErr w:type="gramEnd"/>
+      <w:r>
+        <w:rPr>
+          <w:rFonts w:ascii="Times New Roman" w:hAnsi="Times New Roman" w:cs="Times New Roman"/>
+          <w:i/>
+          <w:sz w:val="18"/>
+          <w:szCs w:val="18"/>
+        </w:rPr>
+        <w:t>) from the other vegetation classes due to large differences in scale.</w:t>
       </w:r>
     </w:p>
     <w:p>
@@ -10605,7 +11202,7 @@
                     </pic:cNvPicPr>
                   </pic:nvPicPr>
                   <pic:blipFill rotWithShape="1">
-                    <a:blip r:embed="rId17">
+                    <a:blip r:embed="rId18">
                       <a:extLst>
                         <a:ext uri="{28A0092B-C50C-407E-A947-70E740481C1C}">
                           <a14:useLocalDpi xmlns:a14="http://schemas.microsoft.com/office/drawing/2010/main" val="0"/>
@@ -10657,7 +11254,7 @@
                     <pic:cNvPicPr/>
                   </pic:nvPicPr>
                   <pic:blipFill>
-                    <a:blip r:embed="rId18"/>
+                    <a:blip r:embed="rId19"/>
                     <a:stretch>
                       <a:fillRect/>
                     </a:stretch>
@@ -10703,7 +11300,27 @@
           <w:sz w:val="18"/>
           <w:szCs w:val="18"/>
         </w:rPr>
-        <w:t>C5. Mean area-weighted fractal dimension of patches for each vegetation class for both ICB and SCB. 1997 is omitted due to small  differences in mapping protocol affecting patch fractal dimension.</w:t>
+        <w:t xml:space="preserve">C5. Mean area-weighted fractal dimension of patches for each vegetation class for both ICB and SCB. 1997 is omitted due to </w:t>
+      </w:r>
+      <w:proofErr w:type="gramStart"/>
+      <w:r>
+        <w:rPr>
+          <w:rFonts w:ascii="Times New Roman" w:hAnsi="Times New Roman" w:cs="Times New Roman"/>
+          <w:i/>
+          <w:sz w:val="18"/>
+          <w:szCs w:val="18"/>
+        </w:rPr>
+        <w:t>small  differences</w:t>
+      </w:r>
+      <w:proofErr w:type="gramEnd"/>
+      <w:r>
+        <w:rPr>
+          <w:rFonts w:ascii="Times New Roman" w:hAnsi="Times New Roman" w:cs="Times New Roman"/>
+          <w:i/>
+          <w:sz w:val="18"/>
+          <w:szCs w:val="18"/>
+        </w:rPr>
+        <w:t xml:space="preserve"> in mapping protocol affecting patch fractal dimension.</w:t>
       </w:r>
     </w:p>
     <w:p>
@@ -10751,7 +11368,7 @@
                     <pic:cNvPicPr/>
                   </pic:nvPicPr>
                   <pic:blipFill>
-                    <a:blip r:embed="rId19">
+                    <a:blip r:embed="rId20">
                       <a:extLst>
                         <a:ext uri="{28A0092B-C50C-407E-A947-70E740481C1C}">
                           <a14:useLocalDpi xmlns:a14="http://schemas.microsoft.com/office/drawing/2010/main" val="0"/>
@@ -10921,7 +11538,7 @@
                     </pic:cNvPicPr>
                   </pic:nvPicPr>
                   <pic:blipFill>
-                    <a:blip r:embed="rId20">
+                    <a:blip r:embed="rId21">
                       <a:extLst>
                         <a:ext uri="{28A0092B-C50C-407E-A947-70E740481C1C}">
                           <a14:useLocalDpi xmlns:a14="http://schemas.microsoft.com/office/drawing/2010/main" val="0"/>
@@ -10946,7 +11563,7 @@
                     </a:ln>
                     <a:extLst>
                       <a:ext uri="{53640926-AAD7-44d8-BBD7-CCE9431645EC}">
-                        <a14:shadowObscured xmlns="" xmlns:mo="http://schemas.microsoft.com/office/mac/office/2008/main" xmlns:mv="urn:schemas-microsoft-com:mac:vml" xmlns:o="urn:schemas-microsoft-com:office:office" xmlns:v="urn:schemas-microsoft-com:vml" xmlns:w10="urn:schemas-microsoft-com:office:word" xmlns:w="http://schemas.openxmlformats.org/wordprocessingml/2006/main" xmlns:a14="http://schemas.microsoft.com/office/drawing/2010/main" xmlns:w16cid="http://schemas.microsoft.com/office/word/2016/wordml/cid" xmlns:am3d="http://schemas.microsoft.com/office/drawing/2017/model3d" xmlns:aink="http://schemas.microsoft.com/office/drawing/2016/ink" xmlns:cx8="http://schemas.microsoft.com/office/drawing/2016/5/14/chartex" xmlns:cx7="http://schemas.microsoft.com/office/drawing/2016/5/13/chartex" xmlns:cx6="http://schemas.microsoft.com/office/drawing/2016/5/12/chartex" xmlns:cx5="http://schemas.microsoft.com/office/drawing/2016/5/11/chartex" xmlns:cx4="http://schemas.microsoft.com/office/drawing/2016/5/10/chartex" xmlns:cx3="http://schemas.microsoft.com/office/drawing/2016/5/9/chartex" xmlns:cx2="http://schemas.microsoft.com/office/drawing/2015/10/21/chartex"/>
+                        <a14:shadowObscured xmlns:a14="http://schemas.microsoft.com/office/drawing/2010/main" xmlns:w="http://schemas.openxmlformats.org/wordprocessingml/2006/main" xmlns:w10="urn:schemas-microsoft-com:office:word" xmlns:v="urn:schemas-microsoft-com:vml" xmlns:o="urn:schemas-microsoft-com:office:office" xmlns:mv="urn:schemas-microsoft-com:mac:vml" xmlns:mo="http://schemas.microsoft.com/office/mac/office/2008/main" xmlns=""/>
                       </a:ext>
                     </a:extLst>
                   </pic:spPr>
@@ -11016,7 +11633,23 @@
           <w:rFonts w:ascii="Times New Roman" w:hAnsi="Times New Roman" w:cs="Times New Roman"/>
           <w:color w:val="000000" w:themeColor="text1"/>
         </w:rPr>
-        <w:t>) and Illilouette Creek Basin (</w:t>
+        <w:t xml:space="preserve">) and </w:t>
+      </w:r>
+      <w:proofErr w:type="spellStart"/>
+      <w:r>
+        <w:rPr>
+          <w:rFonts w:ascii="Times New Roman" w:hAnsi="Times New Roman" w:cs="Times New Roman"/>
+          <w:color w:val="000000" w:themeColor="text1"/>
+        </w:rPr>
+        <w:t>Illilouette</w:t>
+      </w:r>
+      <w:proofErr w:type="spellEnd"/>
+      <w:r>
+        <w:rPr>
+          <w:rFonts w:ascii="Times New Roman" w:hAnsi="Times New Roman" w:cs="Times New Roman"/>
+          <w:color w:val="000000" w:themeColor="text1"/>
+        </w:rPr>
+        <w:t xml:space="preserve"> Creek Basin (</w:t>
       </w:r>
       <w:r>
         <w:rPr>
@@ -11104,133 +11737,6 @@
                 <pic:pic xmlns:pic="http://schemas.openxmlformats.org/drawingml/2006/picture">
                   <pic:nvPicPr>
                     <pic:cNvPr id="1" name="PartialPlotsLines.jpg"/>
-                    <pic:cNvPicPr/>
-                  </pic:nvPicPr>
-                  <pic:blipFill>
-                    <a:blip r:embed="rId21">
-                      <a:extLst>
-                        <a:ext uri="{28A0092B-C50C-407E-A947-70E740481C1C}">
-                          <a14:useLocalDpi xmlns:a14="http://schemas.microsoft.com/office/drawing/2010/main" val="0"/>
-                        </a:ext>
-                      </a:extLst>
-                    </a:blip>
-                    <a:stretch>
-                      <a:fillRect/>
-                    </a:stretch>
-                  </pic:blipFill>
-                  <pic:spPr>
-                    <a:xfrm>
-                      <a:off x="0" y="0"/>
-                      <a:ext cx="5943600" cy="3343275"/>
-                    </a:xfrm>
-                    <a:prstGeom prst="rect">
-                      <a:avLst/>
-                    </a:prstGeom>
-                  </pic:spPr>
-                </pic:pic>
-              </a:graphicData>
-            </a:graphic>
-          </wp:inline>
-        </w:drawing>
-      </w:r>
-      <w:r>
-        <w:rPr>
-          <w:rFonts w:ascii="Times New Roman" w:hAnsi="Times New Roman" w:cs="Times New Roman"/>
-          <w:i/>
-          <w:color w:val="000000" w:themeColor="text1"/>
-          <w:sz w:val="18"/>
-          <w:szCs w:val="18"/>
-        </w:rPr>
-        <w:t xml:space="preserve">Figure </w:t>
-      </w:r>
-      <w:r>
-        <w:rPr>
-          <w:rFonts w:ascii="Times New Roman" w:hAnsi="Times New Roman" w:cs="Times New Roman"/>
-          <w:i/>
-          <w:noProof/>
-          <w:color w:val="000000" w:themeColor="text1"/>
-          <w:sz w:val="18"/>
-          <w:szCs w:val="18"/>
-        </w:rPr>
-        <w:t>D</w:t>
-      </w:r>
-      <w:r>
-        <w:rPr>
-          <w:rFonts w:ascii="Times New Roman" w:hAnsi="Times New Roman" w:cs="Times New Roman"/>
-          <w:i/>
-          <w:noProof/>
-          <w:color w:val="000000" w:themeColor="text1"/>
-          <w:sz w:val="18"/>
-          <w:szCs w:val="18"/>
-        </w:rPr>
-        <w:t>2</w:t>
-      </w:r>
-      <w:r>
-        <w:rPr>
-          <w:rFonts w:ascii="Times New Roman" w:hAnsi="Times New Roman" w:cs="Times New Roman"/>
-          <w:i/>
-          <w:color w:val="000000" w:themeColor="text1"/>
-          <w:sz w:val="18"/>
-          <w:szCs w:val="18"/>
-        </w:rPr>
-        <w:t>: Partial plots showing how the mean soil moisture (across all other possible variable values) varies with each topographic variable.</w:t>
-      </w:r>
-    </w:p>
-    <w:p>
-      <w:pPr>
-        <w:rPr>
-          <w:rFonts w:ascii="Times New Roman" w:hAnsi="Times New Roman" w:cs="Times New Roman"/>
-          <w:i/>
-          <w:color w:val="000000" w:themeColor="text1"/>
-          <w:sz w:val="18"/>
-          <w:szCs w:val="18"/>
-        </w:rPr>
-      </w:pPr>
-    </w:p>
-    <w:p>
-      <w:pPr>
-        <w:rPr>
-          <w:rFonts w:ascii="Times New Roman" w:hAnsi="Times New Roman" w:cs="Times New Roman"/>
-          <w:i/>
-          <w:color w:val="000000" w:themeColor="text1"/>
-          <w:sz w:val="18"/>
-          <w:szCs w:val="18"/>
-        </w:rPr>
-      </w:pPr>
-    </w:p>
-    <w:p>
-      <w:pPr>
-        <w:rPr>
-          <w:rFonts w:ascii="Times New Roman" w:hAnsi="Times New Roman" w:cs="Times New Roman"/>
-          <w:i/>
-          <w:color w:val="000000" w:themeColor="text1"/>
-          <w:sz w:val="18"/>
-          <w:szCs w:val="18"/>
-        </w:rPr>
-      </w:pPr>
-      <w:r>
-        <w:rPr>
-          <w:rFonts w:ascii="Times New Roman" w:hAnsi="Times New Roman" w:cs="Times New Roman"/>
-          <w:i/>
-          <w:noProof/>
-          <w:color w:val="000000" w:themeColor="text1"/>
-          <w:sz w:val="18"/>
-          <w:szCs w:val="18"/>
-          <w:lang w:eastAsia="en-US"/>
-        </w:rPr>
-        <w:drawing>
-          <wp:inline distT="0" distB="0" distL="0" distR="0" wp14:anchorId="7D5FB7A1" wp14:editId="29E292FB">
-            <wp:extent cx="5943600" cy="3343275"/>
-            <wp:effectExtent l="0" t="0" r="0" b="9525"/>
-            <wp:docPr id="2" name="Picture 2"/>
-            <wp:cNvGraphicFramePr>
-              <a:graphicFrameLocks xmlns:a="http://schemas.openxmlformats.org/drawingml/2006/main" noChangeAspect="1"/>
-            </wp:cNvGraphicFramePr>
-            <a:graphic xmlns:a="http://schemas.openxmlformats.org/drawingml/2006/main">
-              <a:graphicData uri="http://schemas.openxmlformats.org/drawingml/2006/picture">
-                <pic:pic xmlns:pic="http://schemas.openxmlformats.org/drawingml/2006/picture">
-                  <pic:nvPicPr>
-                    <pic:cNvPr id="2" name="PartialPlotsBars.jpg"/>
                     <pic:cNvPicPr/>
                   </pic:nvPicPr>
                   <pic:blipFill>
@@ -11290,7 +11796,7 @@
           <w:sz w:val="18"/>
           <w:szCs w:val="18"/>
         </w:rPr>
-        <w:t>3</w:t>
+        <w:t>2</w:t>
       </w:r>
       <w:r>
         <w:rPr>
@@ -11300,70 +11806,56 @@
           <w:sz w:val="18"/>
           <w:szCs w:val="18"/>
         </w:rPr>
-        <w:t xml:space="preserve">: Partial plots showing how the mean soil moisture (across all other possible variable values) varies with each </w:t>
-      </w:r>
-      <w:r>
-        <w:rPr>
-          <w:rFonts w:ascii="Times New Roman" w:hAnsi="Times New Roman" w:cs="Times New Roman"/>
-          <w:i/>
-          <w:color w:val="000000" w:themeColor="text1"/>
-          <w:sz w:val="18"/>
-          <w:szCs w:val="18"/>
-        </w:rPr>
-        <w:t>variable. Those variables treated as factors rather than numbers in the model are shown as bar plots</w:t>
-      </w:r>
-      <w:r>
-        <w:rPr>
-          <w:rFonts w:ascii="Times New Roman" w:hAnsi="Times New Roman" w:cs="Times New Roman"/>
-          <w:i/>
-          <w:color w:val="000000" w:themeColor="text1"/>
-          <w:sz w:val="18"/>
-          <w:szCs w:val="18"/>
-        </w:rPr>
-        <w:t>.</w:t>
-      </w:r>
-      <w:r>
-        <w:rPr>
-          <w:rFonts w:ascii="Times New Roman" w:hAnsi="Times New Roman" w:cs="Times New Roman"/>
-          <w:i/>
-          <w:color w:val="000000" w:themeColor="text1"/>
-          <w:sz w:val="18"/>
-          <w:szCs w:val="18"/>
-        </w:rPr>
-        <w:t xml:space="preserve"> Number of fires varied moisture by less than 0.4%, and is not shown.</w:t>
-      </w:r>
-      <w:r>
-        <w:rPr>
-          <w:rFonts w:ascii="Times New Roman" w:hAnsi="Times New Roman" w:cs="Times New Roman"/>
-          <w:i/>
-          <w:color w:val="000000" w:themeColor="text1"/>
-          <w:sz w:val="18"/>
-          <w:szCs w:val="18"/>
-        </w:rPr>
-        <w:br w:type="page"/>
+        <w:t>: Partial plots showing how the mean soil moisture (across all other possible variable values) varies with each topographic variable.</w:t>
       </w:r>
     </w:p>
     <w:p>
       <w:pPr>
-        <w:keepNext/>
-        <w:rPr>
-          <w:rFonts w:ascii="Times New Roman" w:hAnsi="Times New Roman" w:cs="Times New Roman"/>
-          <w:color w:val="000000" w:themeColor="text1"/>
+        <w:rPr>
+          <w:rFonts w:ascii="Times New Roman" w:hAnsi="Times New Roman" w:cs="Times New Roman"/>
+          <w:i/>
+          <w:color w:val="000000" w:themeColor="text1"/>
+          <w:sz w:val="18"/>
+          <w:szCs w:val="18"/>
         </w:rPr>
       </w:pPr>
-      <w:r>
-        <w:rPr>
-          <w:rFonts w:ascii="Times New Roman" w:hAnsi="Times New Roman" w:cs="Times New Roman"/>
+    </w:p>
+    <w:p>
+      <w:pPr>
+        <w:rPr>
+          <w:rFonts w:ascii="Times New Roman" w:hAnsi="Times New Roman" w:cs="Times New Roman"/>
+          <w:i/>
+          <w:color w:val="000000" w:themeColor="text1"/>
+          <w:sz w:val="18"/>
+          <w:szCs w:val="18"/>
+        </w:rPr>
+      </w:pPr>
+    </w:p>
+    <w:p>
+      <w:pPr>
+        <w:rPr>
+          <w:rFonts w:ascii="Times New Roman" w:hAnsi="Times New Roman" w:cs="Times New Roman"/>
+          <w:i/>
+          <w:color w:val="000000" w:themeColor="text1"/>
+          <w:sz w:val="18"/>
+          <w:szCs w:val="18"/>
+        </w:rPr>
+      </w:pPr>
+      <w:r>
+        <w:rPr>
+          <w:rFonts w:ascii="Times New Roman" w:hAnsi="Times New Roman" w:cs="Times New Roman"/>
+          <w:i/>
           <w:noProof/>
           <w:color w:val="000000" w:themeColor="text1"/>
+          <w:sz w:val="18"/>
+          <w:szCs w:val="18"/>
           <w:lang w:eastAsia="en-US"/>
         </w:rPr>
-        <w:lastRenderedPageBreak/>
         <w:drawing>
-          <wp:inline distT="0" distB="0" distL="0" distR="0" wp14:anchorId="6C84C8DE" wp14:editId="3D1AE3DC">
-            <wp:extent cx="3304830" cy="2956845"/>
-            <wp:effectExtent l="0" t="0" r="0" b="2540"/>
-            <wp:docPr id="11" name="Picture 11"/>
+          <wp:inline distT="0" distB="0" distL="0" distR="0" wp14:anchorId="7D5FB7A1" wp14:editId="29E292FB">
+            <wp:extent cx="5943600" cy="3343275"/>
+            <wp:effectExtent l="0" t="0" r="0" b="9525"/>
+            <wp:docPr id="2" name="Picture 2"/>
             <wp:cNvGraphicFramePr>
               <a:graphicFrameLocks xmlns:a="http://schemas.openxmlformats.org/drawingml/2006/main" noChangeAspect="1"/>
             </wp:cNvGraphicFramePr>
@@ -11371,11 +11863,17 @@
               <a:graphicData uri="http://schemas.openxmlformats.org/drawingml/2006/picture">
                 <pic:pic xmlns:pic="http://schemas.openxmlformats.org/drawingml/2006/picture">
                   <pic:nvPicPr>
-                    <pic:cNvPr id="1" name=""/>
+                    <pic:cNvPr id="2" name="PartialPlotsBars.jpg"/>
                     <pic:cNvPicPr/>
                   </pic:nvPicPr>
                   <pic:blipFill>
-                    <a:blip r:embed="rId23"/>
+                    <a:blip r:embed="rId23">
+                      <a:extLst>
+                        <a:ext uri="{28A0092B-C50C-407E-A947-70E740481C1C}">
+                          <a14:useLocalDpi xmlns:a14="http://schemas.microsoft.com/office/drawing/2010/main" val="0"/>
+                        </a:ext>
+                      </a:extLst>
+                    </a:blip>
                     <a:stretch>
                       <a:fillRect/>
                     </a:stretch>
@@ -11383,7 +11881,7 @@
                   <pic:spPr>
                     <a:xfrm>
                       <a:off x="0" y="0"/>
-                      <a:ext cx="3318658" cy="2969217"/>
+                      <a:ext cx="5943600" cy="3343275"/>
                     </a:xfrm>
                     <a:prstGeom prst="rect">
                       <a:avLst/>
@@ -11395,55 +11893,110 @@
           </wp:inline>
         </w:drawing>
       </w:r>
-    </w:p>
-    <w:p>
-      <w:pPr>
-        <w:pStyle w:val="Caption"/>
-        <w:rPr>
-          <w:rFonts w:ascii="Times New Roman" w:hAnsi="Times New Roman" w:cs="Times New Roman"/>
-          <w:color w:val="000000" w:themeColor="text1"/>
-        </w:rPr>
-      </w:pPr>
-      <w:bookmarkStart w:id="7" w:name="_Ref189030"/>
-      <w:r>
-        <w:rPr>
-          <w:rFonts w:ascii="Times New Roman" w:hAnsi="Times New Roman" w:cs="Times New Roman"/>
-          <w:color w:val="000000" w:themeColor="text1"/>
+      <w:r>
+        <w:rPr>
+          <w:rFonts w:ascii="Times New Roman" w:hAnsi="Times New Roman" w:cs="Times New Roman"/>
+          <w:i/>
+          <w:color w:val="000000" w:themeColor="text1"/>
+          <w:sz w:val="18"/>
+          <w:szCs w:val="18"/>
         </w:rPr>
         <w:t xml:space="preserve">Figure </w:t>
       </w:r>
-      <w:bookmarkEnd w:id="7"/>
-      <w:r>
-        <w:rPr>
-          <w:rFonts w:ascii="Times New Roman" w:hAnsi="Times New Roman" w:cs="Times New Roman"/>
+      <w:r>
+        <w:rPr>
+          <w:rFonts w:ascii="Times New Roman" w:hAnsi="Times New Roman" w:cs="Times New Roman"/>
+          <w:i/>
           <w:noProof/>
           <w:color w:val="000000" w:themeColor="text1"/>
+          <w:sz w:val="18"/>
+          <w:szCs w:val="18"/>
         </w:rPr>
         <w:t>D</w:t>
       </w:r>
       <w:r>
         <w:rPr>
           <w:rFonts w:ascii="Times New Roman" w:hAnsi="Times New Roman" w:cs="Times New Roman"/>
+          <w:i/>
           <w:noProof/>
           <w:color w:val="000000" w:themeColor="text1"/>
-        </w:rPr>
-        <w:t>4</w:t>
-      </w:r>
-      <w:r>
-        <w:rPr>
-          <w:rFonts w:ascii="Times New Roman" w:hAnsi="Times New Roman" w:cs="Times New Roman"/>
-          <w:color w:val="000000" w:themeColor="text1"/>
-        </w:rPr>
-        <w:t>. Modeled versus measured soil moisture in SCB (site means). Red points are calculated using a model trained on ICB data; black points are from a model trained on SCB data.</w:t>
-      </w:r>
-    </w:p>
-    <w:p>
-      <w:pPr>
-        <w:rPr>
-          <w:rFonts w:ascii="Times New Roman" w:hAnsi="Times New Roman" w:cs="Times New Roman"/>
-          <w:color w:val="000000" w:themeColor="text1"/>
-        </w:rPr>
-      </w:pPr>
+          <w:sz w:val="18"/>
+          <w:szCs w:val="18"/>
+        </w:rPr>
+        <w:t>3</w:t>
+      </w:r>
+      <w:r>
+        <w:rPr>
+          <w:rFonts w:ascii="Times New Roman" w:hAnsi="Times New Roman" w:cs="Times New Roman"/>
+          <w:i/>
+          <w:color w:val="000000" w:themeColor="text1"/>
+          <w:sz w:val="18"/>
+          <w:szCs w:val="18"/>
+        </w:rPr>
+        <w:t xml:space="preserve">: Partial plots showing how the mean soil moisture (across all other possible variable values) varies with each </w:t>
+      </w:r>
+      <w:r>
+        <w:rPr>
+          <w:rFonts w:ascii="Times New Roman" w:hAnsi="Times New Roman" w:cs="Times New Roman"/>
+          <w:i/>
+          <w:color w:val="000000" w:themeColor="text1"/>
+          <w:sz w:val="18"/>
+          <w:szCs w:val="18"/>
+        </w:rPr>
+        <w:t>variable. Those variables treated as factors rather than numbers in the model are shown as bar plots</w:t>
+      </w:r>
+      <w:r>
+        <w:rPr>
+          <w:rFonts w:ascii="Times New Roman" w:hAnsi="Times New Roman" w:cs="Times New Roman"/>
+          <w:i/>
+          <w:color w:val="000000" w:themeColor="text1"/>
+          <w:sz w:val="18"/>
+          <w:szCs w:val="18"/>
+        </w:rPr>
+        <w:t>.</w:t>
+      </w:r>
+      <w:r>
+        <w:rPr>
+          <w:rFonts w:ascii="Times New Roman" w:hAnsi="Times New Roman" w:cs="Times New Roman"/>
+          <w:i/>
+          <w:color w:val="000000" w:themeColor="text1"/>
+          <w:sz w:val="18"/>
+          <w:szCs w:val="18"/>
+        </w:rPr>
+        <w:t xml:space="preserve"> Number of fires varied moisture by less than </w:t>
+      </w:r>
+      <w:proofErr w:type="gramStart"/>
+      <w:r>
+        <w:rPr>
+          <w:rFonts w:ascii="Times New Roman" w:hAnsi="Times New Roman" w:cs="Times New Roman"/>
+          <w:i/>
+          <w:color w:val="000000" w:themeColor="text1"/>
+          <w:sz w:val="18"/>
+          <w:szCs w:val="18"/>
+        </w:rPr>
+        <w:t>0.4%, and</w:t>
+      </w:r>
+      <w:proofErr w:type="gramEnd"/>
+      <w:r>
+        <w:rPr>
+          <w:rFonts w:ascii="Times New Roman" w:hAnsi="Times New Roman" w:cs="Times New Roman"/>
+          <w:i/>
+          <w:color w:val="000000" w:themeColor="text1"/>
+          <w:sz w:val="18"/>
+          <w:szCs w:val="18"/>
+        </w:rPr>
+        <w:t xml:space="preserve"> is not shown.</w:t>
+      </w:r>
+      <w:r>
+        <w:rPr>
+          <w:rFonts w:ascii="Times New Roman" w:hAnsi="Times New Roman" w:cs="Times New Roman"/>
+          <w:i/>
+          <w:color w:val="000000" w:themeColor="text1"/>
+          <w:sz w:val="18"/>
+          <w:szCs w:val="18"/>
+        </w:rPr>
+        <w:br w:type="page"/>
+      </w:r>
     </w:p>
     <w:p>
       <w:pPr>
@@ -11460,11 +12013,12 @@
           <w:color w:val="000000" w:themeColor="text1"/>
           <w:lang w:eastAsia="en-US"/>
         </w:rPr>
+        <w:lastRenderedPageBreak/>
         <w:drawing>
-          <wp:inline distT="0" distB="0" distL="0" distR="0" wp14:anchorId="4BA44876" wp14:editId="787CB307">
-            <wp:extent cx="3631963" cy="2945538"/>
-            <wp:effectExtent l="0" t="0" r="635" b="1270"/>
-            <wp:docPr id="10" name="Picture 10"/>
+          <wp:inline distT="0" distB="0" distL="0" distR="0" wp14:anchorId="6C84C8DE" wp14:editId="3D1AE3DC">
+            <wp:extent cx="3304830" cy="2956845"/>
+            <wp:effectExtent l="0" t="0" r="0" b="2540"/>
+            <wp:docPr id="11" name="Picture 11"/>
             <wp:cNvGraphicFramePr>
               <a:graphicFrameLocks xmlns:a="http://schemas.openxmlformats.org/drawingml/2006/main" noChangeAspect="1"/>
             </wp:cNvGraphicFramePr>
@@ -11484,6 +12038,107 @@
                   <pic:spPr>
                     <a:xfrm>
                       <a:off x="0" y="0"/>
+                      <a:ext cx="3318658" cy="2969217"/>
+                    </a:xfrm>
+                    <a:prstGeom prst="rect">
+                      <a:avLst/>
+                    </a:prstGeom>
+                  </pic:spPr>
+                </pic:pic>
+              </a:graphicData>
+            </a:graphic>
+          </wp:inline>
+        </w:drawing>
+      </w:r>
+    </w:p>
+    <w:p>
+      <w:pPr>
+        <w:pStyle w:val="Caption"/>
+        <w:rPr>
+          <w:rFonts w:ascii="Times New Roman" w:hAnsi="Times New Roman" w:cs="Times New Roman"/>
+          <w:color w:val="000000" w:themeColor="text1"/>
+        </w:rPr>
+      </w:pPr>
+      <w:bookmarkStart w:id="7" w:name="_Ref189030"/>
+      <w:r>
+        <w:rPr>
+          <w:rFonts w:ascii="Times New Roman" w:hAnsi="Times New Roman" w:cs="Times New Roman"/>
+          <w:color w:val="000000" w:themeColor="text1"/>
+        </w:rPr>
+        <w:t xml:space="preserve">Figure </w:t>
+      </w:r>
+      <w:bookmarkEnd w:id="7"/>
+      <w:r>
+        <w:rPr>
+          <w:rFonts w:ascii="Times New Roman" w:hAnsi="Times New Roman" w:cs="Times New Roman"/>
+          <w:noProof/>
+          <w:color w:val="000000" w:themeColor="text1"/>
+        </w:rPr>
+        <w:t>D</w:t>
+      </w:r>
+      <w:r>
+        <w:rPr>
+          <w:rFonts w:ascii="Times New Roman" w:hAnsi="Times New Roman" w:cs="Times New Roman"/>
+          <w:noProof/>
+          <w:color w:val="000000" w:themeColor="text1"/>
+        </w:rPr>
+        <w:t>4</w:t>
+      </w:r>
+      <w:r>
+        <w:rPr>
+          <w:rFonts w:ascii="Times New Roman" w:hAnsi="Times New Roman" w:cs="Times New Roman"/>
+          <w:color w:val="000000" w:themeColor="text1"/>
+        </w:rPr>
+        <w:t>. Modeled versus measured soil moisture in SCB (site means). Red points are calculated using a model trained on ICB data; black points are from a model trained on SCB data.</w:t>
+      </w:r>
+    </w:p>
+    <w:p>
+      <w:pPr>
+        <w:rPr>
+          <w:rFonts w:ascii="Times New Roman" w:hAnsi="Times New Roman" w:cs="Times New Roman"/>
+          <w:color w:val="000000" w:themeColor="text1"/>
+        </w:rPr>
+      </w:pPr>
+    </w:p>
+    <w:p>
+      <w:pPr>
+        <w:keepNext/>
+        <w:rPr>
+          <w:rFonts w:ascii="Times New Roman" w:hAnsi="Times New Roman" w:cs="Times New Roman"/>
+          <w:color w:val="000000" w:themeColor="text1"/>
+        </w:rPr>
+      </w:pPr>
+      <w:r>
+        <w:rPr>
+          <w:rFonts w:ascii="Times New Roman" w:hAnsi="Times New Roman" w:cs="Times New Roman"/>
+          <w:noProof/>
+          <w:color w:val="000000" w:themeColor="text1"/>
+          <w:lang w:eastAsia="en-US"/>
+        </w:rPr>
+        <w:drawing>
+          <wp:inline distT="0" distB="0" distL="0" distR="0" wp14:anchorId="4BA44876" wp14:editId="787CB307">
+            <wp:extent cx="3631963" cy="2945538"/>
+            <wp:effectExtent l="0" t="0" r="635" b="1270"/>
+            <wp:docPr id="10" name="Picture 10"/>
+            <wp:cNvGraphicFramePr>
+              <a:graphicFrameLocks xmlns:a="http://schemas.openxmlformats.org/drawingml/2006/main" noChangeAspect="1"/>
+            </wp:cNvGraphicFramePr>
+            <a:graphic xmlns:a="http://schemas.openxmlformats.org/drawingml/2006/main">
+              <a:graphicData uri="http://schemas.openxmlformats.org/drawingml/2006/picture">
+                <pic:pic xmlns:pic="http://schemas.openxmlformats.org/drawingml/2006/picture">
+                  <pic:nvPicPr>
+                    <pic:cNvPr id="1" name=""/>
+                    <pic:cNvPicPr/>
+                  </pic:nvPicPr>
+                  <pic:blipFill>
+                    <a:blip r:embed="rId25"/>
+                    <a:stretch>
+                      <a:fillRect/>
+                    </a:stretch>
+                  </pic:blipFill>
+                  <pic:spPr>
+                    <a:xfrm>
+                      <a:off x="0" y="0"/>
                       <a:ext cx="3650916" cy="2960909"/>
                     </a:xfrm>
                     <a:prstGeom prst="rect">
@@ -11810,8 +12465,8 @@
 </file>
 
 <file path=word/comments.xml><?xml version="1.0" encoding="utf-8"?>
-<w:comments xmlns:wpc="http://schemas.microsoft.com/office/word/2010/wordprocessingCanvas" xmlns:cx="http://schemas.microsoft.com/office/drawing/2014/chartex" xmlns:cx1="http://schemas.microsoft.com/office/drawing/2015/9/8/chartex" xmlns:mc="http://schemas.openxmlformats.org/markup-compatibility/2006" xmlns:o="urn:schemas-microsoft-com:office:office" xmlns:r="http://schemas.openxmlformats.org/officeDocument/2006/relationships" xmlns:m="http://schemas.openxmlformats.org/officeDocument/2006/math" xmlns:v="urn:schemas-microsoft-com:vml" xmlns:wp14="http://schemas.microsoft.com/office/word/2010/wordprocessingDrawing" xmlns:wp="http://schemas.openxmlformats.org/drawingml/2006/wordprocessingDrawing" xmlns:w10="urn:schemas-microsoft-com:office:word" xmlns:w="http://schemas.openxmlformats.org/wordprocessingml/2006/main" xmlns:w14="http://schemas.microsoft.com/office/word/2010/wordml" xmlns:w15="http://schemas.microsoft.com/office/word/2012/wordml" xmlns:w16se="http://schemas.microsoft.com/office/word/2015/wordml/symex" xmlns:wpg="http://schemas.microsoft.com/office/word/2010/wordprocessingGroup" xmlns:wpi="http://schemas.microsoft.com/office/word/2010/wordprocessingInk" xmlns:wne="http://schemas.microsoft.com/office/word/2006/wordml" xmlns:wps="http://schemas.microsoft.com/office/word/2010/wordprocessingShape" mc:Ignorable="w14 w15 w16se wp14">
-  <w:comment w:id="0" w:author="Gabrielle" w:date="2019-05-24T19:33:00Z" w:initials="G">
+<w:comments xmlns:wpc="http://schemas.microsoft.com/office/word/2010/wordprocessingCanvas" xmlns:cx="http://schemas.microsoft.com/office/drawing/2014/chartex" xmlns:cx1="http://schemas.microsoft.com/office/drawing/2015/9/8/chartex" xmlns:cx2="http://schemas.microsoft.com/office/drawing/2015/10/21/chartex" xmlns:cx3="http://schemas.microsoft.com/office/drawing/2016/5/9/chartex" xmlns:cx4="http://schemas.microsoft.com/office/drawing/2016/5/10/chartex" xmlns:cx5="http://schemas.microsoft.com/office/drawing/2016/5/11/chartex" xmlns:cx6="http://schemas.microsoft.com/office/drawing/2016/5/12/chartex" xmlns:cx7="http://schemas.microsoft.com/office/drawing/2016/5/13/chartex" xmlns:cx8="http://schemas.microsoft.com/office/drawing/2016/5/14/chartex" xmlns:mc="http://schemas.openxmlformats.org/markup-compatibility/2006" xmlns:aink="http://schemas.microsoft.com/office/drawing/2016/ink" xmlns:am3d="http://schemas.microsoft.com/office/drawing/2017/model3d" xmlns:o="urn:schemas-microsoft-com:office:office" xmlns:r="http://schemas.openxmlformats.org/officeDocument/2006/relationships" xmlns:m="http://schemas.openxmlformats.org/officeDocument/2006/math" xmlns:v="urn:schemas-microsoft-com:vml" xmlns:wp14="http://schemas.microsoft.com/office/word/2010/wordprocessingDrawing" xmlns:wp="http://schemas.openxmlformats.org/drawingml/2006/wordprocessingDrawing" xmlns:w10="urn:schemas-microsoft-com:office:word" xmlns:w="http://schemas.openxmlformats.org/wordprocessingml/2006/main" xmlns:w14="http://schemas.microsoft.com/office/word/2010/wordml" xmlns:w15="http://schemas.microsoft.com/office/word/2012/wordml" xmlns:w16cid="http://schemas.microsoft.com/office/word/2016/wordml/cid" xmlns:w16se="http://schemas.microsoft.com/office/word/2015/wordml/symex" xmlns:wpg="http://schemas.microsoft.com/office/word/2010/wordprocessingGroup" xmlns:wpi="http://schemas.microsoft.com/office/word/2010/wordprocessingInk" xmlns:wne="http://schemas.microsoft.com/office/word/2006/wordml" xmlns:wps="http://schemas.microsoft.com/office/word/2010/wordprocessingShape" mc:Ignorable="w14 w15 w16se w16cid wp14">
+  <w:comment w:id="0" w:author="Ekaterina Rakhmatulina" w:date="2019-06-21T00:51:00Z" w:initials="ER">
     <w:p>
       <w:pPr>
         <w:pStyle w:val="CommentText"/>
@@ -11823,11 +12478,19 @@
         <w:annotationRef/>
       </w:r>
       <w:r>
-        <w:t>State whether the plus/minus values are standard deviation or another measure.</w:t>
+        <w:t xml:space="preserve">Added description of how cumulative soil moisture gain was calculated. Gabby can you read it </w:t>
+      </w:r>
+      <w:proofErr w:type="gramStart"/>
+      <w:r>
+        <w:t>over, and</w:t>
+      </w:r>
+      <w:proofErr w:type="gramEnd"/>
+      <w:r>
+        <w:t xml:space="preserve"> let me know if it makes sense to you. </w:t>
       </w:r>
     </w:p>
   </w:comment>
-  <w:comment w:id="1" w:author="Jens Stevens" w:date="2019-06-15T13:57:00Z" w:initials="JS">
+  <w:comment w:id="2" w:author="Gabrielle" w:date="2019-05-24T19:33:00Z" w:initials="G">
     <w:p>
       <w:pPr>
         <w:pStyle w:val="CommentText"/>
@@ -11839,11 +12502,11 @@
         <w:annotationRef/>
       </w:r>
       <w:r>
-        <w:t>Flagging for Katya</w:t>
+        <w:t>State whether the plus/minus values are standard deviation or another measure.</w:t>
       </w:r>
     </w:p>
   </w:comment>
-  <w:comment w:id="2" w:author="Ekaterina Rakhmatulina" w:date="2019-06-20T14:58:00Z" w:initials="ER">
+  <w:comment w:id="3" w:author="Jens Stevens" w:date="2019-06-15T13:57:00Z" w:initials="JS">
     <w:p>
       <w:pPr>
         <w:pStyle w:val="CommentText"/>
@@ -11853,6 +12516,9 @@
           <w:rStyle w:val="CommentReference"/>
         </w:rPr>
         <w:annotationRef/>
+      </w:r>
+      <w:r>
+        <w:t>Flagging for Katya</w:t>
       </w:r>
     </w:p>
   </w:comment>
@@ -11868,10 +12534,7 @@
         <w:annotationRef/>
       </w:r>
       <w:r>
-        <w:t xml:space="preserve">Katya please </w:t>
-      </w:r>
-      <w:r>
-        <w:t>make sure this caption looks ok.</w:t>
+        <w:t>Katya please make sure this caption looks ok.</w:t>
       </w:r>
     </w:p>
   </w:comment>
@@ -11879,25 +12542,25 @@
 </file>
 
 <file path=word/commentsExtended.xml><?xml version="1.0" encoding="utf-8"?>
-<w15:commentsEx xmlns:wpc="http://schemas.microsoft.com/office/word/2010/wordprocessingCanvas" xmlns:cx="http://schemas.microsoft.com/office/drawing/2014/chartex" xmlns:cx1="http://schemas.microsoft.com/office/drawing/2015/9/8/chartex" xmlns:mc="http://schemas.openxmlformats.org/markup-compatibility/2006" xmlns:o="urn:schemas-microsoft-com:office:office" xmlns:r="http://schemas.openxmlformats.org/officeDocument/2006/relationships" xmlns:m="http://schemas.openxmlformats.org/officeDocument/2006/math" xmlns:v="urn:schemas-microsoft-com:vml" xmlns:wp14="http://schemas.microsoft.com/office/word/2010/wordprocessingDrawing" xmlns:wp="http://schemas.openxmlformats.org/drawingml/2006/wordprocessingDrawing" xmlns:w10="urn:schemas-microsoft-com:office:word" xmlns:w="http://schemas.openxmlformats.org/wordprocessingml/2006/main" xmlns:w14="http://schemas.microsoft.com/office/word/2010/wordml" xmlns:w15="http://schemas.microsoft.com/office/word/2012/wordml" xmlns:w16se="http://schemas.microsoft.com/office/word/2015/wordml/symex" xmlns:wpg="http://schemas.microsoft.com/office/word/2010/wordprocessingGroup" xmlns:wpi="http://schemas.microsoft.com/office/word/2010/wordprocessingInk" xmlns:wne="http://schemas.microsoft.com/office/word/2006/wordml" xmlns:wps="http://schemas.microsoft.com/office/word/2010/wordprocessingShape" mc:Ignorable="w14 w15 w16se wp14">
-  <w15:commentEx w15:paraId="74EABDF3" w15:done="0"/>
-  <w15:commentEx w15:paraId="368CF000" w15:paraIdParent="74EABDF3" w15:done="0"/>
-  <w15:commentEx w15:paraId="45C750D7" w15:paraIdParent="74EABDF3" w15:done="1"/>
+<w15:commentsEx xmlns:wpc="http://schemas.microsoft.com/office/word/2010/wordprocessingCanvas" xmlns:cx="http://schemas.microsoft.com/office/drawing/2014/chartex" xmlns:cx1="http://schemas.microsoft.com/office/drawing/2015/9/8/chartex" xmlns:cx2="http://schemas.microsoft.com/office/drawing/2015/10/21/chartex" xmlns:cx3="http://schemas.microsoft.com/office/drawing/2016/5/9/chartex" xmlns:cx4="http://schemas.microsoft.com/office/drawing/2016/5/10/chartex" xmlns:cx5="http://schemas.microsoft.com/office/drawing/2016/5/11/chartex" xmlns:cx6="http://schemas.microsoft.com/office/drawing/2016/5/12/chartex" xmlns:cx7="http://schemas.microsoft.com/office/drawing/2016/5/13/chartex" xmlns:cx8="http://schemas.microsoft.com/office/drawing/2016/5/14/chartex" xmlns:mc="http://schemas.openxmlformats.org/markup-compatibility/2006" xmlns:aink="http://schemas.microsoft.com/office/drawing/2016/ink" xmlns:am3d="http://schemas.microsoft.com/office/drawing/2017/model3d" xmlns:o="urn:schemas-microsoft-com:office:office" xmlns:r="http://schemas.openxmlformats.org/officeDocument/2006/relationships" xmlns:m="http://schemas.openxmlformats.org/officeDocument/2006/math" xmlns:v="urn:schemas-microsoft-com:vml" xmlns:wp14="http://schemas.microsoft.com/office/word/2010/wordprocessingDrawing" xmlns:wp="http://schemas.openxmlformats.org/drawingml/2006/wordprocessingDrawing" xmlns:w10="urn:schemas-microsoft-com:office:word" xmlns:w="http://schemas.openxmlformats.org/wordprocessingml/2006/main" xmlns:w14="http://schemas.microsoft.com/office/word/2010/wordml" xmlns:w15="http://schemas.microsoft.com/office/word/2012/wordml" xmlns:w16cid="http://schemas.microsoft.com/office/word/2016/wordml/cid" xmlns:w16se="http://schemas.microsoft.com/office/word/2015/wordml/symex" xmlns:wpg="http://schemas.microsoft.com/office/word/2010/wordprocessingGroup" xmlns:wpi="http://schemas.microsoft.com/office/word/2010/wordprocessingInk" xmlns:wne="http://schemas.microsoft.com/office/word/2006/wordml" xmlns:wps="http://schemas.microsoft.com/office/word/2010/wordprocessingShape" mc:Ignorable="w14 w15 w16se w16cid wp14">
+  <w15:commentEx w15:paraId="39CDA81F" w15:done="0"/>
+  <w15:commentEx w15:paraId="74EABDF3" w15:done="1"/>
+  <w15:commentEx w15:paraId="368CF000" w15:paraIdParent="74EABDF3" w15:done="1"/>
   <w15:commentEx w15:paraId="2219AD4B" w15:done="1"/>
 </w15:commentsEx>
 </file>
 
 <file path=word/commentsIds.xml><?xml version="1.0" encoding="utf-8"?>
 <w16cid:commentsIds xmlns:wpc="http://schemas.microsoft.com/office/word/2010/wordprocessingCanvas" xmlns:cx="http://schemas.microsoft.com/office/drawing/2014/chartex" xmlns:cx1="http://schemas.microsoft.com/office/drawing/2015/9/8/chartex" xmlns:cx2="http://schemas.microsoft.com/office/drawing/2015/10/21/chartex" xmlns:cx3="http://schemas.microsoft.com/office/drawing/2016/5/9/chartex" xmlns:cx4="http://schemas.microsoft.com/office/drawing/2016/5/10/chartex" xmlns:cx5="http://schemas.microsoft.com/office/drawing/2016/5/11/chartex" xmlns:cx6="http://schemas.microsoft.com/office/drawing/2016/5/12/chartex" xmlns:cx7="http://schemas.microsoft.com/office/drawing/2016/5/13/chartex" xmlns:cx8="http://schemas.microsoft.com/office/drawing/2016/5/14/chartex" xmlns:mc="http://schemas.openxmlformats.org/markup-compatibility/2006" xmlns:aink="http://schemas.microsoft.com/office/drawing/2016/ink" xmlns:am3d="http://schemas.microsoft.com/office/drawing/2017/model3d" xmlns:o="urn:schemas-microsoft-com:office:office" xmlns:r="http://schemas.openxmlformats.org/officeDocument/2006/relationships" xmlns:m="http://schemas.openxmlformats.org/officeDocument/2006/math" xmlns:v="urn:schemas-microsoft-com:vml" xmlns:wp14="http://schemas.microsoft.com/office/word/2010/wordprocessingDrawing" xmlns:wp="http://schemas.openxmlformats.org/drawingml/2006/wordprocessingDrawing" xmlns:w10="urn:schemas-microsoft-com:office:word" xmlns:w="http://schemas.openxmlformats.org/wordprocessingml/2006/main" xmlns:w14="http://schemas.microsoft.com/office/word/2010/wordml" xmlns:w15="http://schemas.microsoft.com/office/word/2012/wordml" xmlns:w16cid="http://schemas.microsoft.com/office/word/2016/wordml/cid" xmlns:w16se="http://schemas.microsoft.com/office/word/2015/wordml/symex" xmlns:wpg="http://schemas.microsoft.com/office/word/2010/wordprocessingGroup" xmlns:wpi="http://schemas.microsoft.com/office/word/2010/wordprocessingInk" xmlns:wne="http://schemas.microsoft.com/office/word/2006/wordml" xmlns:wps="http://schemas.microsoft.com/office/word/2010/wordprocessingShape" mc:Ignorable="w14 w15 w16se w16cid wp14">
+  <w16cid:commentId w16cid:paraId="39CDA81F" w16cid:durableId="20B6A87D"/>
   <w16cid:commentId w16cid:paraId="74EABDF3" w16cid:durableId="20AE4250"/>
   <w16cid:commentId w16cid:paraId="368CF000" w16cid:durableId="20AF77DE"/>
-  <w16cid:commentId w16cid:paraId="45C750D7" w16cid:durableId="20B61D7A"/>
   <w16cid:commentId w16cid:paraId="2219AD4B" w16cid:durableId="20AE4252"/>
 </w16cid:commentsIds>
 </file>
 
 <file path=word/endnotes.xml><?xml version="1.0" encoding="utf-8"?>
-<w:endnotes xmlns:wpc="http://schemas.microsoft.com/office/word/2010/wordprocessingCanvas" xmlns:cx="http://schemas.microsoft.com/office/drawing/2014/chartex" xmlns:cx1="http://schemas.microsoft.com/office/drawing/2015/9/8/chartex" xmlns:mc="http://schemas.openxmlformats.org/markup-compatibility/2006" xmlns:o="urn:schemas-microsoft-com:office:office" xmlns:r="http://schemas.openxmlformats.org/officeDocument/2006/relationships" xmlns:m="http://schemas.openxmlformats.org/officeDocument/2006/math" xmlns:v="urn:schemas-microsoft-com:vml" xmlns:wp14="http://schemas.microsoft.com/office/word/2010/wordprocessingDrawing" xmlns:wp="http://schemas.openxmlformats.org/drawingml/2006/wordprocessingDrawing" xmlns:w10="urn:schemas-microsoft-com:office:word" xmlns:w="http://schemas.openxmlformats.org/wordprocessingml/2006/main" xmlns:w14="http://schemas.microsoft.com/office/word/2010/wordml" xmlns:w15="http://schemas.microsoft.com/office/word/2012/wordml" xmlns:w16se="http://schemas.microsoft.com/office/word/2015/wordml/symex" xmlns:wpg="http://schemas.microsoft.com/office/word/2010/wordprocessingGroup" xmlns:wpi="http://schemas.microsoft.com/office/word/2010/wordprocessingInk" xmlns:wne="http://schemas.microsoft.com/office/word/2006/wordml" xmlns:wps="http://schemas.microsoft.com/office/word/2010/wordprocessingShape" mc:Ignorable="w14 w15 w16se wp14">
+<w:endnotes xmlns:wpc="http://schemas.microsoft.com/office/word/2010/wordprocessingCanvas" xmlns:cx="http://schemas.microsoft.com/office/drawing/2014/chartex" xmlns:cx1="http://schemas.microsoft.com/office/drawing/2015/9/8/chartex" xmlns:cx2="http://schemas.microsoft.com/office/drawing/2015/10/21/chartex" xmlns:cx3="http://schemas.microsoft.com/office/drawing/2016/5/9/chartex" xmlns:cx4="http://schemas.microsoft.com/office/drawing/2016/5/10/chartex" xmlns:cx5="http://schemas.microsoft.com/office/drawing/2016/5/11/chartex" xmlns:cx6="http://schemas.microsoft.com/office/drawing/2016/5/12/chartex" xmlns:cx7="http://schemas.microsoft.com/office/drawing/2016/5/13/chartex" xmlns:cx8="http://schemas.microsoft.com/office/drawing/2016/5/14/chartex" xmlns:mc="http://schemas.openxmlformats.org/markup-compatibility/2006" xmlns:aink="http://schemas.microsoft.com/office/drawing/2016/ink" xmlns:am3d="http://schemas.microsoft.com/office/drawing/2017/model3d" xmlns:o="urn:schemas-microsoft-com:office:office" xmlns:r="http://schemas.openxmlformats.org/officeDocument/2006/relationships" xmlns:m="http://schemas.openxmlformats.org/officeDocument/2006/math" xmlns:v="urn:schemas-microsoft-com:vml" xmlns:wp14="http://schemas.microsoft.com/office/word/2010/wordprocessingDrawing" xmlns:wp="http://schemas.openxmlformats.org/drawingml/2006/wordprocessingDrawing" xmlns:w10="urn:schemas-microsoft-com:office:word" xmlns:w="http://schemas.openxmlformats.org/wordprocessingml/2006/main" xmlns:w14="http://schemas.microsoft.com/office/word/2010/wordml" xmlns:w15="http://schemas.microsoft.com/office/word/2012/wordml" xmlns:w16cid="http://schemas.microsoft.com/office/word/2016/wordml/cid" xmlns:w16se="http://schemas.microsoft.com/office/word/2015/wordml/symex" xmlns:wpg="http://schemas.microsoft.com/office/word/2010/wordprocessingGroup" xmlns:wpi="http://schemas.microsoft.com/office/word/2010/wordprocessingInk" xmlns:wne="http://schemas.microsoft.com/office/word/2006/wordml" xmlns:wps="http://schemas.microsoft.com/office/word/2010/wordprocessingShape" mc:Ignorable="w14 w15 w16se w16cid wp14">
   <w:endnote w:type="separator" w:id="-1">
     <w:p>
       <w:r>
@@ -11916,7 +12579,7 @@
 </file>
 
 <file path=word/footnotes.xml><?xml version="1.0" encoding="utf-8"?>
-<w:footnotes xmlns:wpc="http://schemas.microsoft.com/office/word/2010/wordprocessingCanvas" xmlns:cx="http://schemas.microsoft.com/office/drawing/2014/chartex" xmlns:cx1="http://schemas.microsoft.com/office/drawing/2015/9/8/chartex" xmlns:mc="http://schemas.openxmlformats.org/markup-compatibility/2006" xmlns:o="urn:schemas-microsoft-com:office:office" xmlns:r="http://schemas.openxmlformats.org/officeDocument/2006/relationships" xmlns:m="http://schemas.openxmlformats.org/officeDocument/2006/math" xmlns:v="urn:schemas-microsoft-com:vml" xmlns:wp14="http://schemas.microsoft.com/office/word/2010/wordprocessingDrawing" xmlns:wp="http://schemas.openxmlformats.org/drawingml/2006/wordprocessingDrawing" xmlns:w10="urn:schemas-microsoft-com:office:word" xmlns:w="http://schemas.openxmlformats.org/wordprocessingml/2006/main" xmlns:w14="http://schemas.microsoft.com/office/word/2010/wordml" xmlns:w15="http://schemas.microsoft.com/office/word/2012/wordml" xmlns:w16se="http://schemas.microsoft.com/office/word/2015/wordml/symex" xmlns:wpg="http://schemas.microsoft.com/office/word/2010/wordprocessingGroup" xmlns:wpi="http://schemas.microsoft.com/office/word/2010/wordprocessingInk" xmlns:wne="http://schemas.microsoft.com/office/word/2006/wordml" xmlns:wps="http://schemas.microsoft.com/office/word/2010/wordprocessingShape" mc:Ignorable="w14 w15 w16se wp14">
+<w:footnotes xmlns:wpc="http://schemas.microsoft.com/office/word/2010/wordprocessingCanvas" xmlns:cx="http://schemas.microsoft.com/office/drawing/2014/chartex" xmlns:cx1="http://schemas.microsoft.com/office/drawing/2015/9/8/chartex" xmlns:cx2="http://schemas.microsoft.com/office/drawing/2015/10/21/chartex" xmlns:cx3="http://schemas.microsoft.com/office/drawing/2016/5/9/chartex" xmlns:cx4="http://schemas.microsoft.com/office/drawing/2016/5/10/chartex" xmlns:cx5="http://schemas.microsoft.com/office/drawing/2016/5/11/chartex" xmlns:cx6="http://schemas.microsoft.com/office/drawing/2016/5/12/chartex" xmlns:cx7="http://schemas.microsoft.com/office/drawing/2016/5/13/chartex" xmlns:cx8="http://schemas.microsoft.com/office/drawing/2016/5/14/chartex" xmlns:mc="http://schemas.openxmlformats.org/markup-compatibility/2006" xmlns:aink="http://schemas.microsoft.com/office/drawing/2016/ink" xmlns:am3d="http://schemas.microsoft.com/office/drawing/2017/model3d" xmlns:o="urn:schemas-microsoft-com:office:office" xmlns:r="http://schemas.openxmlformats.org/officeDocument/2006/relationships" xmlns:m="http://schemas.openxmlformats.org/officeDocument/2006/math" xmlns:v="urn:schemas-microsoft-com:vml" xmlns:wp14="http://schemas.microsoft.com/office/word/2010/wordprocessingDrawing" xmlns:wp="http://schemas.openxmlformats.org/drawingml/2006/wordprocessingDrawing" xmlns:w10="urn:schemas-microsoft-com:office:word" xmlns:w="http://schemas.openxmlformats.org/wordprocessingml/2006/main" xmlns:w14="http://schemas.microsoft.com/office/word/2010/wordml" xmlns:w15="http://schemas.microsoft.com/office/word/2012/wordml" xmlns:w16cid="http://schemas.microsoft.com/office/word/2016/wordml/cid" xmlns:w16se="http://schemas.microsoft.com/office/word/2015/wordml/symex" xmlns:wpg="http://schemas.microsoft.com/office/word/2010/wordprocessingGroup" xmlns:wpi="http://schemas.microsoft.com/office/word/2010/wordprocessingInk" xmlns:wne="http://schemas.microsoft.com/office/word/2006/wordml" xmlns:wps="http://schemas.microsoft.com/office/word/2010/wordprocessingShape" mc:Ignorable="w14 w15 w16se w16cid wp14">
   <w:footnote w:type="separator" w:id="-1">
     <w:p>
       <w:r>
@@ -11935,7 +12598,7 @@
 </file>
 
 <file path=word/people.xml><?xml version="1.0" encoding="utf-8"?>
-<w15:people xmlns:wpc="http://schemas.microsoft.com/office/word/2010/wordprocessingCanvas" xmlns:cx="http://schemas.microsoft.com/office/drawing/2014/chartex" xmlns:cx1="http://schemas.microsoft.com/office/drawing/2015/9/8/chartex" xmlns:mc="http://schemas.openxmlformats.org/markup-compatibility/2006" xmlns:o="urn:schemas-microsoft-com:office:office" xmlns:r="http://schemas.openxmlformats.org/officeDocument/2006/relationships" xmlns:m="http://schemas.openxmlformats.org/officeDocument/2006/math" xmlns:v="urn:schemas-microsoft-com:vml" xmlns:wp14="http://schemas.microsoft.com/office/word/2010/wordprocessingDrawing" xmlns:wp="http://schemas.openxmlformats.org/drawingml/2006/wordprocessingDrawing" xmlns:w10="urn:schemas-microsoft-com:office:word" xmlns:w="http://schemas.openxmlformats.org/wordprocessingml/2006/main" xmlns:w14="http://schemas.microsoft.com/office/word/2010/wordml" xmlns:w15="http://schemas.microsoft.com/office/word/2012/wordml" xmlns:w16se="http://schemas.microsoft.com/office/word/2015/wordml/symex" xmlns:wpg="http://schemas.microsoft.com/office/word/2010/wordprocessingGroup" xmlns:wpi="http://schemas.microsoft.com/office/word/2010/wordprocessingInk" xmlns:wne="http://schemas.microsoft.com/office/word/2006/wordml" xmlns:wps="http://schemas.microsoft.com/office/word/2010/wordprocessingShape" mc:Ignorable="w14 w15 w16se wp14">
+<w15:people xmlns:wpc="http://schemas.microsoft.com/office/word/2010/wordprocessingCanvas" xmlns:cx="http://schemas.microsoft.com/office/drawing/2014/chartex" xmlns:cx1="http://schemas.microsoft.com/office/drawing/2015/9/8/chartex" xmlns:cx2="http://schemas.microsoft.com/office/drawing/2015/10/21/chartex" xmlns:cx3="http://schemas.microsoft.com/office/drawing/2016/5/9/chartex" xmlns:cx4="http://schemas.microsoft.com/office/drawing/2016/5/10/chartex" xmlns:cx5="http://schemas.microsoft.com/office/drawing/2016/5/11/chartex" xmlns:cx6="http://schemas.microsoft.com/office/drawing/2016/5/12/chartex" xmlns:cx7="http://schemas.microsoft.com/office/drawing/2016/5/13/chartex" xmlns:cx8="http://schemas.microsoft.com/office/drawing/2016/5/14/chartex" xmlns:mc="http://schemas.openxmlformats.org/markup-compatibility/2006" xmlns:aink="http://schemas.microsoft.com/office/drawing/2016/ink" xmlns:am3d="http://schemas.microsoft.com/office/drawing/2017/model3d" xmlns:o="urn:schemas-microsoft-com:office:office" xmlns:r="http://schemas.openxmlformats.org/officeDocument/2006/relationships" xmlns:m="http://schemas.openxmlformats.org/officeDocument/2006/math" xmlns:v="urn:schemas-microsoft-com:vml" xmlns:wp14="http://schemas.microsoft.com/office/word/2010/wordprocessingDrawing" xmlns:wp="http://schemas.openxmlformats.org/drawingml/2006/wordprocessingDrawing" xmlns:w10="urn:schemas-microsoft-com:office:word" xmlns:w="http://schemas.openxmlformats.org/wordprocessingml/2006/main" xmlns:w14="http://schemas.microsoft.com/office/word/2010/wordml" xmlns:w15="http://schemas.microsoft.com/office/word/2012/wordml" xmlns:w16cid="http://schemas.microsoft.com/office/word/2016/wordml/cid" xmlns:w16se="http://schemas.microsoft.com/office/word/2015/wordml/symex" xmlns:wpg="http://schemas.microsoft.com/office/word/2010/wordprocessingGroup" xmlns:wpi="http://schemas.microsoft.com/office/word/2010/wordprocessingInk" xmlns:wne="http://schemas.microsoft.com/office/word/2006/wordml" xmlns:wps="http://schemas.microsoft.com/office/word/2010/wordprocessingShape" mc:Ignorable="w14 w15 w16se w16cid wp14">
   <w15:person w15:author="Gabrielle">
     <w15:presenceInfo w15:providerId="None" w15:userId="Gabrielle"/>
   </w15:person>
@@ -11946,7 +12609,7 @@
 </file>
 
 <file path=word/styles.xml><?xml version="1.0" encoding="utf-8"?>
-<w:styles xmlns:mc="http://schemas.openxmlformats.org/markup-compatibility/2006" xmlns:r="http://schemas.openxmlformats.org/officeDocument/2006/relationships" xmlns:w="http://schemas.openxmlformats.org/wordprocessingml/2006/main" xmlns:w14="http://schemas.microsoft.com/office/word/2010/wordml" xmlns:w15="http://schemas.microsoft.com/office/word/2012/wordml" xmlns:w16se="http://schemas.microsoft.com/office/word/2015/wordml/symex" mc:Ignorable="w14 w15 w16se">
+<w:styles xmlns:mc="http://schemas.openxmlformats.org/markup-compatibility/2006" xmlns:r="http://schemas.openxmlformats.org/officeDocument/2006/relationships" xmlns:w="http://schemas.openxmlformats.org/wordprocessingml/2006/main" xmlns:w14="http://schemas.microsoft.com/office/word/2010/wordml" xmlns:w15="http://schemas.microsoft.com/office/word/2012/wordml" xmlns:w16cid="http://schemas.microsoft.com/office/word/2016/wordml/cid" xmlns:w16se="http://schemas.microsoft.com/office/word/2015/wordml/symex" mc:Ignorable="w14 w15 w16se w16cid">
   <w:docDefaults>
     <w:rPrDefault>
       <w:rPr>
@@ -11958,7 +12621,7 @@
     </w:rPrDefault>
     <w:pPrDefault/>
   </w:docDefaults>
-  <w:latentStyles w:defLockedState="0" w:defUIPriority="99" w:defSemiHidden="0" w:defUnhideWhenUsed="0" w:defQFormat="0" w:count="371">
+  <w:latentStyles w:defLockedState="0" w:defUIPriority="99" w:defSemiHidden="0" w:defUnhideWhenUsed="0" w:defQFormat="0" w:count="376">
     <w:lsdException w:name="Normal" w:uiPriority="0" w:qFormat="1"/>
     <w:lsdException w:name="heading 1" w:uiPriority="9" w:qFormat="1"/>
     <w:lsdException w:name="heading 2" w:semiHidden="1" w:uiPriority="9" w:unhideWhenUsed="1" w:qFormat="1"/>
@@ -12064,7 +12727,6 @@
     <w:lsdException w:name="HTML Sample" w:semiHidden="1" w:unhideWhenUsed="1"/>
     <w:lsdException w:name="HTML Typewriter" w:semiHidden="1" w:unhideWhenUsed="1"/>
     <w:lsdException w:name="HTML Variable" w:semiHidden="1" w:unhideWhenUsed="1"/>
-    <w:lsdException w:name="Normal Table" w:semiHidden="1" w:unhideWhenUsed="1"/>
     <w:lsdException w:name="annotation subject" w:semiHidden="1" w:unhideWhenUsed="1"/>
     <w:lsdException w:name="No List" w:semiHidden="1" w:unhideWhenUsed="1"/>
     <w:lsdException w:name="Outline List 1" w:semiHidden="1" w:unhideWhenUsed="1"/>
@@ -12107,11 +12769,8 @@
     <w:lsdException w:name="Table Contemporary" w:semiHidden="1" w:unhideWhenUsed="1"/>
     <w:lsdException w:name="Table Elegant" w:semiHidden="1" w:unhideWhenUsed="1"/>
     <w:lsdException w:name="Table Professional" w:semiHidden="1" w:unhideWhenUsed="1"/>
-    <w:lsdException w:name="Table Subtle 1" w:semiHidden="1" w:unhideWhenUsed="1"/>
     <w:lsdException w:name="Table Subtle 2" w:semiHidden="1" w:unhideWhenUsed="1"/>
     <w:lsdException w:name="Table Web 1" w:semiHidden="1" w:unhideWhenUsed="1"/>
-    <w:lsdException w:name="Table Web 2" w:semiHidden="1" w:unhideWhenUsed="1"/>
-    <w:lsdException w:name="Table Web 3" w:semiHidden="1" w:unhideWhenUsed="1"/>
     <w:lsdException w:name="Balloon Text" w:semiHidden="1" w:unhideWhenUsed="1"/>
     <w:lsdException w:name="Table Grid" w:uiPriority="39"/>
     <w:lsdException w:name="Table Theme" w:semiHidden="1" w:unhideWhenUsed="1"/>
@@ -12321,6 +12980,11 @@
     <w:lsdException w:name="List Table 5 Dark Accent 6" w:uiPriority="50"/>
     <w:lsdException w:name="List Table 6 Colorful Accent 6" w:uiPriority="51"/>
     <w:lsdException w:name="List Table 7 Colorful Accent 6" w:uiPriority="52"/>
+    <w:lsdException w:name="Mention" w:semiHidden="1" w:unhideWhenUsed="1"/>
+    <w:lsdException w:name="Smart Hyperlink" w:semiHidden="1" w:unhideWhenUsed="1"/>
+    <w:lsdException w:name="Hashtag" w:semiHidden="1" w:unhideWhenUsed="1"/>
+    <w:lsdException w:name="Unresolved Mention" w:semiHidden="1" w:unhideWhenUsed="1"/>
+    <w:lsdException w:name="Smart Link" w:semiHidden="1" w:unhideWhenUsed="1"/>
   </w:latentStyles>
   <w:style w:type="paragraph" w:default="1" w:styleId="Normal">
     <w:name w:val="Normal"/>
@@ -12953,7 +13617,7 @@
 </file>
 
 <file path=customXml/itemProps1.xml><?xml version="1.0" encoding="utf-8"?>
-<ds:datastoreItem xmlns:ds="http://schemas.openxmlformats.org/officeDocument/2006/customXml" ds:itemID="{BDCE3937-027A-42DC-9DEA-6AF9A03C4A30}">
+<ds:datastoreItem xmlns:ds="http://schemas.openxmlformats.org/officeDocument/2006/customXml" ds:itemID="{EBC2DA8F-E0BD-F647-9A9D-6576C7308A04}">
   <ds:schemaRefs>
     <ds:schemaRef ds:uri="http://schemas.openxmlformats.org/officeDocument/2006/bibliography"/>
   </ds:schemaRefs>

</xml_diff>

<commit_message>
Final MS edits before initial Ecosystems submission
</commit_message>
<xml_diff>
--- a/Manuscript/Sugarloaf MS Appendix final sub1.docx
+++ b/Manuscript/Sugarloaf MS Appendix final sub1.docx
@@ -1,6 +1,6 @@
 
 <file path=word/document.xml><?xml version="1.0" encoding="utf-8"?>
-<w:document xmlns:wpc="http://schemas.microsoft.com/office/word/2010/wordprocessingCanvas" xmlns:cx="http://schemas.microsoft.com/office/drawing/2014/chartex" xmlns:cx1="http://schemas.microsoft.com/office/drawing/2015/9/8/chartex" xmlns:mc="http://schemas.openxmlformats.org/markup-compatibility/2006" xmlns:o="urn:schemas-microsoft-com:office:office" xmlns:r="http://schemas.openxmlformats.org/officeDocument/2006/relationships" xmlns:m="http://schemas.openxmlformats.org/officeDocument/2006/math" xmlns:v="urn:schemas-microsoft-com:vml" xmlns:wp14="http://schemas.microsoft.com/office/word/2010/wordprocessingDrawing" xmlns:wp="http://schemas.openxmlformats.org/drawingml/2006/wordprocessingDrawing" xmlns:w10="urn:schemas-microsoft-com:office:word" xmlns:w="http://schemas.openxmlformats.org/wordprocessingml/2006/main" xmlns:w14="http://schemas.microsoft.com/office/word/2010/wordml" xmlns:w15="http://schemas.microsoft.com/office/word/2012/wordml" xmlns:w16se="http://schemas.microsoft.com/office/word/2015/wordml/symex" xmlns:wpg="http://schemas.microsoft.com/office/word/2010/wordprocessingGroup" xmlns:wpi="http://schemas.microsoft.com/office/word/2010/wordprocessingInk" xmlns:wne="http://schemas.microsoft.com/office/word/2006/wordml" xmlns:wps="http://schemas.microsoft.com/office/word/2010/wordprocessingShape" mc:Ignorable="w14 w15 w16se wp14">
+<w:document xmlns:wpc="http://schemas.microsoft.com/office/word/2010/wordprocessingCanvas" xmlns:cx="http://schemas.microsoft.com/office/drawing/2014/chartex" xmlns:cx1="http://schemas.microsoft.com/office/drawing/2015/9/8/chartex" xmlns:cx2="http://schemas.microsoft.com/office/drawing/2015/10/21/chartex" xmlns:cx3="http://schemas.microsoft.com/office/drawing/2016/5/9/chartex" xmlns:cx4="http://schemas.microsoft.com/office/drawing/2016/5/10/chartex" xmlns:cx5="http://schemas.microsoft.com/office/drawing/2016/5/11/chartex" xmlns:cx6="http://schemas.microsoft.com/office/drawing/2016/5/12/chartex" xmlns:cx7="http://schemas.microsoft.com/office/drawing/2016/5/13/chartex" xmlns:cx8="http://schemas.microsoft.com/office/drawing/2016/5/14/chartex" xmlns:mc="http://schemas.openxmlformats.org/markup-compatibility/2006" xmlns:aink="http://schemas.microsoft.com/office/drawing/2016/ink" xmlns:am3d="http://schemas.microsoft.com/office/drawing/2017/model3d" xmlns:o="urn:schemas-microsoft-com:office:office" xmlns:r="http://schemas.openxmlformats.org/officeDocument/2006/relationships" xmlns:m="http://schemas.openxmlformats.org/officeDocument/2006/math" xmlns:v="urn:schemas-microsoft-com:vml" xmlns:wp14="http://schemas.microsoft.com/office/word/2010/wordprocessingDrawing" xmlns:wp="http://schemas.openxmlformats.org/drawingml/2006/wordprocessingDrawing" xmlns:w10="urn:schemas-microsoft-com:office:word" xmlns:w="http://schemas.openxmlformats.org/wordprocessingml/2006/main" xmlns:w14="http://schemas.microsoft.com/office/word/2010/wordml" xmlns:w15="http://schemas.microsoft.com/office/word/2012/wordml" xmlns:w16cid="http://schemas.microsoft.com/office/word/2016/wordml/cid" xmlns:w16se="http://schemas.microsoft.com/office/word/2015/wordml/symex" xmlns:wpg="http://schemas.microsoft.com/office/word/2010/wordprocessingGroup" xmlns:wpi="http://schemas.microsoft.com/office/word/2010/wordprocessingInk" xmlns:wne="http://schemas.microsoft.com/office/word/2006/wordml" xmlns:wps="http://schemas.microsoft.com/office/word/2010/wordprocessingShape" mc:Ignorable="w14 w15 w16se w16cid wp14">
   <w:body>
     <w:p>
       <w:pPr>
@@ -2520,6 +2520,7 @@
                 <w:szCs w:val="24"/>
               </w:rPr>
             </w:pPr>
+            <w:proofErr w:type="spellStart"/>
             <w:r>
               <w:rPr>
                 <w:rFonts w:ascii="Times New Roman" w:hAnsi="Times New Roman" w:cs="Times New Roman"/>
@@ -2529,6 +2530,7 @@
               </w:rPr>
               <w:t>Sugarbaby</w:t>
             </w:r>
+            <w:proofErr w:type="spellEnd"/>
           </w:p>
         </w:tc>
         <w:tc>
@@ -3947,8 +3949,18 @@
           <w:i/>
           <w:color w:val="000000" w:themeColor="text1"/>
         </w:rPr>
-        <w:t>irma.nps.gov/AQWebPortal</w:t>
-      </w:r>
+        <w:t>irma.nps.gov/</w:t>
+      </w:r>
+      <w:proofErr w:type="spellStart"/>
+      <w:r>
+        <w:rPr>
+          <w:rFonts w:ascii="Times New Roman" w:hAnsi="Times New Roman" w:cs="Times New Roman"/>
+          <w:i/>
+          <w:color w:val="000000" w:themeColor="text1"/>
+        </w:rPr>
+        <w:t>AQWebPortal</w:t>
+      </w:r>
+      <w:proofErr w:type="spellEnd"/>
     </w:p>
     <w:tbl>
       <w:tblPr>
@@ -4331,8 +4343,16 @@
               <w:rPr>
                 <w:rFonts w:ascii="Times New Roman" w:hAnsi="Times New Roman" w:cs="Times New Roman"/>
               </w:rPr>
-              <w:t>0.55 m/yr</w:t>
-            </w:r>
+              <w:t>0.55 m/</w:t>
+            </w:r>
+            <w:proofErr w:type="spellStart"/>
+            <w:r>
+              <w:rPr>
+                <w:rFonts w:ascii="Times New Roman" w:hAnsi="Times New Roman" w:cs="Times New Roman"/>
+              </w:rPr>
+              <w:t>yr</w:t>
+            </w:r>
+            <w:proofErr w:type="spellEnd"/>
           </w:p>
         </w:tc>
       </w:tr>
@@ -4532,8 +4552,16 @@
               <w:rPr>
                 <w:rFonts w:ascii="Times New Roman" w:hAnsi="Times New Roman" w:cs="Times New Roman"/>
               </w:rPr>
-              <w:t>0.48 m/yr</w:t>
-            </w:r>
+              <w:t>0.48 m/</w:t>
+            </w:r>
+            <w:proofErr w:type="spellStart"/>
+            <w:r>
+              <w:rPr>
+                <w:rFonts w:ascii="Times New Roman" w:hAnsi="Times New Roman" w:cs="Times New Roman"/>
+              </w:rPr>
+              <w:t>yr</w:t>
+            </w:r>
+            <w:proofErr w:type="spellEnd"/>
           </w:p>
         </w:tc>
       </w:tr>
@@ -4569,12 +4597,21 @@
                 <w:color w:val="000000" w:themeColor="text1"/>
               </w:rPr>
             </w:pPr>
-            <w:r>
-              <w:rPr>
-                <w:rFonts w:ascii="Times New Roman" w:hAnsi="Times New Roman" w:cs="Times New Roman"/>
-                <w:color w:val="000000" w:themeColor="text1"/>
-              </w:rPr>
-              <w:t>Illilouette Creek at Ill. Falls Bridge</w:t>
+            <w:proofErr w:type="spellStart"/>
+            <w:r>
+              <w:rPr>
+                <w:rFonts w:ascii="Times New Roman" w:hAnsi="Times New Roman" w:cs="Times New Roman"/>
+                <w:color w:val="000000" w:themeColor="text1"/>
+              </w:rPr>
+              <w:t>Illilouette</w:t>
+            </w:r>
+            <w:proofErr w:type="spellEnd"/>
+            <w:r>
+              <w:rPr>
+                <w:rFonts w:ascii="Times New Roman" w:hAnsi="Times New Roman" w:cs="Times New Roman"/>
+                <w:color w:val="000000" w:themeColor="text1"/>
+              </w:rPr>
+              <w:t xml:space="preserve"> Creek at Ill. Falls Bridge</w:t>
             </w:r>
           </w:p>
         </w:tc>
@@ -4740,7 +4777,14 @@
               <w:rPr>
                 <w:rFonts w:ascii="Times New Roman" w:hAnsi="Times New Roman" w:cs="Times New Roman"/>
               </w:rPr>
-              <w:t>0.8 m/y</w:t>
+              <w:t>0.8 m/</w:t>
+            </w:r>
+            <w:proofErr w:type="spellStart"/>
+            <w:r>
+              <w:rPr>
+                <w:rFonts w:ascii="Times New Roman" w:hAnsi="Times New Roman" w:cs="Times New Roman"/>
+              </w:rPr>
+              <w:t>y</w:t>
             </w:r>
             <w:r>
               <w:rPr>
@@ -4748,6 +4792,7 @@
               </w:rPr>
               <w:t>r</w:t>
             </w:r>
+            <w:proofErr w:type="spellEnd"/>
           </w:p>
         </w:tc>
       </w:tr>
@@ -4783,12 +4828,37 @@
                 <w:color w:val="000000" w:themeColor="text1"/>
               </w:rPr>
             </w:pPr>
-            <w:r>
-              <w:rPr>
-                <w:rFonts w:ascii="Times New Roman" w:hAnsi="Times New Roman" w:cs="Times New Roman"/>
-                <w:color w:val="000000" w:themeColor="text1"/>
-              </w:rPr>
-              <w:t>Illilouette Creek at base of Illilouette Falls</w:t>
+            <w:proofErr w:type="spellStart"/>
+            <w:r>
+              <w:rPr>
+                <w:rFonts w:ascii="Times New Roman" w:hAnsi="Times New Roman" w:cs="Times New Roman"/>
+                <w:color w:val="000000" w:themeColor="text1"/>
+              </w:rPr>
+              <w:t>Illilouette</w:t>
+            </w:r>
+            <w:proofErr w:type="spellEnd"/>
+            <w:r>
+              <w:rPr>
+                <w:rFonts w:ascii="Times New Roman" w:hAnsi="Times New Roman" w:cs="Times New Roman"/>
+                <w:color w:val="000000" w:themeColor="text1"/>
+              </w:rPr>
+              <w:t xml:space="preserve"> Creek at base of </w:t>
+            </w:r>
+            <w:proofErr w:type="spellStart"/>
+            <w:r>
+              <w:rPr>
+                <w:rFonts w:ascii="Times New Roman" w:hAnsi="Times New Roman" w:cs="Times New Roman"/>
+                <w:color w:val="000000" w:themeColor="text1"/>
+              </w:rPr>
+              <w:t>Illilouette</w:t>
+            </w:r>
+            <w:proofErr w:type="spellEnd"/>
+            <w:r>
+              <w:rPr>
+                <w:rFonts w:ascii="Times New Roman" w:hAnsi="Times New Roman" w:cs="Times New Roman"/>
+                <w:color w:val="000000" w:themeColor="text1"/>
+              </w:rPr>
+              <w:t xml:space="preserve"> Falls</w:t>
             </w:r>
           </w:p>
         </w:tc>
@@ -4808,7 +4878,23 @@
                 <w:rFonts w:ascii="Times New Roman" w:hAnsi="Times New Roman" w:cs="Times New Roman"/>
                 <w:color w:val="000000" w:themeColor="text1"/>
               </w:rPr>
-              <w:t>Modeled (Boisramé et al. 2019, in press)</w:t>
+              <w:t>Modeled (</w:t>
+            </w:r>
+            <w:proofErr w:type="spellStart"/>
+            <w:r>
+              <w:rPr>
+                <w:rFonts w:ascii="Times New Roman" w:hAnsi="Times New Roman" w:cs="Times New Roman"/>
+                <w:color w:val="000000" w:themeColor="text1"/>
+              </w:rPr>
+              <w:t>Boisramé</w:t>
+            </w:r>
+            <w:proofErr w:type="spellEnd"/>
+            <w:r>
+              <w:rPr>
+                <w:rFonts w:ascii="Times New Roman" w:hAnsi="Times New Roman" w:cs="Times New Roman"/>
+                <w:color w:val="000000" w:themeColor="text1"/>
+              </w:rPr>
+              <w:t xml:space="preserve"> et al. 2019, in press)</w:t>
             </w:r>
           </w:p>
         </w:tc>
@@ -5019,7 +5105,21 @@
               <w:rPr>
                 <w:rFonts w:ascii="Times New Roman" w:hAnsi="Times New Roman" w:cs="Times New Roman"/>
               </w:rPr>
-              <w:t>Bridge nr Yosemite CA</w:t>
+              <w:t xml:space="preserve">Bridge </w:t>
+            </w:r>
+            <w:proofErr w:type="spellStart"/>
+            <w:r>
+              <w:rPr>
+                <w:rFonts w:ascii="Times New Roman" w:hAnsi="Times New Roman" w:cs="Times New Roman"/>
+              </w:rPr>
+              <w:t>nr</w:t>
+            </w:r>
+            <w:proofErr w:type="spellEnd"/>
+            <w:r>
+              <w:rPr>
+                <w:rFonts w:ascii="Times New Roman" w:hAnsi="Times New Roman" w:cs="Times New Roman"/>
+              </w:rPr>
+              <w:t xml:space="preserve"> Yosemite CA</w:t>
             </w:r>
           </w:p>
         </w:tc>
@@ -5161,8 +5261,17 @@
                 <w:rFonts w:ascii="Times New Roman" w:hAnsi="Times New Roman" w:cs="Times New Roman"/>
                 <w:color w:val="000000" w:themeColor="text1"/>
               </w:rPr>
-              <w:t>0.66 m/yr</w:t>
-            </w:r>
+              <w:t>0.66 m/</w:t>
+            </w:r>
+            <w:proofErr w:type="spellStart"/>
+            <w:r>
+              <w:rPr>
+                <w:rFonts w:ascii="Times New Roman" w:hAnsi="Times New Roman" w:cs="Times New Roman"/>
+                <w:color w:val="000000" w:themeColor="text1"/>
+              </w:rPr>
+              <w:t>yr</w:t>
+            </w:r>
+            <w:proofErr w:type="spellEnd"/>
           </w:p>
         </w:tc>
       </w:tr>
@@ -5202,7 +5311,35 @@
               <w:rPr>
                 <w:rFonts w:ascii="Times New Roman" w:hAnsi="Times New Roman" w:cs="Times New Roman"/>
               </w:rPr>
-              <w:t>Merced River at Pohono Bridge nr Yosemite CA</w:t>
+              <w:t xml:space="preserve">Merced River at </w:t>
+            </w:r>
+            <w:proofErr w:type="spellStart"/>
+            <w:r>
+              <w:rPr>
+                <w:rFonts w:ascii="Times New Roman" w:hAnsi="Times New Roman" w:cs="Times New Roman"/>
+              </w:rPr>
+              <w:t>Pohono</w:t>
+            </w:r>
+            <w:proofErr w:type="spellEnd"/>
+            <w:r>
+              <w:rPr>
+                <w:rFonts w:ascii="Times New Roman" w:hAnsi="Times New Roman" w:cs="Times New Roman"/>
+              </w:rPr>
+              <w:t xml:space="preserve"> Bridge </w:t>
+            </w:r>
+            <w:proofErr w:type="spellStart"/>
+            <w:r>
+              <w:rPr>
+                <w:rFonts w:ascii="Times New Roman" w:hAnsi="Times New Roman" w:cs="Times New Roman"/>
+              </w:rPr>
+              <w:t>nr</w:t>
+            </w:r>
+            <w:proofErr w:type="spellEnd"/>
+            <w:r>
+              <w:rPr>
+                <w:rFonts w:ascii="Times New Roman" w:hAnsi="Times New Roman" w:cs="Times New Roman"/>
+              </w:rPr>
+              <w:t xml:space="preserve"> Yosemite CA</w:t>
             </w:r>
           </w:p>
         </w:tc>
@@ -5318,8 +5455,17 @@
                 <w:rFonts w:ascii="Times New Roman" w:hAnsi="Times New Roman" w:cs="Times New Roman"/>
                 <w:color w:val="000000" w:themeColor="text1"/>
               </w:rPr>
-              <w:t>0.65 m/yr</w:t>
-            </w:r>
+              <w:t>0.65 m/</w:t>
+            </w:r>
+            <w:proofErr w:type="spellStart"/>
+            <w:r>
+              <w:rPr>
+                <w:rFonts w:ascii="Times New Roman" w:hAnsi="Times New Roman" w:cs="Times New Roman"/>
+                <w:color w:val="000000" w:themeColor="text1"/>
+              </w:rPr>
+              <w:t>yr</w:t>
+            </w:r>
+            <w:proofErr w:type="spellEnd"/>
           </w:p>
         </w:tc>
       </w:tr>
@@ -5369,7 +5515,23 @@
           <w:rFonts w:ascii="Times New Roman" w:hAnsi="Times New Roman" w:cs="Times New Roman"/>
           <w:color w:val="000000" w:themeColor="text1"/>
         </w:rPr>
-        <w:t>: Sugarloaf Creek Basin and Illilouette Creek Basin weather station sites</w:t>
+        <w:t xml:space="preserve">: Sugarloaf Creek Basin and </w:t>
+      </w:r>
+      <w:proofErr w:type="spellStart"/>
+      <w:r>
+        <w:rPr>
+          <w:rFonts w:ascii="Times New Roman" w:hAnsi="Times New Roman" w:cs="Times New Roman"/>
+          <w:color w:val="000000" w:themeColor="text1"/>
+        </w:rPr>
+        <w:t>Illilouette</w:t>
+      </w:r>
+      <w:proofErr w:type="spellEnd"/>
+      <w:r>
+        <w:rPr>
+          <w:rFonts w:ascii="Times New Roman" w:hAnsi="Times New Roman" w:cs="Times New Roman"/>
+          <w:color w:val="000000" w:themeColor="text1"/>
+        </w:rPr>
+        <w:t xml:space="preserve"> Creek Basin weather station sites</w:t>
       </w:r>
     </w:p>
     <w:p>
@@ -5577,8 +5739,18 @@
           <w:i/>
           <w:color w:val="000000" w:themeColor="text1"/>
         </w:rPr>
-        <w:t>Ceanothus cordulatus</w:t>
-      </w:r>
+        <w:t xml:space="preserve">Ceanothus </w:t>
+      </w:r>
+      <w:proofErr w:type="spellStart"/>
+      <w:r>
+        <w:rPr>
+          <w:rFonts w:ascii="Times New Roman" w:hAnsi="Times New Roman" w:cs="Times New Roman"/>
+          <w:i/>
+          <w:color w:val="000000" w:themeColor="text1"/>
+        </w:rPr>
+        <w:t>cordulatus</w:t>
+      </w:r>
+      <w:proofErr w:type="spellEnd"/>
       <w:r>
         <w:rPr>
           <w:rFonts w:ascii="Times New Roman" w:hAnsi="Times New Roman" w:cs="Times New Roman"/>
@@ -5846,7 +6018,23 @@
           <w:rFonts w:ascii="Times New Roman" w:hAnsi="Times New Roman" w:cs="Times New Roman"/>
           <w:color w:val="000000" w:themeColor="text1"/>
         </w:rPr>
-        <w:t>predictive mean matching (mice.impute.pmm function in R package “MICE”) to perform multiple imputations of the missing data</w:t>
+        <w:t>predictive mean matching (</w:t>
+      </w:r>
+      <w:proofErr w:type="spellStart"/>
+      <w:r>
+        <w:rPr>
+          <w:rFonts w:ascii="Times New Roman" w:hAnsi="Times New Roman" w:cs="Times New Roman"/>
+          <w:color w:val="000000" w:themeColor="text1"/>
+        </w:rPr>
+        <w:t>mice.impute.pmm</w:t>
+      </w:r>
+      <w:proofErr w:type="spellEnd"/>
+      <w:r>
+        <w:rPr>
+          <w:rFonts w:ascii="Times New Roman" w:hAnsi="Times New Roman" w:cs="Times New Roman"/>
+          <w:color w:val="000000" w:themeColor="text1"/>
+        </w:rPr>
+        <w:t xml:space="preserve"> function in R package “MICE”) to perform multiple imputations of the missing data</w:t>
       </w:r>
       <w:r>
         <w:rPr>
@@ -5931,7 +6119,23 @@
           <w:rFonts w:ascii="Times New Roman" w:hAnsi="Times New Roman" w:cs="Times New Roman"/>
           <w:color w:val="000000" w:themeColor="text1"/>
         </w:rPr>
-        <w:t>filled using a combination of snowmelt (determined by decreases in snow depth, using an averaged density of 0.4 swe/snow depth)</w:t>
+        <w:t xml:space="preserve">filled using a combination of snowmelt (determined by decreases in snow depth, using an averaged density of 0.4 </w:t>
+      </w:r>
+      <w:proofErr w:type="spellStart"/>
+      <w:r>
+        <w:rPr>
+          <w:rFonts w:ascii="Times New Roman" w:hAnsi="Times New Roman" w:cs="Times New Roman"/>
+          <w:color w:val="000000" w:themeColor="text1"/>
+        </w:rPr>
+        <w:t>swe</w:t>
+      </w:r>
+      <w:proofErr w:type="spellEnd"/>
+      <w:r>
+        <w:rPr>
+          <w:rFonts w:ascii="Times New Roman" w:hAnsi="Times New Roman" w:cs="Times New Roman"/>
+          <w:color w:val="000000" w:themeColor="text1"/>
+        </w:rPr>
+        <w:t>/snow depth)</w:t>
       </w:r>
       <w:r>
         <w:rPr>
@@ -6091,6 +6295,7 @@
         </w:rPr>
         <w:t xml:space="preserve">0 x </w:t>
       </w:r>
+      <w:proofErr w:type="gramStart"/>
       <w:r>
         <w:rPr>
           <w:rFonts w:ascii="Times New Roman" w:hAnsi="Times New Roman" w:cs="Times New Roman"/>
@@ -6105,6 +6310,7 @@
         </w:rPr>
         <w:t>0 foot</w:t>
       </w:r>
+      <w:proofErr w:type="gramEnd"/>
       <w:r>
         <w:rPr>
           <w:rFonts w:ascii="Times New Roman" w:hAnsi="Times New Roman" w:cs="Times New Roman"/>
@@ -6290,49 +6496,33 @@
           <w:color w:val="000000" w:themeColor="text1"/>
         </w:rPr>
       </w:pPr>
-      <w:commentRangeStart w:id="0"/>
-      <w:commentRangeStart w:id="1"/>
-      <w:r>
-        <w:rPr>
-          <w:rFonts w:ascii="Times New Roman" w:hAnsi="Times New Roman" w:cs="Times New Roman"/>
-          <w:color w:val="000000" w:themeColor="text1"/>
-        </w:rPr>
-        <w:t>To incorporate another metric of relative precipitation differences between the</w:t>
-      </w:r>
-      <w:r>
-        <w:rPr>
-          <w:rFonts w:ascii="Times New Roman" w:hAnsi="Times New Roman" w:cs="Times New Roman"/>
-          <w:color w:val="000000" w:themeColor="text1"/>
-        </w:rPr>
-        <w:t xml:space="preserve"> vegetation</w:t>
-      </w:r>
-      <w:r>
-        <w:rPr>
-          <w:rFonts w:ascii="Times New Roman" w:hAnsi="Times New Roman" w:cs="Times New Roman"/>
-          <w:color w:val="000000" w:themeColor="text1"/>
-        </w:rPr>
-        <w:t xml:space="preserve"> sites, cumulative shallow soil moisture gain was calculated</w:t>
-      </w:r>
-      <w:r>
-        <w:rPr>
-          <w:rFonts w:ascii="Times New Roman" w:hAnsi="Times New Roman" w:cs="Times New Roman"/>
-          <w:color w:val="000000" w:themeColor="text1"/>
-        </w:rPr>
-        <w:t xml:space="preserve"> for each weather station</w:t>
-      </w:r>
-      <w:r>
-        <w:rPr>
-          <w:rFonts w:ascii="Times New Roman" w:hAnsi="Times New Roman" w:cs="Times New Roman"/>
-          <w:color w:val="000000" w:themeColor="text1"/>
-        </w:rPr>
-        <w:t xml:space="preserve">, by </w:t>
-      </w:r>
-      <w:r>
-        <w:rPr>
-          <w:rFonts w:ascii="Times New Roman" w:hAnsi="Times New Roman" w:cs="Times New Roman"/>
-          <w:color w:val="000000" w:themeColor="text1"/>
-        </w:rPr>
-        <w:t>linearly interpolating between</w:t>
+      <w:r>
+        <w:rPr>
+          <w:rFonts w:ascii="Times New Roman" w:hAnsi="Times New Roman" w:cs="Times New Roman"/>
+          <w:color w:val="000000" w:themeColor="text1"/>
+        </w:rPr>
+        <w:t xml:space="preserve">To </w:t>
+      </w:r>
+      <w:r>
+        <w:rPr>
+          <w:rFonts w:ascii="Times New Roman" w:hAnsi="Times New Roman" w:cs="Times New Roman"/>
+          <w:color w:val="000000" w:themeColor="text1"/>
+        </w:rPr>
+        <w:t>investigate</w:t>
+      </w:r>
+      <w:r>
+        <w:rPr>
+          <w:rFonts w:ascii="Times New Roman" w:hAnsi="Times New Roman" w:cs="Times New Roman"/>
+          <w:color w:val="000000" w:themeColor="text1"/>
+        </w:rPr>
+        <w:t xml:space="preserve"> another metric of relative </w:t>
+      </w:r>
+      <w:r>
+        <w:rPr>
+          <w:rFonts w:ascii="Times New Roman" w:hAnsi="Times New Roman" w:cs="Times New Roman"/>
+          <w:color w:val="000000" w:themeColor="text1"/>
+        </w:rPr>
+        <w:t>water balance</w:t>
       </w:r>
       <w:r>
         <w:rPr>
@@ -6341,47 +6531,196 @@
         </w:rPr>
         <w:t xml:space="preserve"> </w:t>
       </w:r>
-      <w:r>
-        <w:rPr>
-          <w:rFonts w:ascii="Times New Roman" w:hAnsi="Times New Roman" w:cs="Times New Roman"/>
-          <w:color w:val="000000" w:themeColor="text1"/>
-        </w:rPr>
-        <w:t xml:space="preserve">12 cm and 60 cm soil moisture timeseries </w:t>
-      </w:r>
-      <w:r>
-        <w:rPr>
-          <w:rFonts w:ascii="Times New Roman" w:hAnsi="Times New Roman" w:cs="Times New Roman"/>
-          <w:color w:val="000000" w:themeColor="text1"/>
-        </w:rPr>
-        <w:t xml:space="preserve">to a depth of 36 cm (halfway between 12 cm and 60 cm TDR sensors) </w:t>
-      </w:r>
-      <w:r>
-        <w:rPr>
-          <w:rFonts w:ascii="Times New Roman" w:hAnsi="Times New Roman" w:cs="Times New Roman"/>
-          <w:color w:val="000000" w:themeColor="text1"/>
-        </w:rPr>
-        <w:t xml:space="preserve">and then smoothing the </w:t>
-      </w:r>
-      <w:r>
-        <w:rPr>
-          <w:rFonts w:ascii="Times New Roman" w:hAnsi="Times New Roman" w:cs="Times New Roman"/>
-          <w:color w:val="000000" w:themeColor="text1"/>
-        </w:rPr>
-        <w:t xml:space="preserve">36 cm </w:t>
-      </w:r>
-      <w:r>
-        <w:rPr>
-          <w:rFonts w:ascii="Times New Roman" w:hAnsi="Times New Roman" w:cs="Times New Roman"/>
-          <w:color w:val="000000" w:themeColor="text1"/>
-        </w:rPr>
-        <w:t>interpolated soil moisture</w:t>
-      </w:r>
-      <w:r>
-        <w:rPr>
-          <w:rFonts w:ascii="Times New Roman" w:hAnsi="Times New Roman" w:cs="Times New Roman"/>
-          <w:color w:val="000000" w:themeColor="text1"/>
-        </w:rPr>
-        <w:t xml:space="preserve"> over a rolling 6-hour window </w:t>
+      <w:proofErr w:type="gramStart"/>
+      <w:r>
+        <w:rPr>
+          <w:rFonts w:ascii="Times New Roman" w:hAnsi="Times New Roman" w:cs="Times New Roman"/>
+          <w:color w:val="000000" w:themeColor="text1"/>
+        </w:rPr>
+        <w:t>differences</w:t>
+      </w:r>
+      <w:proofErr w:type="gramEnd"/>
+      <w:r>
+        <w:rPr>
+          <w:rFonts w:ascii="Times New Roman" w:hAnsi="Times New Roman" w:cs="Times New Roman"/>
+          <w:color w:val="000000" w:themeColor="text1"/>
+        </w:rPr>
+        <w:t xml:space="preserve"> between the</w:t>
+      </w:r>
+      <w:r>
+        <w:rPr>
+          <w:rFonts w:ascii="Times New Roman" w:hAnsi="Times New Roman" w:cs="Times New Roman"/>
+          <w:color w:val="000000" w:themeColor="text1"/>
+        </w:rPr>
+        <w:t xml:space="preserve"> </w:t>
+      </w:r>
+      <w:r>
+        <w:rPr>
+          <w:rFonts w:ascii="Times New Roman" w:hAnsi="Times New Roman" w:cs="Times New Roman"/>
+          <w:color w:val="000000" w:themeColor="text1"/>
+        </w:rPr>
+        <w:t xml:space="preserve">three </w:t>
+      </w:r>
+      <w:r>
+        <w:rPr>
+          <w:rFonts w:ascii="Times New Roman" w:hAnsi="Times New Roman" w:cs="Times New Roman"/>
+          <w:color w:val="000000" w:themeColor="text1"/>
+        </w:rPr>
+        <w:t>vegetation</w:t>
+      </w:r>
+      <w:r>
+        <w:rPr>
+          <w:rFonts w:ascii="Times New Roman" w:hAnsi="Times New Roman" w:cs="Times New Roman"/>
+          <w:color w:val="000000" w:themeColor="text1"/>
+        </w:rPr>
+        <w:t xml:space="preserve"> sites, </w:t>
+      </w:r>
+      <w:r>
+        <w:rPr>
+          <w:rFonts w:ascii="Times New Roman" w:hAnsi="Times New Roman" w:cs="Times New Roman"/>
+          <w:color w:val="000000" w:themeColor="text1"/>
+        </w:rPr>
+        <w:t xml:space="preserve">we calculated </w:t>
+      </w:r>
+      <w:r>
+        <w:rPr>
+          <w:rFonts w:ascii="Times New Roman" w:hAnsi="Times New Roman" w:cs="Times New Roman"/>
+          <w:color w:val="000000" w:themeColor="text1"/>
+        </w:rPr>
+        <w:t xml:space="preserve">cumulative shallow soil moisture gain </w:t>
+      </w:r>
+      <w:r>
+        <w:rPr>
+          <w:rFonts w:ascii="Times New Roman" w:hAnsi="Times New Roman" w:cs="Times New Roman"/>
+          <w:color w:val="000000" w:themeColor="text1"/>
+        </w:rPr>
+        <w:t>at each site, defined as the cumulative increase in shallow soil moisture over the duration of the study. We averaged the two</w:t>
+      </w:r>
+      <w:r>
+        <w:rPr>
+          <w:rFonts w:ascii="Times New Roman" w:hAnsi="Times New Roman" w:cs="Times New Roman"/>
+          <w:color w:val="000000" w:themeColor="text1"/>
+        </w:rPr>
+        <w:t xml:space="preserve"> soil moisture measurements at</w:t>
+      </w:r>
+      <w:r>
+        <w:rPr>
+          <w:rFonts w:ascii="Times New Roman" w:hAnsi="Times New Roman" w:cs="Times New Roman"/>
+          <w:color w:val="000000" w:themeColor="text1"/>
+        </w:rPr>
+        <w:t xml:space="preserve"> </w:t>
+      </w:r>
+      <w:r>
+        <w:rPr>
+          <w:rFonts w:ascii="Times New Roman" w:hAnsi="Times New Roman" w:cs="Times New Roman"/>
+          <w:color w:val="000000" w:themeColor="text1"/>
+        </w:rPr>
+        <w:t xml:space="preserve">12 cm and 60 cm </w:t>
+      </w:r>
+      <w:r>
+        <w:rPr>
+          <w:rFonts w:ascii="Times New Roman" w:hAnsi="Times New Roman" w:cs="Times New Roman"/>
+          <w:color w:val="000000" w:themeColor="text1"/>
+        </w:rPr>
+        <w:t>depths</w:t>
+      </w:r>
+      <w:r>
+        <w:rPr>
+          <w:rFonts w:ascii="Times New Roman" w:hAnsi="Times New Roman" w:cs="Times New Roman"/>
+          <w:color w:val="000000" w:themeColor="text1"/>
+        </w:rPr>
+        <w:t xml:space="preserve"> (“shallow soil”) at</w:t>
+      </w:r>
+      <w:r>
+        <w:rPr>
+          <w:rFonts w:ascii="Times New Roman" w:hAnsi="Times New Roman" w:cs="Times New Roman"/>
+          <w:color w:val="000000" w:themeColor="text1"/>
+        </w:rPr>
+        <w:t xml:space="preserve"> every 10</w:t>
+      </w:r>
+      <w:r>
+        <w:rPr>
+          <w:rFonts w:ascii="Times New Roman" w:hAnsi="Times New Roman" w:cs="Times New Roman"/>
+          <w:color w:val="000000" w:themeColor="text1"/>
+        </w:rPr>
+        <w:t>-</w:t>
+      </w:r>
+      <w:r>
+        <w:rPr>
+          <w:rFonts w:ascii="Times New Roman" w:hAnsi="Times New Roman" w:cs="Times New Roman"/>
+          <w:color w:val="000000" w:themeColor="text1"/>
+        </w:rPr>
+        <w:t>minute</w:t>
+      </w:r>
+      <w:r>
+        <w:rPr>
+          <w:rFonts w:ascii="Times New Roman" w:hAnsi="Times New Roman" w:cs="Times New Roman"/>
+          <w:color w:val="000000" w:themeColor="text1"/>
+        </w:rPr>
+        <w:t xml:space="preserve"> measurement interval, and then calculated a six-hour </w:t>
+      </w:r>
+      <w:r>
+        <w:rPr>
+          <w:rFonts w:ascii="Times New Roman" w:hAnsi="Times New Roman" w:cs="Times New Roman"/>
+          <w:color w:val="000000" w:themeColor="text1"/>
+        </w:rPr>
+        <w:t>moving</w:t>
+      </w:r>
+      <w:r>
+        <w:rPr>
+          <w:rFonts w:ascii="Times New Roman" w:hAnsi="Times New Roman" w:cs="Times New Roman"/>
+          <w:color w:val="000000" w:themeColor="text1"/>
+        </w:rPr>
+        <w:t>-</w:t>
+      </w:r>
+      <w:r>
+        <w:rPr>
+          <w:rFonts w:ascii="Times New Roman" w:hAnsi="Times New Roman" w:cs="Times New Roman"/>
+          <w:color w:val="000000" w:themeColor="text1"/>
+        </w:rPr>
+        <w:t xml:space="preserve">window </w:t>
+      </w:r>
+      <w:r>
+        <w:rPr>
+          <w:rFonts w:ascii="Times New Roman" w:hAnsi="Times New Roman" w:cs="Times New Roman"/>
+          <w:color w:val="000000" w:themeColor="text1"/>
+        </w:rPr>
+        <w:t xml:space="preserve">average soil moisture for each measurement interval </w:t>
+      </w:r>
+      <w:r>
+        <w:rPr>
+          <w:rFonts w:ascii="Times New Roman" w:hAnsi="Times New Roman" w:cs="Times New Roman"/>
+          <w:color w:val="000000" w:themeColor="text1"/>
+        </w:rPr>
+        <w:t>using all measurements</w:t>
+      </w:r>
+      <w:r>
+        <w:rPr>
+          <w:rFonts w:ascii="Times New Roman" w:hAnsi="Times New Roman" w:cs="Times New Roman"/>
+          <w:color w:val="000000" w:themeColor="text1"/>
+        </w:rPr>
+        <w:t xml:space="preserve"> on </w:t>
+      </w:r>
+      <w:r>
+        <w:rPr>
+          <w:rFonts w:ascii="Times New Roman" w:hAnsi="Times New Roman" w:cs="Times New Roman"/>
+          <w:color w:val="000000" w:themeColor="text1"/>
+        </w:rPr>
+        <w:t>three hours on either side</w:t>
+      </w:r>
+      <w:r>
+        <w:rPr>
+          <w:rFonts w:ascii="Times New Roman" w:hAnsi="Times New Roman" w:cs="Times New Roman"/>
+          <w:color w:val="000000" w:themeColor="text1"/>
+        </w:rPr>
+        <w:t xml:space="preserve"> of the target measurement interval</w:t>
+      </w:r>
+      <w:r>
+        <w:rPr>
+          <w:rFonts w:ascii="Times New Roman" w:hAnsi="Times New Roman" w:cs="Times New Roman"/>
+          <w:color w:val="000000" w:themeColor="text1"/>
+        </w:rPr>
+        <w:t xml:space="preserve"> </w:t>
       </w:r>
       <w:r>
         <w:rPr>
@@ -6395,14 +6734,42 @@
           <w:rFonts w:ascii="Times New Roman" w:hAnsi="Times New Roman" w:cs="Times New Roman"/>
           <w:color w:val="000000" w:themeColor="text1"/>
         </w:rPr>
-        <w:t>. A positive difference between</w:t>
-      </w:r>
-      <w:r>
-        <w:rPr>
-          <w:rFonts w:ascii="Times New Roman" w:hAnsi="Times New Roman" w:cs="Times New Roman"/>
-          <w:color w:val="000000" w:themeColor="text1"/>
-        </w:rPr>
-        <w:t xml:space="preserve"> each consecutive 10</w:t>
+        <w:t>. A</w:t>
+      </w:r>
+      <w:r>
+        <w:rPr>
+          <w:rFonts w:ascii="Times New Roman" w:hAnsi="Times New Roman" w:cs="Times New Roman"/>
+          <w:color w:val="000000" w:themeColor="text1"/>
+        </w:rPr>
+        <w:t>n increase</w:t>
+      </w:r>
+      <w:r>
+        <w:rPr>
+          <w:rFonts w:ascii="Times New Roman" w:hAnsi="Times New Roman" w:cs="Times New Roman"/>
+          <w:color w:val="000000" w:themeColor="text1"/>
+        </w:rPr>
+        <w:t xml:space="preserve"> between</w:t>
+      </w:r>
+      <w:r>
+        <w:rPr>
+          <w:rFonts w:ascii="Times New Roman" w:hAnsi="Times New Roman" w:cs="Times New Roman"/>
+          <w:color w:val="000000" w:themeColor="text1"/>
+        </w:rPr>
+        <w:t xml:space="preserve"> </w:t>
+      </w:r>
+      <w:r>
+        <w:rPr>
+          <w:rFonts w:ascii="Times New Roman" w:hAnsi="Times New Roman" w:cs="Times New Roman"/>
+          <w:color w:val="000000" w:themeColor="text1"/>
+        </w:rPr>
+        <w:t>two</w:t>
+      </w:r>
+      <w:r>
+        <w:rPr>
+          <w:rFonts w:ascii="Times New Roman" w:hAnsi="Times New Roman" w:cs="Times New Roman"/>
+          <w:color w:val="000000" w:themeColor="text1"/>
+        </w:rPr>
+        <w:t xml:space="preserve"> consecutive 10</w:t>
       </w:r>
       <w:r>
         <w:rPr>
@@ -6423,6 +6790,13 @@
           <w:rFonts w:ascii="Times New Roman" w:hAnsi="Times New Roman" w:cs="Times New Roman"/>
           <w:color w:val="000000" w:themeColor="text1"/>
         </w:rPr>
+        <w:t xml:space="preserve">average </w:t>
+      </w:r>
+      <w:r>
+        <w:rPr>
+          <w:rFonts w:ascii="Times New Roman" w:hAnsi="Times New Roman" w:cs="Times New Roman"/>
+          <w:color w:val="000000" w:themeColor="text1"/>
+        </w:rPr>
         <w:t xml:space="preserve">soil moisture </w:t>
       </w:r>
       <w:r>
@@ -6437,37 +6811,63 @@
           <w:rFonts w:ascii="Times New Roman" w:hAnsi="Times New Roman" w:cs="Times New Roman"/>
           <w:color w:val="000000" w:themeColor="text1"/>
         </w:rPr>
-        <w:t xml:space="preserve"> at</w:t>
-      </w:r>
-      <w:r>
-        <w:rPr>
-          <w:rFonts w:ascii="Times New Roman" w:hAnsi="Times New Roman" w:cs="Times New Roman"/>
-          <w:color w:val="000000" w:themeColor="text1"/>
-        </w:rPr>
-        <w:t xml:space="preserve"> 36 cm</w:t>
-      </w:r>
-      <w:r>
-        <w:rPr>
-          <w:rFonts w:ascii="Times New Roman" w:hAnsi="Times New Roman" w:cs="Times New Roman"/>
-          <w:color w:val="000000" w:themeColor="text1"/>
-        </w:rPr>
-        <w:t xml:space="preserve"> depth was considered to be water gain </w:t>
-      </w:r>
-      <w:bookmarkStart w:id="2" w:name="_GoBack"/>
-      <w:bookmarkEnd w:id="2"/>
-      <w:r>
-        <w:rPr>
-          <w:rFonts w:ascii="Times New Roman" w:hAnsi="Times New Roman" w:cs="Times New Roman"/>
-          <w:color w:val="000000" w:themeColor="text1"/>
-        </w:rPr>
-        <w:t>in the shallow soil column</w:t>
-      </w:r>
-      <w:r>
-        <w:rPr>
-          <w:rFonts w:ascii="Times New Roman" w:hAnsi="Times New Roman" w:cs="Times New Roman"/>
-          <w:color w:val="000000" w:themeColor="text1"/>
-        </w:rPr>
-        <w:t>. To convert to the depth of soil moisture accumulated</w:t>
+        <w:t>s</w:t>
+      </w:r>
+      <w:r>
+        <w:rPr>
+          <w:rFonts w:ascii="Times New Roman" w:hAnsi="Times New Roman" w:cs="Times New Roman"/>
+          <w:color w:val="000000" w:themeColor="text1"/>
+        </w:rPr>
+        <w:t xml:space="preserve"> was considered to be water gain in the shallow soil column</w:t>
+      </w:r>
+      <w:r>
+        <w:rPr>
+          <w:rFonts w:ascii="Times New Roman" w:hAnsi="Times New Roman" w:cs="Times New Roman"/>
+          <w:color w:val="000000" w:themeColor="text1"/>
+        </w:rPr>
+        <w:t xml:space="preserve">. To convert </w:t>
+      </w:r>
+      <w:r>
+        <w:rPr>
+          <w:rFonts w:ascii="Times New Roman" w:hAnsi="Times New Roman" w:cs="Times New Roman"/>
+          <w:color w:val="000000" w:themeColor="text1"/>
+        </w:rPr>
+        <w:t xml:space="preserve">percent volumetric water content (VWC) measured by the probes </w:t>
+      </w:r>
+      <w:r>
+        <w:rPr>
+          <w:rFonts w:ascii="Times New Roman" w:hAnsi="Times New Roman" w:cs="Times New Roman"/>
+          <w:color w:val="000000" w:themeColor="text1"/>
+        </w:rPr>
+        <w:t xml:space="preserve">to </w:t>
+      </w:r>
+      <w:r>
+        <w:rPr>
+          <w:rFonts w:ascii="Times New Roman" w:hAnsi="Times New Roman" w:cs="Times New Roman"/>
+          <w:color w:val="000000" w:themeColor="text1"/>
+        </w:rPr>
+        <w:t>a</w:t>
+      </w:r>
+      <w:r>
+        <w:rPr>
+          <w:rFonts w:ascii="Times New Roman" w:hAnsi="Times New Roman" w:cs="Times New Roman"/>
+          <w:color w:val="000000" w:themeColor="text1"/>
+        </w:rPr>
+        <w:t xml:space="preserve"> depth of </w:t>
+      </w:r>
+      <w:r>
+        <w:rPr>
+          <w:rFonts w:ascii="Times New Roman" w:hAnsi="Times New Roman" w:cs="Times New Roman"/>
+          <w:color w:val="000000" w:themeColor="text1"/>
+        </w:rPr>
+        <w:t>water</w:t>
+      </w:r>
+      <w:r>
+        <w:rPr>
+          <w:rFonts w:ascii="Times New Roman" w:hAnsi="Times New Roman" w:cs="Times New Roman"/>
+          <w:color w:val="000000" w:themeColor="text1"/>
+        </w:rPr>
+        <w:t xml:space="preserve"> accumulated</w:t>
       </w:r>
       <w:r>
         <w:rPr>
@@ -6481,14 +6881,58 @@
           <w:rFonts w:ascii="Times New Roman" w:hAnsi="Times New Roman" w:cs="Times New Roman"/>
           <w:color w:val="000000" w:themeColor="text1"/>
         </w:rPr>
-        <w:t xml:space="preserve">, the percent change in soil moisture content of the soil between 12 and 60 cm was </w:t>
-      </w:r>
-      <w:r>
-        <w:rPr>
-          <w:rFonts w:ascii="Times New Roman" w:hAnsi="Times New Roman" w:cs="Times New Roman"/>
-          <w:color w:val="000000" w:themeColor="text1"/>
-        </w:rPr>
-        <w:t>multiplied</w:t>
+        <w:t xml:space="preserve">, </w:t>
+      </w:r>
+      <w:r>
+        <w:rPr>
+          <w:rFonts w:ascii="Times New Roman" w:hAnsi="Times New Roman" w:cs="Times New Roman"/>
+          <w:color w:val="000000" w:themeColor="text1"/>
+        </w:rPr>
+        <w:t xml:space="preserve">we multiplied </w:t>
+      </w:r>
+      <w:r>
+        <w:rPr>
+          <w:rFonts w:ascii="Times New Roman" w:hAnsi="Times New Roman" w:cs="Times New Roman"/>
+          <w:color w:val="000000" w:themeColor="text1"/>
+        </w:rPr>
+        <w:t xml:space="preserve">the </w:t>
+      </w:r>
+      <w:r>
+        <w:rPr>
+          <w:rFonts w:ascii="Times New Roman" w:hAnsi="Times New Roman" w:cs="Times New Roman"/>
+          <w:color w:val="000000" w:themeColor="text1"/>
+        </w:rPr>
+        <w:t>increase</w:t>
+      </w:r>
+      <w:r>
+        <w:rPr>
+          <w:rFonts w:ascii="Times New Roman" w:hAnsi="Times New Roman" w:cs="Times New Roman"/>
+          <w:color w:val="000000" w:themeColor="text1"/>
+        </w:rPr>
+        <w:t xml:space="preserve"> in </w:t>
+      </w:r>
+      <w:r>
+        <w:rPr>
+          <w:rFonts w:ascii="Times New Roman" w:hAnsi="Times New Roman" w:cs="Times New Roman"/>
+          <w:color w:val="000000" w:themeColor="text1"/>
+        </w:rPr>
+        <w:t xml:space="preserve">VWC between </w:t>
+      </w:r>
+      <w:proofErr w:type="spellStart"/>
+      <w:r>
+        <w:rPr>
+          <w:rFonts w:ascii="Times New Roman" w:hAnsi="Times New Roman" w:cs="Times New Roman"/>
+          <w:color w:val="000000" w:themeColor="text1"/>
+        </w:rPr>
+        <w:t>two</w:t>
+      </w:r>
+      <w:proofErr w:type="spellEnd"/>
+      <w:r>
+        <w:rPr>
+          <w:rFonts w:ascii="Times New Roman" w:hAnsi="Times New Roman" w:cs="Times New Roman"/>
+          <w:color w:val="000000" w:themeColor="text1"/>
+        </w:rPr>
+        <w:t xml:space="preserve"> measurements</w:t>
       </w:r>
       <w:r>
         <w:rPr>
@@ -6509,28 +6953,91 @@
           <w:rFonts w:ascii="Times New Roman" w:hAnsi="Times New Roman" w:cs="Times New Roman"/>
           <w:color w:val="000000" w:themeColor="text1"/>
         </w:rPr>
-        <w:t xml:space="preserve"> (depth of the shallow soil moisture column)</w:t>
-      </w:r>
-      <w:r>
-        <w:rPr>
-          <w:rFonts w:ascii="Times New Roman" w:hAnsi="Times New Roman" w:cs="Times New Roman"/>
-          <w:color w:val="000000" w:themeColor="text1"/>
-        </w:rPr>
-        <w:t xml:space="preserve">. Cumulative soil moisture gain was calculated by adding </w:t>
-      </w:r>
-      <w:r>
-        <w:rPr>
-          <w:rFonts w:ascii="Times New Roman" w:hAnsi="Times New Roman" w:cs="Times New Roman"/>
-          <w:color w:val="000000" w:themeColor="text1"/>
-        </w:rPr>
-        <w:t xml:space="preserve">depth of </w:t>
-      </w:r>
-      <w:r>
-        <w:rPr>
-          <w:rFonts w:ascii="Times New Roman" w:hAnsi="Times New Roman" w:cs="Times New Roman"/>
-          <w:color w:val="000000" w:themeColor="text1"/>
-        </w:rPr>
-        <w:t>soil moisture gain for each individual 1</w:t>
+        <w:t xml:space="preserve"> (</w:t>
+      </w:r>
+      <w:r>
+        <w:rPr>
+          <w:rFonts w:ascii="Times New Roman" w:hAnsi="Times New Roman" w:cs="Times New Roman"/>
+          <w:color w:val="000000" w:themeColor="text1"/>
+        </w:rPr>
+        <w:t xml:space="preserve">the </w:t>
+      </w:r>
+      <w:r>
+        <w:rPr>
+          <w:rFonts w:ascii="Times New Roman" w:hAnsi="Times New Roman" w:cs="Times New Roman"/>
+          <w:color w:val="000000" w:themeColor="text1"/>
+        </w:rPr>
+        <w:t>depth of the shallow soil moisture column</w:t>
+      </w:r>
+      <w:r>
+        <w:rPr>
+          <w:rFonts w:ascii="Times New Roman" w:hAnsi="Times New Roman" w:cs="Times New Roman"/>
+          <w:color w:val="000000" w:themeColor="text1"/>
+        </w:rPr>
+        <w:t>; decreases and zero values between intervals were ignored</w:t>
+      </w:r>
+      <w:r>
+        <w:rPr>
+          <w:rFonts w:ascii="Times New Roman" w:hAnsi="Times New Roman" w:cs="Times New Roman"/>
+          <w:color w:val="000000" w:themeColor="text1"/>
+        </w:rPr>
+        <w:t>)</w:t>
+      </w:r>
+      <w:r>
+        <w:rPr>
+          <w:rFonts w:ascii="Times New Roman" w:hAnsi="Times New Roman" w:cs="Times New Roman"/>
+          <w:color w:val="000000" w:themeColor="text1"/>
+        </w:rPr>
+        <w:t xml:space="preserve">. Cumulative soil moisture gain </w:t>
+      </w:r>
+      <w:r>
+        <w:rPr>
+          <w:rFonts w:ascii="Times New Roman" w:hAnsi="Times New Roman" w:cs="Times New Roman"/>
+          <w:color w:val="000000" w:themeColor="text1"/>
+        </w:rPr>
+        <w:t xml:space="preserve">is </w:t>
+      </w:r>
+      <w:r>
+        <w:rPr>
+          <w:rFonts w:ascii="Times New Roman" w:hAnsi="Times New Roman" w:cs="Times New Roman"/>
+          <w:color w:val="000000" w:themeColor="text1"/>
+        </w:rPr>
+        <w:t xml:space="preserve">thus </w:t>
+      </w:r>
+      <w:r>
+        <w:rPr>
+          <w:rFonts w:ascii="Times New Roman" w:hAnsi="Times New Roman" w:cs="Times New Roman"/>
+          <w:color w:val="000000" w:themeColor="text1"/>
+        </w:rPr>
+        <w:t>the sum of</w:t>
+      </w:r>
+      <w:r>
+        <w:rPr>
+          <w:rFonts w:ascii="Times New Roman" w:hAnsi="Times New Roman" w:cs="Times New Roman"/>
+          <w:color w:val="000000" w:themeColor="text1"/>
+        </w:rPr>
+        <w:t xml:space="preserve"> </w:t>
+      </w:r>
+      <w:r>
+        <w:rPr>
+          <w:rFonts w:ascii="Times New Roman" w:hAnsi="Times New Roman" w:cs="Times New Roman"/>
+          <w:color w:val="000000" w:themeColor="text1"/>
+        </w:rPr>
+        <w:t>soil moisture gain</w:t>
+      </w:r>
+      <w:r>
+        <w:rPr>
+          <w:rFonts w:ascii="Times New Roman" w:hAnsi="Times New Roman" w:cs="Times New Roman"/>
+          <w:color w:val="000000" w:themeColor="text1"/>
+        </w:rPr>
+        <w:t>s</w:t>
+      </w:r>
+      <w:r>
+        <w:rPr>
+          <w:rFonts w:ascii="Times New Roman" w:hAnsi="Times New Roman" w:cs="Times New Roman"/>
+          <w:color w:val="000000" w:themeColor="text1"/>
+        </w:rPr>
+        <w:t xml:space="preserve"> for each individual 1</w:t>
       </w:r>
       <w:r>
         <w:rPr>
@@ -6544,7 +7051,7 @@
           <w:rFonts w:ascii="Times New Roman" w:hAnsi="Times New Roman" w:cs="Times New Roman"/>
           <w:color w:val="000000" w:themeColor="text1"/>
         </w:rPr>
-        <w:t xml:space="preserve"> minute timestep over the course of </w:t>
+        <w:t xml:space="preserve">minute timestep over the course of </w:t>
       </w:r>
       <w:r>
         <w:rPr>
@@ -6559,20 +7066,6 @@
           <w:color w:val="000000" w:themeColor="text1"/>
         </w:rPr>
         <w:t xml:space="preserve"> recorded water year. </w:t>
-      </w:r>
-      <w:commentRangeEnd w:id="0"/>
-      <w:r>
-        <w:rPr>
-          <w:rStyle w:val="CommentReference"/>
-        </w:rPr>
-        <w:commentReference w:id="0"/>
-      </w:r>
-      <w:commentRangeEnd w:id="1"/>
-      <w:r>
-        <w:rPr>
-          <w:rStyle w:val="CommentReference"/>
-        </w:rPr>
-        <w:commentReference w:id="1"/>
       </w:r>
     </w:p>
     <w:p>
@@ -6589,6 +7082,7 @@
           <w:i/>
           <w:color w:val="000000" w:themeColor="text1"/>
         </w:rPr>
+        <w:lastRenderedPageBreak/>
         <w:t xml:space="preserve">Table </w:t>
       </w:r>
       <w:r>
@@ -6613,17 +7107,15 @@
           <w:i/>
           <w:color w:val="000000" w:themeColor="text1"/>
         </w:rPr>
-        <w:t xml:space="preserve">Comparison of </w:t>
-      </w:r>
-      <w:commentRangeStart w:id="3"/>
-      <w:commentRangeStart w:id="4"/>
+        <w:t>Comparison of spatially averaged</w:t>
+      </w:r>
       <w:r>
         <w:rPr>
           <w:rFonts w:ascii="Times New Roman" w:hAnsi="Times New Roman" w:cs="Times New Roman"/>
           <w:i/>
           <w:color w:val="000000" w:themeColor="text1"/>
         </w:rPr>
-        <w:t>spatially averaged</w:t>
+        <w:t xml:space="preserve"> (</w:t>
       </w:r>
       <w:r>
         <w:rPr>
@@ -6631,7 +7123,7 @@
           <w:i/>
           <w:color w:val="000000" w:themeColor="text1"/>
         </w:rPr>
-        <w:t xml:space="preserve"> (with standar</w:t>
+        <w:sym w:font="Symbol" w:char="F0B1"/>
       </w:r>
       <w:r>
         <w:rPr>
@@ -6639,6 +7131,22 @@
           <w:i/>
           <w:color w:val="000000" w:themeColor="text1"/>
         </w:rPr>
+        <w:t xml:space="preserve"> 1 </w:t>
+      </w:r>
+      <w:r>
+        <w:rPr>
+          <w:rFonts w:ascii="Times New Roman" w:hAnsi="Times New Roman" w:cs="Times New Roman"/>
+          <w:i/>
+          <w:color w:val="000000" w:themeColor="text1"/>
+        </w:rPr>
+        <w:t>standar</w:t>
+      </w:r>
+      <w:r>
+        <w:rPr>
+          <w:rFonts w:ascii="Times New Roman" w:hAnsi="Times New Roman" w:cs="Times New Roman"/>
+          <w:i/>
+          <w:color w:val="000000" w:themeColor="text1"/>
+        </w:rPr>
         <w:t>d deviation)</w:t>
       </w:r>
       <w:r>
@@ -6647,29 +7155,7 @@
           <w:i/>
           <w:color w:val="000000" w:themeColor="text1"/>
         </w:rPr>
-        <w:t xml:space="preserve"> shallow soil moisture readings</w:t>
-      </w:r>
-      <w:commentRangeEnd w:id="3"/>
-      <w:r>
-        <w:rPr>
-          <w:rStyle w:val="CommentReference"/>
-        </w:rPr>
-        <w:commentReference w:id="3"/>
-      </w:r>
-      <w:commentRangeEnd w:id="4"/>
-      <w:r>
-        <w:rPr>
-          <w:rStyle w:val="CommentReference"/>
-        </w:rPr>
-        <w:commentReference w:id="4"/>
-      </w:r>
-      <w:r>
-        <w:rPr>
-          <w:rFonts w:ascii="Times New Roman" w:hAnsi="Times New Roman" w:cs="Times New Roman"/>
-          <w:i/>
-          <w:color w:val="000000" w:themeColor="text1"/>
-        </w:rPr>
-        <w:t xml:space="preserve"> and the </w:t>
+        <w:t xml:space="preserve"> shallow soil moisture readings and the </w:t>
       </w:r>
       <w:r>
         <w:rPr>
@@ -7458,12 +7944,6 @@
         </w:rPr>
         <w:t>.</w:t>
       </w:r>
-      <w:r>
-        <w:rPr>
-          <w:rFonts w:ascii="Times New Roman" w:hAnsi="Times New Roman" w:cs="Times New Roman"/>
-        </w:rPr>
-        <w:br w:type="page"/>
-      </w:r>
     </w:p>
     <w:p>
       <w:pPr>
@@ -7471,6 +7951,7 @@
         <w:ind w:firstLine="720"/>
         <w:rPr>
           <w:rFonts w:ascii="Times New Roman" w:hAnsi="Times New Roman" w:cs="Times New Roman"/>
+          <w:color w:val="000000" w:themeColor="text1"/>
         </w:rPr>
       </w:pPr>
       <w:r>
@@ -7478,7 +7959,6 @@
           <w:rFonts w:ascii="Times New Roman" w:hAnsi="Times New Roman" w:cs="Times New Roman"/>
           <w:color w:val="000000" w:themeColor="text1"/>
         </w:rPr>
-        <w:lastRenderedPageBreak/>
         <w:t>The vegetation at the</w:t>
       </w:r>
       <w:r>
@@ -7507,21 +7987,28 @@
           <w:rFonts w:ascii="Times New Roman" w:hAnsi="Times New Roman" w:cs="Times New Roman"/>
           <w:color w:val="000000" w:themeColor="text1"/>
         </w:rPr>
-        <w:t>in</w:t>
-      </w:r>
-      <w:r>
-        <w:rPr>
-          <w:rFonts w:ascii="Times New Roman" w:hAnsi="Times New Roman" w:cs="Times New Roman"/>
-          <w:color w:val="000000" w:themeColor="text1"/>
-        </w:rPr>
-        <w:t xml:space="preserve"> ICB and SCB </w:t>
-      </w:r>
-      <w:r>
-        <w:rPr>
-          <w:rFonts w:ascii="Times New Roman" w:hAnsi="Times New Roman" w:cs="Times New Roman"/>
-          <w:color w:val="000000" w:themeColor="text1"/>
-        </w:rPr>
-        <w:t xml:space="preserve">is </w:t>
+        <w:t>at</w:t>
+      </w:r>
+      <w:r>
+        <w:rPr>
+          <w:rFonts w:ascii="Times New Roman" w:hAnsi="Times New Roman" w:cs="Times New Roman"/>
+          <w:color w:val="000000" w:themeColor="text1"/>
+        </w:rPr>
+        <w:t xml:space="preserve"> ICB </w:t>
+      </w:r>
+      <w:r>
+        <w:rPr>
+          <w:rFonts w:ascii="Times New Roman" w:hAnsi="Times New Roman" w:cs="Times New Roman"/>
+          <w:color w:val="000000" w:themeColor="text1"/>
+        </w:rPr>
+        <w:t>was</w:t>
+      </w:r>
+      <w:r>
+        <w:rPr>
+          <w:rFonts w:ascii="Times New Roman" w:hAnsi="Times New Roman" w:cs="Times New Roman"/>
+          <w:color w:val="000000" w:themeColor="text1"/>
+        </w:rPr>
+        <w:t xml:space="preserve"> </w:t>
       </w:r>
       <w:r>
         <w:rPr>
@@ -7535,6 +8022,13 @@
           <w:rFonts w:ascii="Times New Roman" w:hAnsi="Times New Roman" w:cs="Times New Roman"/>
           <w:color w:val="000000" w:themeColor="text1"/>
         </w:rPr>
+        <w:t xml:space="preserve"> to SCB</w:t>
+      </w:r>
+      <w:r>
+        <w:rPr>
+          <w:rFonts w:ascii="Times New Roman" w:hAnsi="Times New Roman" w:cs="Times New Roman"/>
+          <w:color w:val="000000" w:themeColor="text1"/>
+        </w:rPr>
         <w:t xml:space="preserve">. The SCB wetland site contains larger portion of conifer regeneration </w:t>
       </w:r>
       <w:r>
@@ -7563,35 +8057,33 @@
           <w:rFonts w:ascii="Times New Roman" w:hAnsi="Times New Roman" w:cs="Times New Roman"/>
           <w:color w:val="000000" w:themeColor="text1"/>
         </w:rPr>
-        <w:t xml:space="preserve"> which is predominantly vegetated </w:t>
-      </w:r>
-      <w:r>
-        <w:rPr>
-          <w:rFonts w:ascii="Times New Roman" w:hAnsi="Times New Roman" w:cs="Times New Roman"/>
-        </w:rPr>
-        <w:t xml:space="preserve">with tall grasses. The shrub site in ICB </w:t>
-      </w:r>
-      <w:r>
-        <w:rPr>
-          <w:rFonts w:ascii="Times New Roman" w:hAnsi="Times New Roman" w:cs="Times New Roman"/>
+        <w:t xml:space="preserve"> which is predominantly vegetated with tall grasses. The shrub site in ICB </w:t>
+      </w:r>
+      <w:r>
+        <w:rPr>
+          <w:rFonts w:ascii="Times New Roman" w:hAnsi="Times New Roman" w:cs="Times New Roman"/>
+          <w:color w:val="000000" w:themeColor="text1"/>
         </w:rPr>
         <w:t>was comprised mostly of white</w:t>
       </w:r>
       <w:r>
         <w:rPr>
           <w:rFonts w:ascii="Times New Roman" w:hAnsi="Times New Roman" w:cs="Times New Roman"/>
+          <w:color w:val="000000" w:themeColor="text1"/>
         </w:rPr>
         <w:t>thorn</w:t>
       </w:r>
       <w:r>
         <w:rPr>
           <w:rFonts w:ascii="Times New Roman" w:hAnsi="Times New Roman" w:cs="Times New Roman"/>
+          <w:color w:val="000000" w:themeColor="text1"/>
         </w:rPr>
         <w:t xml:space="preserve"> ceanothus</w:t>
       </w:r>
       <w:r>
         <w:rPr>
           <w:rFonts w:ascii="Times New Roman" w:hAnsi="Times New Roman" w:cs="Times New Roman"/>
+          <w:color w:val="000000" w:themeColor="text1"/>
         </w:rPr>
         <w:t xml:space="preserve"> (</w:t>
       </w:r>
@@ -7599,6 +8091,7 @@
         <w:rPr>
           <w:rFonts w:ascii="Times New Roman" w:hAnsi="Times New Roman" w:cs="Times New Roman"/>
           <w:i/>
+          <w:color w:val="000000" w:themeColor="text1"/>
         </w:rPr>
         <w:t>Ceanothus</w:t>
       </w:r>
@@ -7606,59 +8099,61 @@
         <w:rPr>
           <w:rFonts w:ascii="Times New Roman" w:hAnsi="Times New Roman" w:cs="Times New Roman"/>
           <w:i/>
-        </w:rPr>
-        <w:t xml:space="preserve"> cordulatus</w:t>
-      </w:r>
-      <w:r>
-        <w:rPr>
-          <w:rFonts w:ascii="Times New Roman" w:hAnsi="Times New Roman" w:cs="Times New Roman"/>
+          <w:color w:val="000000" w:themeColor="text1"/>
+        </w:rPr>
+        <w:t xml:space="preserve"> </w:t>
+      </w:r>
+      <w:proofErr w:type="spellStart"/>
+      <w:r>
+        <w:rPr>
+          <w:rFonts w:ascii="Times New Roman" w:hAnsi="Times New Roman" w:cs="Times New Roman"/>
+          <w:i/>
+          <w:color w:val="000000" w:themeColor="text1"/>
+        </w:rPr>
+        <w:t>cordulatus</w:t>
+      </w:r>
+      <w:proofErr w:type="spellEnd"/>
+      <w:r>
+        <w:rPr>
+          <w:rFonts w:ascii="Times New Roman" w:hAnsi="Times New Roman" w:cs="Times New Roman"/>
+          <w:color w:val="000000" w:themeColor="text1"/>
         </w:rPr>
         <w:t>)</w:t>
       </w:r>
       <w:r>
         <w:rPr>
           <w:rFonts w:ascii="Times New Roman" w:hAnsi="Times New Roman" w:cs="Times New Roman"/>
+          <w:color w:val="000000" w:themeColor="text1"/>
         </w:rPr>
         <w:t xml:space="preserve"> when weather stations were installed, but burned at </w:t>
       </w:r>
       <w:r>
         <w:rPr>
           <w:rFonts w:ascii="Times New Roman" w:hAnsi="Times New Roman" w:cs="Times New Roman"/>
+          <w:color w:val="000000" w:themeColor="text1"/>
         </w:rPr>
         <w:t>high severity</w:t>
       </w:r>
       <w:r>
         <w:rPr>
           <w:rFonts w:ascii="Times New Roman" w:hAnsi="Times New Roman" w:cs="Times New Roman"/>
+          <w:color w:val="000000" w:themeColor="text1"/>
         </w:rPr>
         <w:t xml:space="preserve"> during the 2017 Empire Fire</w:t>
       </w:r>
       <w:r>
         <w:rPr>
           <w:rFonts w:ascii="Times New Roman" w:hAnsi="Times New Roman" w:cs="Times New Roman"/>
-        </w:rPr>
-        <w:t xml:space="preserve">, resulting </w:t>
-      </w:r>
-      <w:r>
-        <w:rPr>
-          <w:rFonts w:ascii="Times New Roman" w:hAnsi="Times New Roman" w:cs="Times New Roman"/>
-          <w:color w:val="000000" w:themeColor="text1"/>
-        </w:rPr>
-        <w:t xml:space="preserve">in bare soil with little live vegetation </w:t>
-      </w:r>
-      <w:r>
-        <w:rPr>
-          <w:rFonts w:ascii="Times New Roman" w:hAnsi="Times New Roman" w:cs="Times New Roman"/>
-          <w:color w:val="000000" w:themeColor="text1"/>
-        </w:rPr>
-        <w:t>during the</w:t>
-      </w:r>
-      <w:r>
-        <w:rPr>
-          <w:rFonts w:ascii="Times New Roman" w:hAnsi="Times New Roman" w:cs="Times New Roman"/>
-          <w:color w:val="000000" w:themeColor="text1"/>
-        </w:rPr>
-        <w:t xml:space="preserve"> </w:t>
+          <w:color w:val="000000" w:themeColor="text1"/>
+        </w:rPr>
+        <w:t xml:space="preserve">, resulting in bare soil with little live vegetation </w:t>
+      </w:r>
+      <w:r>
+        <w:rPr>
+          <w:rFonts w:ascii="Times New Roman" w:hAnsi="Times New Roman" w:cs="Times New Roman"/>
+          <w:color w:val="000000" w:themeColor="text1"/>
+        </w:rPr>
+        <w:t xml:space="preserve">during the </w:t>
       </w:r>
       <w:r>
         <w:rPr>
@@ -7700,14 +8195,7 @@
           <w:rFonts w:ascii="Times New Roman" w:hAnsi="Times New Roman" w:cs="Times New Roman"/>
           <w:color w:val="000000" w:themeColor="text1"/>
         </w:rPr>
-        <w:t>The f</w:t>
-      </w:r>
-      <w:r>
-        <w:rPr>
-          <w:rFonts w:ascii="Times New Roman" w:hAnsi="Times New Roman" w:cs="Times New Roman"/>
-          <w:color w:val="000000" w:themeColor="text1"/>
-        </w:rPr>
-        <w:t xml:space="preserve">orest </w:t>
+        <w:t xml:space="preserve">The forest </w:t>
       </w:r>
       <w:r>
         <w:rPr>
@@ -7744,6 +8232,50 @@
         </w:rPr>
         <w:t xml:space="preserve"> tree density, tree species, and slope. </w:t>
       </w:r>
+      <w:r>
+        <w:rPr>
+          <w:rFonts w:ascii="Times New Roman" w:hAnsi="Times New Roman" w:cs="Times New Roman"/>
+          <w:color w:val="000000" w:themeColor="text1"/>
+        </w:rPr>
+        <w:t>Similar to ICB, soils at the SCB weather station sites were all loamy sand, with higher silt content in the meadow site than at the other two sites. Soil texture</w:t>
+      </w:r>
+      <w:r>
+        <w:rPr>
+          <w:rFonts w:ascii="Times New Roman" w:hAnsi="Times New Roman" w:cs="Times New Roman"/>
+          <w:color w:val="000000" w:themeColor="text1"/>
+        </w:rPr>
+        <w:t xml:space="preserve"> at both SCB and ICB</w:t>
+      </w:r>
+      <w:r>
+        <w:rPr>
+          <w:rFonts w:ascii="Times New Roman" w:hAnsi="Times New Roman" w:cs="Times New Roman"/>
+          <w:color w:val="000000" w:themeColor="text1"/>
+        </w:rPr>
+        <w:t xml:space="preserve"> did not vary greatly with depth, although the meadow site had higher organic content at shallow depths than the </w:t>
+      </w:r>
+      <w:r>
+        <w:rPr>
+          <w:rFonts w:ascii="Times New Roman" w:hAnsi="Times New Roman" w:cs="Times New Roman"/>
+          <w:color w:val="000000" w:themeColor="text1"/>
+        </w:rPr>
+        <w:t>shrub and forest</w:t>
+      </w:r>
+      <w:r>
+        <w:rPr>
+          <w:rFonts w:ascii="Times New Roman" w:hAnsi="Times New Roman" w:cs="Times New Roman"/>
+          <w:color w:val="000000" w:themeColor="text1"/>
+        </w:rPr>
+        <w:t xml:space="preserve"> sites</w:t>
+      </w:r>
+      <w:r>
+        <w:rPr>
+          <w:rFonts w:ascii="Times New Roman" w:hAnsi="Times New Roman" w:cs="Times New Roman"/>
+          <w:color w:val="000000" w:themeColor="text1"/>
+        </w:rPr>
+        <w:t>.</w:t>
+      </w:r>
+      <w:bookmarkStart w:id="0" w:name="_GoBack"/>
+      <w:bookmarkEnd w:id="0"/>
     </w:p>
     <w:p>
       <w:pPr>
@@ -7783,7 +8315,7 @@
                     </pic:cNvPicPr>
                   </pic:nvPicPr>
                   <pic:blipFill>
-                    <a:blip r:embed="rId9">
+                    <a:blip r:embed="rId7">
                       <a:extLst>
                         <a:ext uri="{28A0092B-C50C-407E-A947-70E740481C1C}">
                           <a14:useLocalDpi xmlns:a14="http://schemas.microsoft.com/office/drawing/2010/main" val="0"/>
@@ -7888,7 +8420,7 @@
                     <pic:cNvPicPr/>
                   </pic:nvPicPr>
                   <pic:blipFill>
-                    <a:blip r:embed="rId10">
+                    <a:blip r:embed="rId8">
                       <a:extLst>
                         <a:ext uri="{28A0092B-C50C-407E-A947-70E740481C1C}">
                           <a14:useLocalDpi xmlns:a14="http://schemas.microsoft.com/office/drawing/2010/main" val="0"/>
@@ -7912,7 +8444,7 @@
                     </a:ln>
                     <a:extLst>
                       <a:ext uri="{53640926-AAD7-44d8-BBD7-CCE9431645EC}">
-                        <a14:shadowObscured xmlns="" xmlns:mo="http://schemas.microsoft.com/office/mac/office/2008/main" xmlns:mv="urn:schemas-microsoft-com:mac:vml" xmlns:o="urn:schemas-microsoft-com:office:office" xmlns:v="urn:schemas-microsoft-com:vml" xmlns:w10="urn:schemas-microsoft-com:office:word" xmlns:w="http://schemas.openxmlformats.org/wordprocessingml/2006/main" xmlns:a14="http://schemas.microsoft.com/office/drawing/2010/main" xmlns:w16cid="http://schemas.microsoft.com/office/word/2016/wordml/cid" xmlns:am3d="http://schemas.microsoft.com/office/drawing/2017/model3d" xmlns:aink="http://schemas.microsoft.com/office/drawing/2016/ink" xmlns:cx8="http://schemas.microsoft.com/office/drawing/2016/5/14/chartex" xmlns:cx7="http://schemas.microsoft.com/office/drawing/2016/5/13/chartex" xmlns:cx6="http://schemas.microsoft.com/office/drawing/2016/5/12/chartex" xmlns:cx5="http://schemas.microsoft.com/office/drawing/2016/5/11/chartex" xmlns:cx4="http://schemas.microsoft.com/office/drawing/2016/5/10/chartex" xmlns:cx3="http://schemas.microsoft.com/office/drawing/2016/5/9/chartex" xmlns:cx2="http://schemas.microsoft.com/office/drawing/2015/10/21/chartex"/>
+                        <a14:shadowObscured xmlns:a14="http://schemas.microsoft.com/office/drawing/2010/main" xmlns:w="http://schemas.openxmlformats.org/wordprocessingml/2006/main" xmlns:w10="urn:schemas-microsoft-com:office:word" xmlns:v="urn:schemas-microsoft-com:vml" xmlns:o="urn:schemas-microsoft-com:office:office" xmlns:mv="urn:schemas-microsoft-com:mac:vml" xmlns:mo="http://schemas.microsoft.com/office/mac/office/2008/main" xmlns=""/>
                       </a:ext>
                     </a:extLst>
                   </pic:spPr>
@@ -7961,7 +8493,23 @@
           <w:rFonts w:ascii="Times New Roman" w:hAnsi="Times New Roman" w:cs="Times New Roman"/>
           <w:color w:val="000000" w:themeColor="text1"/>
         </w:rPr>
-        <w:t xml:space="preserve">in Illilouette Creek Basin. </w:t>
+        <w:t xml:space="preserve">in </w:t>
+      </w:r>
+      <w:proofErr w:type="spellStart"/>
+      <w:r>
+        <w:rPr>
+          <w:rFonts w:ascii="Times New Roman" w:hAnsi="Times New Roman" w:cs="Times New Roman"/>
+          <w:color w:val="000000" w:themeColor="text1"/>
+        </w:rPr>
+        <w:t>Illilouette</w:t>
+      </w:r>
+      <w:proofErr w:type="spellEnd"/>
+      <w:r>
+        <w:rPr>
+          <w:rFonts w:ascii="Times New Roman" w:hAnsi="Times New Roman" w:cs="Times New Roman"/>
+          <w:color w:val="000000" w:themeColor="text1"/>
+        </w:rPr>
+        <w:t xml:space="preserve"> Creek Basin. </w:t>
       </w:r>
       <w:r>
         <w:rPr>
@@ -7981,7 +8529,21 @@
     </w:p>
     <w:p>
       <w:pPr>
+        <w:rPr>
+          <w:rFonts w:ascii="Times New Roman" w:hAnsi="Times New Roman" w:cs="Times New Roman"/>
+        </w:rPr>
+      </w:pPr>
+      <w:r>
+        <w:rPr>
+          <w:rFonts w:ascii="Times New Roman" w:hAnsi="Times New Roman" w:cs="Times New Roman"/>
+        </w:rPr>
+        <w:br w:type="page"/>
+      </w:r>
+    </w:p>
+    <w:p>
+      <w:pPr>
         <w:spacing w:line="480" w:lineRule="auto"/>
+        <w:ind w:firstLine="720"/>
         <w:rPr>
           <w:rFonts w:ascii="Times New Roman" w:hAnsi="Times New Roman" w:cs="Times New Roman"/>
         </w:rPr>
@@ -7990,6 +8552,7 @@
         <w:rPr>
           <w:rFonts w:ascii="Times New Roman" w:hAnsi="Times New Roman" w:cs="Times New Roman"/>
         </w:rPr>
+        <w:lastRenderedPageBreak/>
         <w:t xml:space="preserve">The </w:t>
       </w:r>
       <w:r>
@@ -8107,7 +8670,19 @@
         <w:rPr>
           <w:rFonts w:ascii="Times New Roman" w:hAnsi="Times New Roman" w:cs="Times New Roman"/>
         </w:rPr>
-        <w:t xml:space="preserve">Precipitation totals for ICB are conservative for 2017 WY because of the removal of the weather stations prior to the Empire Fire (September through the end of November). </w:t>
+        <w:t>Precipitation totals for ICB are conservative for 2017 WY because of the removal of the weather stations prior to the Empire Fire (September through the end of November</w:t>
+      </w:r>
+      <w:r>
+        <w:rPr>
+          <w:rFonts w:ascii="Times New Roman" w:hAnsi="Times New Roman" w:cs="Times New Roman"/>
+        </w:rPr>
+        <w:t xml:space="preserve"> 2017</w:t>
+      </w:r>
+      <w:r>
+        <w:rPr>
+          <w:rFonts w:ascii="Times New Roman" w:hAnsi="Times New Roman" w:cs="Times New Roman"/>
+        </w:rPr>
+        <w:t xml:space="preserve">). </w:t>
       </w:r>
       <w:r>
         <w:rPr>
@@ -8137,7 +8712,6 @@
         <w:rPr>
           <w:rFonts w:ascii="Times New Roman" w:hAnsi="Times New Roman" w:cs="Times New Roman"/>
         </w:rPr>
-        <w:lastRenderedPageBreak/>
         <w:t>this</w:t>
       </w:r>
       <w:r>
@@ -8164,7 +8738,7 @@
         </w:rPr>
         <w:t>(</w:t>
       </w:r>
-      <w:hyperlink r:id="rId11" w:history="1">
+      <w:hyperlink r:id="rId9" w:history="1">
         <w:r>
           <w:rPr>
             <w:rStyle w:val="Hyperlink"/>
@@ -9093,6 +9667,21 @@
     </w:p>
     <w:p>
       <w:pPr>
+        <w:rPr>
+          <w:rFonts w:ascii="Times New Roman" w:hAnsi="Times New Roman" w:cs="Times New Roman"/>
+          <w:color w:val="000000" w:themeColor="text1"/>
+        </w:rPr>
+      </w:pPr>
+      <w:r>
+        <w:rPr>
+          <w:rFonts w:ascii="Times New Roman" w:hAnsi="Times New Roman" w:cs="Times New Roman"/>
+          <w:color w:val="000000" w:themeColor="text1"/>
+        </w:rPr>
+        <w:br w:type="page"/>
+      </w:r>
+    </w:p>
+    <w:p>
+      <w:pPr>
         <w:spacing w:line="480" w:lineRule="auto"/>
         <w:ind w:firstLine="720"/>
         <w:rPr>
@@ -9105,6 +9694,7 @@
           <w:rFonts w:ascii="Times New Roman" w:hAnsi="Times New Roman" w:cs="Times New Roman"/>
           <w:color w:val="000000" w:themeColor="text1"/>
         </w:rPr>
+        <w:lastRenderedPageBreak/>
         <w:t>Most</w:t>
       </w:r>
       <w:r>
@@ -9350,15 +9940,7 @@
           <w:rFonts w:ascii="Times New Roman" w:hAnsi="Times New Roman" w:cs="Times New Roman"/>
           <w:color w:val="000000" w:themeColor="text1"/>
         </w:rPr>
-        <w:t xml:space="preserve">. For both </w:t>
-      </w:r>
-      <w:r>
-        <w:rPr>
-          <w:rFonts w:ascii="Times New Roman" w:hAnsi="Times New Roman" w:cs="Times New Roman"/>
-          <w:color w:val="000000" w:themeColor="text1"/>
-        </w:rPr>
-        <w:lastRenderedPageBreak/>
-        <w:t>locations and all water years, the wetland station had the greatest snow</w:t>
+        <w:t>. For both locations and all water years, the wetland station had the greatest snow</w:t>
       </w:r>
       <w:r>
         <w:rPr>
@@ -9458,7 +10040,7 @@
                     <pic:cNvPicPr/>
                   </pic:nvPicPr>
                   <pic:blipFill rotWithShape="1">
-                    <a:blip r:embed="rId12"/>
+                    <a:blip r:embed="rId10"/>
                     <a:srcRect t="1785" b="-1"/>
                     <a:stretch/>
                   </pic:blipFill>
@@ -9475,7 +10057,7 @@
                     </a:ln>
                     <a:extLst>
                       <a:ext uri="{53640926-AAD7-44d8-BBD7-CCE9431645EC}">
-                        <a14:shadowObscured xmlns="" xmlns:mo="http://schemas.microsoft.com/office/mac/office/2008/main" xmlns:mv="urn:schemas-microsoft-com:mac:vml" xmlns:o="urn:schemas-microsoft-com:office:office" xmlns:v="urn:schemas-microsoft-com:vml" xmlns:w10="urn:schemas-microsoft-com:office:word" xmlns:w="http://schemas.openxmlformats.org/wordprocessingml/2006/main" xmlns:a14="http://schemas.microsoft.com/office/drawing/2010/main" xmlns:w16cid="http://schemas.microsoft.com/office/word/2016/wordml/cid" xmlns:am3d="http://schemas.microsoft.com/office/drawing/2017/model3d" xmlns:aink="http://schemas.microsoft.com/office/drawing/2016/ink" xmlns:cx8="http://schemas.microsoft.com/office/drawing/2016/5/14/chartex" xmlns:cx7="http://schemas.microsoft.com/office/drawing/2016/5/13/chartex" xmlns:cx6="http://schemas.microsoft.com/office/drawing/2016/5/12/chartex" xmlns:cx5="http://schemas.microsoft.com/office/drawing/2016/5/11/chartex" xmlns:cx4="http://schemas.microsoft.com/office/drawing/2016/5/10/chartex" xmlns:cx3="http://schemas.microsoft.com/office/drawing/2016/5/9/chartex" xmlns:cx2="http://schemas.microsoft.com/office/drawing/2015/10/21/chartex"/>
+                        <a14:shadowObscured xmlns:a14="http://schemas.microsoft.com/office/drawing/2010/main" xmlns:w="http://schemas.openxmlformats.org/wordprocessingml/2006/main" xmlns:w10="urn:schemas-microsoft-com:office:word" xmlns:v="urn:schemas-microsoft-com:vml" xmlns:o="urn:schemas-microsoft-com:office:office" xmlns:mv="urn:schemas-microsoft-com:mac:vml" xmlns:mo="http://schemas.microsoft.com/office/mac/office/2008/main" xmlns=""/>
                       </a:ext>
                     </a:extLst>
                   </pic:spPr>
@@ -9496,8 +10078,7 @@
           <w:szCs w:val="24"/>
         </w:rPr>
       </w:pPr>
-      <w:bookmarkStart w:id="5" w:name="_Ref534405756"/>
-      <w:commentRangeStart w:id="6"/>
+      <w:bookmarkStart w:id="1" w:name="_Ref534405756"/>
       <w:r>
         <w:rPr>
           <w:rFonts w:ascii="Times New Roman" w:hAnsi="Times New Roman" w:cs="Times New Roman"/>
@@ -9507,7 +10088,7 @@
         </w:rPr>
         <w:t xml:space="preserve">Figure </w:t>
       </w:r>
-      <w:bookmarkEnd w:id="5"/>
+      <w:bookmarkEnd w:id="1"/>
       <w:r>
         <w:rPr>
           <w:rFonts w:ascii="Times New Roman" w:hAnsi="Times New Roman" w:cs="Times New Roman"/>
@@ -9535,8 +10116,9 @@
           <w:sz w:val="24"/>
           <w:szCs w:val="24"/>
         </w:rPr>
-        <w:t>: Snow depth (in mm) for Sugarloaf Creek Basin (top) and Illilouette Creek Basin (bottom) as measured from images taken four times each day at wetland, shrub, and forest weather station sites. Additionally, error bars (squares indicating mean, and bars indicating standard deviation) are shown for manually measured snow depths in ICB.</w:t>
-      </w:r>
+        <w:t xml:space="preserve">: Snow depth (in mm) for Sugarloaf Creek Basin (top) and </w:t>
+      </w:r>
+      <w:proofErr w:type="spellStart"/>
       <w:r>
         <w:rPr>
           <w:rFonts w:ascii="Times New Roman" w:hAnsi="Times New Roman" w:cs="Times New Roman"/>
@@ -9544,8 +10126,9 @@
           <w:sz w:val="24"/>
           <w:szCs w:val="24"/>
         </w:rPr>
-        <w:t xml:space="preserve"> In SCB, cameras were covered during peak snowpack for 2017-18 winter, resulting in missing data. Same winter shrub camera has stopped working before </w:t>
-      </w:r>
+        <w:t>Illilouette</w:t>
+      </w:r>
+      <w:proofErr w:type="spellEnd"/>
       <w:r>
         <w:rPr>
           <w:rFonts w:ascii="Times New Roman" w:hAnsi="Times New Roman" w:cs="Times New Roman"/>
@@ -9553,7 +10136,7 @@
           <w:sz w:val="24"/>
           <w:szCs w:val="24"/>
         </w:rPr>
-        <w:t xml:space="preserve">full snowmelt. </w:t>
+        <w:t xml:space="preserve"> Creek Basin (bottom) as measured from images taken four times each day at wetland, shrub, and forest weather station sites. Additionally, error bars (squares indicating mean, and bars indicating standard deviation) are shown for manually measured snow depths in ICB.</w:t>
       </w:r>
       <w:r>
         <w:rPr>
@@ -9562,7 +10145,7 @@
           <w:sz w:val="24"/>
           <w:szCs w:val="24"/>
         </w:rPr>
-        <w:t xml:space="preserve">  </w:t>
+        <w:t xml:space="preserve"> In SCB, cameras were covered during peak snowpack for 2017-18 winter, resulting in missing data. Same winter shrub camera has stopped working before </w:t>
       </w:r>
       <w:r>
         <w:rPr>
@@ -9571,19 +10154,25 @@
           <w:sz w:val="24"/>
           <w:szCs w:val="24"/>
         </w:rPr>
-        <w:t xml:space="preserve"> </w:t>
-      </w:r>
-      <w:commentRangeEnd w:id="6"/>
-      <w:r>
-        <w:rPr>
-          <w:rStyle w:val="CommentReference"/>
-          <w:i w:val="0"/>
-          <w:iCs w:val="0"/>
+        <w:t xml:space="preserve">full snowmelt. </w:t>
+      </w:r>
+      <w:r>
+        <w:rPr>
+          <w:rFonts w:ascii="Times New Roman" w:hAnsi="Times New Roman" w:cs="Times New Roman"/>
           <w:color w:val="000000" w:themeColor="text1"/>
           <w:sz w:val="24"/>
           <w:szCs w:val="24"/>
         </w:rPr>
-        <w:commentReference w:id="6"/>
+        <w:t xml:space="preserve">  </w:t>
+      </w:r>
+      <w:r>
+        <w:rPr>
+          <w:rFonts w:ascii="Times New Roman" w:hAnsi="Times New Roman" w:cs="Times New Roman"/>
+          <w:color w:val="000000" w:themeColor="text1"/>
+          <w:sz w:val="24"/>
+          <w:szCs w:val="24"/>
+        </w:rPr>
+        <w:t xml:space="preserve"> </w:t>
       </w:r>
       <w:r>
         <w:rPr>
@@ -9858,7 +10447,7 @@
         <w:rPr>
           <w:rFonts w:ascii="Times New Roman" w:hAnsi="Times New Roman" w:cs="Times New Roman"/>
         </w:rPr>
-        <w:instrText xml:space="preserve"> ADDIN EN.CITE &lt;EndNote&gt;&lt;Cite&gt;&lt;Author&gt;McGarigal&lt;/Author&gt;&lt;Year&gt;2012&lt;/Year&gt;&lt;RecNum&gt;3736&lt;/RecNum&gt;&lt;DisplayText&gt;(McGarigal et al. 2012)&lt;/DisplayText&gt;&lt;record&gt;&lt;rec-number&gt;3736&lt;/rec-number&gt;&lt;foreign-keys&gt;&lt;key app="EN" db-id="w0ppaavf8t2zvwe9f0oxa5rcervz0wedp050" timestamp="1552597798"&gt;3736&lt;/key&gt;&lt;/foreign-keys&gt;&lt;ref-type name="Journal Article"&gt;17&lt;/ref-type&gt;&lt;contributors&gt;&lt;authors&gt;&lt;author&gt;McGarigal, Kevin&lt;/author&gt;&lt;author&gt;Cushman, Sam A&lt;/author&gt;&lt;author&gt;Ene, Eduard %J Computer software program produced by the authors at the University of Massachusetts, Amherst. Available at the following web site: http://www. umass. edu/landeco/research/fragstats/fragstats. html&lt;/author&gt;&lt;/authors&gt;&lt;/contributors&gt;&lt;titles&gt;&lt;title&gt;FRAGSTATS v4: spatial pattern analysis program for categorical and continuous maps&lt;/title&gt;&lt;/titles&gt;&lt;dates&gt;&lt;year&gt;2012&lt;/year&gt;&lt;/dates&gt;&lt;urls&gt;&lt;/urls&gt;&lt;/record&gt;&lt;/Cite&gt;&lt;/EndNote&gt;</w:instrText>
+        <w:instrText xml:space="preserve"> ADDIN EN.CITE &lt;EndNote&gt;&lt;Cite&gt;&lt;Author&gt;McGarigal&lt;/Author&gt;&lt;Year&gt;2012&lt;/Year&gt;&lt;RecNum&gt;3736&lt;/RecNum&gt;&lt;DisplayText&gt;(McGarigal et al. 2012)&lt;/DisplayText&gt;&lt;record&gt;&lt;rec-number&gt;3736&lt;/rec-number&gt;&lt;foreign-keys&gt;&lt;key app="EN" db-id="w0ppaavf8t2zvwe9f0oxa5rcervz0wedp050" timestamp="1552597798"&gt;3736&lt;/key&gt;&lt;/foreign-keys&gt;&lt;ref-type name="Report"&gt;27&lt;/ref-type&gt;&lt;contributors&gt;&lt;authors&gt;&lt;author&gt;McGarigal, Kevin&lt;/author&gt;&lt;author&gt;Cushman, Sam A&lt;/author&gt;&lt;author&gt;Ene, Eduard J&lt;/author&gt;&lt;/authors&gt;&lt;/contributors&gt;&lt;titles&gt;&lt;title&gt;FRAGSTATS v4: spatial pattern analysis program for categorical and continuous maps&lt;/title&gt;&lt;/titles&gt;&lt;dates&gt;&lt;year&gt;2012&lt;/year&gt;&lt;/dates&gt;&lt;pub-location&gt;Computer software program produced by the authors at the University of Massachusetts, Amherst. Available at the following web site: http://www.umass.edu/landeco/research/fragstats/fragstats.html&lt;/pub-location&gt;&lt;urls&gt;&lt;/urls&gt;&lt;/record&gt;&lt;/Cite&gt;&lt;/EndNote&gt;</w:instrText>
       </w:r>
       <w:r>
         <w:rPr>
@@ -9971,7 +10560,7 @@
         <w:rPr>
           <w:rFonts w:ascii="Times New Roman" w:hAnsi="Times New Roman" w:cs="Times New Roman"/>
         </w:rPr>
-        <w:instrText xml:space="preserve"> ADDIN EN.CITE &lt;EndNote&gt;&lt;Cite&gt;&lt;Author&gt;McGarigal&lt;/Author&gt;&lt;Year&gt;2012&lt;/Year&gt;&lt;RecNum&gt;3736&lt;/RecNum&gt;&lt;DisplayText&gt;(McGarigal et al. 2012)&lt;/DisplayText&gt;&lt;record&gt;&lt;rec-number&gt;3736&lt;/rec-number&gt;&lt;foreign-keys&gt;&lt;key app="EN" db-id="w0ppaavf8t2zvwe9f0oxa5rcervz0wedp050" timestamp="1552597798"&gt;3736&lt;/key&gt;&lt;/foreign-keys&gt;&lt;ref-type name="Journal Article"&gt;17&lt;/ref-type&gt;&lt;contributors&gt;&lt;authors&gt;&lt;author&gt;McGarigal, Kevin&lt;/author&gt;&lt;author&gt;Cushman, Sam A&lt;/author&gt;&lt;author&gt;Ene, Eduard %J Computer software program produced by the authors at the University of Massachusetts, Amherst. Available at the following web site: http://www. umass. edu/landeco/research/fragstats/fragstats. html&lt;/author&gt;&lt;/authors&gt;&lt;/contributors&gt;&lt;titles&gt;&lt;title&gt;FRAGSTATS v4: spatial pattern analysis program for categorical and continuous maps&lt;/title&gt;&lt;/titles&gt;&lt;dates&gt;&lt;year&gt;2012&lt;/year&gt;&lt;/dates&gt;&lt;urls&gt;&lt;/urls&gt;&lt;/record&gt;&lt;/Cite&gt;&lt;/EndNote&gt;</w:instrText>
+        <w:instrText xml:space="preserve"> ADDIN EN.CITE &lt;EndNote&gt;&lt;Cite&gt;&lt;Author&gt;McGarigal&lt;/Author&gt;&lt;Year&gt;2012&lt;/Year&gt;&lt;RecNum&gt;3736&lt;/RecNum&gt;&lt;DisplayText&gt;(McGarigal et al. 2012)&lt;/DisplayText&gt;&lt;record&gt;&lt;rec-number&gt;3736&lt;/rec-number&gt;&lt;foreign-keys&gt;&lt;key app="EN" db-id="w0ppaavf8t2zvwe9f0oxa5rcervz0wedp050" timestamp="1552597798"&gt;3736&lt;/key&gt;&lt;/foreign-keys&gt;&lt;ref-type name="Report"&gt;27&lt;/ref-type&gt;&lt;contributors&gt;&lt;authors&gt;&lt;author&gt;McGarigal, Kevin&lt;/author&gt;&lt;author&gt;Cushman, Sam A&lt;/author&gt;&lt;author&gt;Ene, Eduard J&lt;/author&gt;&lt;/authors&gt;&lt;/contributors&gt;&lt;titles&gt;&lt;title&gt;FRAGSTATS v4: spatial pattern analysis program for categorical and continuous maps&lt;/title&gt;&lt;/titles&gt;&lt;dates&gt;&lt;year&gt;2012&lt;/year&gt;&lt;/dates&gt;&lt;pub-location&gt;Computer software program produced by the authors at the University of Massachusetts, Amherst. Available at the following web site: http://www.umass.edu/landeco/research/fragstats/fragstats.html&lt;/pub-location&gt;&lt;urls&gt;&lt;/urls&gt;&lt;/record&gt;&lt;/Cite&gt;&lt;/EndNote&gt;</w:instrText>
       </w:r>
       <w:r>
         <w:rPr>
@@ -10197,7 +10786,7 @@
         <w:rPr>
           <w:rFonts w:ascii="Times New Roman" w:hAnsi="Times New Roman" w:cs="Times New Roman"/>
         </w:rPr>
-        <w:instrText xml:space="preserve"> ADDIN EN.CITE &lt;EndNote&gt;&lt;Cite&gt;&lt;Author&gt;McGarigal&lt;/Author&gt;&lt;Year&gt;2012&lt;/Year&gt;&lt;RecNum&gt;3736&lt;/RecNum&gt;&lt;DisplayText&gt;(McGarigal et al. 2012)&lt;/DisplayText&gt;&lt;record&gt;&lt;rec-number&gt;3736&lt;/rec-number&gt;&lt;foreign-keys&gt;&lt;key app="EN" db-id="w0ppaavf8t2zvwe9f0oxa5rcervz0wedp050" timestamp="1552597798"&gt;3736&lt;/key&gt;&lt;/foreign-keys&gt;&lt;ref-type name="Journal Article"&gt;17&lt;/ref-type&gt;&lt;contributors&gt;&lt;authors&gt;&lt;author&gt;McGarigal, Kevin&lt;/author&gt;&lt;author&gt;Cushman, Sam A&lt;/author&gt;&lt;author&gt;Ene, Eduard %J Computer software program produced by the authors at the University of Massachusetts, Amherst. Available at the following web site: http://www. umass. edu/landeco/research/fragstats/fragstats. html&lt;/author&gt;&lt;/authors&gt;&lt;/contributors&gt;&lt;titles&gt;&lt;title&gt;FRAGSTATS v4: spatial pattern analysis program for categorical and continuous maps&lt;/title&gt;&lt;/titles&gt;&lt;dates&gt;&lt;year&gt;2012&lt;/year&gt;&lt;/dates&gt;&lt;urls&gt;&lt;/urls&gt;&lt;/record&gt;&lt;/Cite&gt;&lt;/EndNote&gt;</w:instrText>
+        <w:instrText xml:space="preserve"> ADDIN EN.CITE &lt;EndNote&gt;&lt;Cite&gt;&lt;Author&gt;McGarigal&lt;/Author&gt;&lt;Year&gt;2012&lt;/Year&gt;&lt;RecNum&gt;3736&lt;/RecNum&gt;&lt;DisplayText&gt;(McGarigal et al. 2012)&lt;/DisplayText&gt;&lt;record&gt;&lt;rec-number&gt;3736&lt;/rec-number&gt;&lt;foreign-keys&gt;&lt;key app="EN" db-id="w0ppaavf8t2zvwe9f0oxa5rcervz0wedp050" timestamp="1552597798"&gt;3736&lt;/key&gt;&lt;/foreign-keys&gt;&lt;ref-type name="Report"&gt;27&lt;/ref-type&gt;&lt;contributors&gt;&lt;authors&gt;&lt;author&gt;McGarigal, Kevin&lt;/author&gt;&lt;author&gt;Cushman, Sam A&lt;/author&gt;&lt;author&gt;Ene, Eduard J&lt;/author&gt;&lt;/authors&gt;&lt;/contributors&gt;&lt;titles&gt;&lt;title&gt;FRAGSTATS v4: spatial pattern analysis program for categorical and continuous maps&lt;/title&gt;&lt;/titles&gt;&lt;dates&gt;&lt;year&gt;2012&lt;/year&gt;&lt;/dates&gt;&lt;pub-location&gt;Computer software program produced by the authors at the University of Massachusetts, Amherst. Available at the following web site: http://www.umass.edu/landeco/research/fragstats/fragstats.html&lt;/pub-location&gt;&lt;urls&gt;&lt;/urls&gt;&lt;/record&gt;&lt;/Cite&gt;&lt;/EndNote&gt;</w:instrText>
       </w:r>
       <w:r>
         <w:rPr>
@@ -10366,7 +10955,23 @@
           <w:rFonts w:ascii="Times New Roman" w:hAnsi="Times New Roman" w:cs="Times New Roman"/>
           <w:color w:val="000000" w:themeColor="text1"/>
         </w:rPr>
-        <w:t>Sugarloaf Creek Basin (SCB) showed a much smaller degree of landscape change than Illilouette Creek Basin (ICB).</w:t>
+        <w:t xml:space="preserve">Sugarloaf Creek Basin (SCB) showed a much smaller degree of landscape change than </w:t>
+      </w:r>
+      <w:proofErr w:type="spellStart"/>
+      <w:r>
+        <w:rPr>
+          <w:rFonts w:ascii="Times New Roman" w:hAnsi="Times New Roman" w:cs="Times New Roman"/>
+          <w:color w:val="000000" w:themeColor="text1"/>
+        </w:rPr>
+        <w:t>Illilouette</w:t>
+      </w:r>
+      <w:proofErr w:type="spellEnd"/>
+      <w:r>
+        <w:rPr>
+          <w:rFonts w:ascii="Times New Roman" w:hAnsi="Times New Roman" w:cs="Times New Roman"/>
+          <w:color w:val="000000" w:themeColor="text1"/>
+        </w:rPr>
+        <w:t xml:space="preserve"> Creek Basin (ICB).</w:t>
       </w:r>
       <w:r>
         <w:rPr>
@@ -10422,7 +11027,7 @@
                     <pic:cNvPicPr/>
                   </pic:nvPicPr>
                   <pic:blipFill>
-                    <a:blip r:embed="rId13"/>
+                    <a:blip r:embed="rId11"/>
                     <a:stretch>
                       <a:fillRect/>
                     </a:stretch>
@@ -10525,7 +11130,7 @@
                     <pic:cNvPicPr/>
                   </pic:nvPicPr>
                   <pic:blipFill>
-                    <a:blip r:embed="rId14"/>
+                    <a:blip r:embed="rId12"/>
                     <a:stretch>
                       <a:fillRect/>
                     </a:stretch>
@@ -10637,7 +11242,7 @@
                     <pic:cNvPicPr/>
                   </pic:nvPicPr>
                   <pic:blipFill>
-                    <a:blip r:embed="rId15">
+                    <a:blip r:embed="rId13">
                       <a:extLst>
                         <a:ext uri="{28A0092B-C50C-407E-A947-70E740481C1C}">
                           <a14:useLocalDpi xmlns:a14="http://schemas.microsoft.com/office/drawing/2010/main" val="0"/>
@@ -10743,7 +11348,7 @@
                     <pic:cNvPicPr/>
                   </pic:nvPicPr>
                   <pic:blipFill>
-                    <a:blip r:embed="rId16">
+                    <a:blip r:embed="rId14">
                       <a:extLst>
                         <a:ext uri="{28A0092B-C50C-407E-A947-70E740481C1C}">
                           <a14:useLocalDpi xmlns:a14="http://schemas.microsoft.com/office/drawing/2010/main" val="0"/>
@@ -10822,7 +11427,47 @@
           <w:sz w:val="18"/>
           <w:szCs w:val="18"/>
         </w:rPr>
-        <w:t>Mean (A,C) and standard deviation (B,D) of patch size for each vegetation class for both ICB (dashed lines) and SCB (dotted lines). Conifer is shown separately (A,B) from the other vegetation classes due to large differences in scale.</w:t>
+        <w:t>Mean (</w:t>
+      </w:r>
+      <w:proofErr w:type="gramStart"/>
+      <w:r>
+        <w:rPr>
+          <w:rFonts w:ascii="Times New Roman" w:hAnsi="Times New Roman" w:cs="Times New Roman"/>
+          <w:i/>
+          <w:sz w:val="18"/>
+          <w:szCs w:val="18"/>
+        </w:rPr>
+        <w:t>A,C</w:t>
+      </w:r>
+      <w:proofErr w:type="gramEnd"/>
+      <w:r>
+        <w:rPr>
+          <w:rFonts w:ascii="Times New Roman" w:hAnsi="Times New Roman" w:cs="Times New Roman"/>
+          <w:i/>
+          <w:sz w:val="18"/>
+          <w:szCs w:val="18"/>
+        </w:rPr>
+        <w:t>) and standard deviation (B,D) of patch size for each vegetation class for both ICB (dashed lines) and SCB (dotted lines). Conifer is shown separately (</w:t>
+      </w:r>
+      <w:proofErr w:type="gramStart"/>
+      <w:r>
+        <w:rPr>
+          <w:rFonts w:ascii="Times New Roman" w:hAnsi="Times New Roman" w:cs="Times New Roman"/>
+          <w:i/>
+          <w:sz w:val="18"/>
+          <w:szCs w:val="18"/>
+        </w:rPr>
+        <w:t>A,B</w:t>
+      </w:r>
+      <w:proofErr w:type="gramEnd"/>
+      <w:r>
+        <w:rPr>
+          <w:rFonts w:ascii="Times New Roman" w:hAnsi="Times New Roman" w:cs="Times New Roman"/>
+          <w:i/>
+          <w:sz w:val="18"/>
+          <w:szCs w:val="18"/>
+        </w:rPr>
+        <w:t>) from the other vegetation classes due to large differences in scale.</w:t>
       </w:r>
     </w:p>
     <w:p>
@@ -10889,7 +11534,7 @@
                     </pic:cNvPicPr>
                   </pic:nvPicPr>
                   <pic:blipFill rotWithShape="1">
-                    <a:blip r:embed="rId17">
+                    <a:blip r:embed="rId15">
                       <a:extLst>
                         <a:ext uri="{28A0092B-C50C-407E-A947-70E740481C1C}">
                           <a14:useLocalDpi xmlns:a14="http://schemas.microsoft.com/office/drawing/2010/main" val="0"/>
@@ -10941,7 +11586,7 @@
                     <pic:cNvPicPr/>
                   </pic:nvPicPr>
                   <pic:blipFill>
-                    <a:blip r:embed="rId18"/>
+                    <a:blip r:embed="rId16"/>
                     <a:stretch>
                       <a:fillRect/>
                     </a:stretch>
@@ -10987,7 +11632,27 @@
           <w:sz w:val="18"/>
           <w:szCs w:val="18"/>
         </w:rPr>
-        <w:t>C5. Mean area-weighted fractal dimension of patches for each vegetation class for both ICB and SCB. 1997 is omitted due to small  differences in mapping protocol affecting patch fractal dimension.</w:t>
+        <w:t xml:space="preserve">C5. Mean area-weighted fractal dimension of patches for each vegetation class for both ICB and SCB. 1997 is omitted due to </w:t>
+      </w:r>
+      <w:proofErr w:type="gramStart"/>
+      <w:r>
+        <w:rPr>
+          <w:rFonts w:ascii="Times New Roman" w:hAnsi="Times New Roman" w:cs="Times New Roman"/>
+          <w:i/>
+          <w:sz w:val="18"/>
+          <w:szCs w:val="18"/>
+        </w:rPr>
+        <w:t>small  differences</w:t>
+      </w:r>
+      <w:proofErr w:type="gramEnd"/>
+      <w:r>
+        <w:rPr>
+          <w:rFonts w:ascii="Times New Roman" w:hAnsi="Times New Roman" w:cs="Times New Roman"/>
+          <w:i/>
+          <w:sz w:val="18"/>
+          <w:szCs w:val="18"/>
+        </w:rPr>
+        <w:t xml:space="preserve"> in mapping protocol affecting patch fractal dimension.</w:t>
       </w:r>
     </w:p>
     <w:p>
@@ -11035,7 +11700,7 @@
                     <pic:cNvPicPr/>
                   </pic:nvPicPr>
                   <pic:blipFill>
-                    <a:blip r:embed="rId19">
+                    <a:blip r:embed="rId17">
                       <a:extLst>
                         <a:ext uri="{28A0092B-C50C-407E-A947-70E740481C1C}">
                           <a14:useLocalDpi xmlns:a14="http://schemas.microsoft.com/office/drawing/2010/main" val="0"/>
@@ -11205,7 +11870,7 @@
                     </pic:cNvPicPr>
                   </pic:nvPicPr>
                   <pic:blipFill>
-                    <a:blip r:embed="rId20">
+                    <a:blip r:embed="rId18">
                       <a:extLst>
                         <a:ext uri="{28A0092B-C50C-407E-A947-70E740481C1C}">
                           <a14:useLocalDpi xmlns:a14="http://schemas.microsoft.com/office/drawing/2010/main" val="0"/>
@@ -11230,7 +11895,7 @@
                     </a:ln>
                     <a:extLst>
                       <a:ext uri="{53640926-AAD7-44d8-BBD7-CCE9431645EC}">
-                        <a14:shadowObscured xmlns="" xmlns:mo="http://schemas.microsoft.com/office/mac/office/2008/main" xmlns:mv="urn:schemas-microsoft-com:mac:vml" xmlns:o="urn:schemas-microsoft-com:office:office" xmlns:v="urn:schemas-microsoft-com:vml" xmlns:w10="urn:schemas-microsoft-com:office:word" xmlns:w="http://schemas.openxmlformats.org/wordprocessingml/2006/main" xmlns:a14="http://schemas.microsoft.com/office/drawing/2010/main" xmlns:w16cid="http://schemas.microsoft.com/office/word/2016/wordml/cid" xmlns:am3d="http://schemas.microsoft.com/office/drawing/2017/model3d" xmlns:aink="http://schemas.microsoft.com/office/drawing/2016/ink" xmlns:cx8="http://schemas.microsoft.com/office/drawing/2016/5/14/chartex" xmlns:cx7="http://schemas.microsoft.com/office/drawing/2016/5/13/chartex" xmlns:cx6="http://schemas.microsoft.com/office/drawing/2016/5/12/chartex" xmlns:cx5="http://schemas.microsoft.com/office/drawing/2016/5/11/chartex" xmlns:cx4="http://schemas.microsoft.com/office/drawing/2016/5/10/chartex" xmlns:cx3="http://schemas.microsoft.com/office/drawing/2016/5/9/chartex" xmlns:cx2="http://schemas.microsoft.com/office/drawing/2015/10/21/chartex"/>
+                        <a14:shadowObscured xmlns:a14="http://schemas.microsoft.com/office/drawing/2010/main" xmlns:w="http://schemas.openxmlformats.org/wordprocessingml/2006/main" xmlns:w10="urn:schemas-microsoft-com:office:word" xmlns:v="urn:schemas-microsoft-com:vml" xmlns:o="urn:schemas-microsoft-com:office:office" xmlns:mv="urn:schemas-microsoft-com:mac:vml" xmlns:mo="http://schemas.microsoft.com/office/mac/office/2008/main" xmlns=""/>
                       </a:ext>
                     </a:extLst>
                   </pic:spPr>
@@ -11249,7 +11914,7 @@
           <w:color w:val="000000" w:themeColor="text1"/>
         </w:rPr>
       </w:pPr>
-      <w:bookmarkStart w:id="7" w:name="_Ref534405156"/>
+      <w:bookmarkStart w:id="2" w:name="_Ref534405156"/>
       <w:r>
         <w:rPr>
           <w:rFonts w:ascii="Times New Roman" w:hAnsi="Times New Roman" w:cs="Times New Roman"/>
@@ -11257,7 +11922,7 @@
         </w:rPr>
         <w:t xml:space="preserve">Figure </w:t>
       </w:r>
-      <w:bookmarkEnd w:id="7"/>
+      <w:bookmarkEnd w:id="2"/>
       <w:r>
         <w:rPr>
           <w:rFonts w:ascii="Times New Roman" w:hAnsi="Times New Roman" w:cs="Times New Roman"/>
@@ -11300,7 +11965,23 @@
           <w:rFonts w:ascii="Times New Roman" w:hAnsi="Times New Roman" w:cs="Times New Roman"/>
           <w:color w:val="000000" w:themeColor="text1"/>
         </w:rPr>
-        <w:t>) and Illilouette Creek Basin (</w:t>
+        <w:t xml:space="preserve">) and </w:t>
+      </w:r>
+      <w:proofErr w:type="spellStart"/>
+      <w:r>
+        <w:rPr>
+          <w:rFonts w:ascii="Times New Roman" w:hAnsi="Times New Roman" w:cs="Times New Roman"/>
+          <w:color w:val="000000" w:themeColor="text1"/>
+        </w:rPr>
+        <w:t>Illilouette</w:t>
+      </w:r>
+      <w:proofErr w:type="spellEnd"/>
+      <w:r>
+        <w:rPr>
+          <w:rFonts w:ascii="Times New Roman" w:hAnsi="Times New Roman" w:cs="Times New Roman"/>
+          <w:color w:val="000000" w:themeColor="text1"/>
+        </w:rPr>
+        <w:t xml:space="preserve"> Creek Basin (</w:t>
       </w:r>
       <w:r>
         <w:rPr>
@@ -11391,7 +12072,7 @@
                     <pic:cNvPicPr/>
                   </pic:nvPicPr>
                   <pic:blipFill>
-                    <a:blip r:embed="rId21">
+                    <a:blip r:embed="rId19">
                       <a:extLst>
                         <a:ext uri="{28A0092B-C50C-407E-A947-70E740481C1C}">
                           <a14:useLocalDpi xmlns:a14="http://schemas.microsoft.com/office/drawing/2010/main" val="0"/>
@@ -11518,7 +12199,7 @@
                     <pic:cNvPicPr/>
                   </pic:nvPicPr>
                   <pic:blipFill>
-                    <a:blip r:embed="rId22">
+                    <a:blip r:embed="rId20">
                       <a:extLst>
                         <a:ext uri="{28A0092B-C50C-407E-A947-70E740481C1C}">
                           <a14:useLocalDpi xmlns:a14="http://schemas.microsoft.com/office/drawing/2010/main" val="0"/>
@@ -11659,7 +12340,7 @@
                     <pic:cNvPicPr/>
                   </pic:nvPicPr>
                   <pic:blipFill>
-                    <a:blip r:embed="rId23"/>
+                    <a:blip r:embed="rId21"/>
                     <a:stretch>
                       <a:fillRect/>
                     </a:stretch>
@@ -11688,7 +12369,7 @@
           <w:color w:val="000000" w:themeColor="text1"/>
         </w:rPr>
       </w:pPr>
-      <w:bookmarkStart w:id="8" w:name="_Ref189030"/>
+      <w:bookmarkStart w:id="3" w:name="_Ref189030"/>
       <w:r>
         <w:rPr>
           <w:rFonts w:ascii="Times New Roman" w:hAnsi="Times New Roman" w:cs="Times New Roman"/>
@@ -11696,7 +12377,7 @@
         </w:rPr>
         <w:t xml:space="preserve">Figure </w:t>
       </w:r>
-      <w:bookmarkEnd w:id="8"/>
+      <w:bookmarkEnd w:id="3"/>
       <w:r>
         <w:rPr>
           <w:rFonts w:ascii="Times New Roman" w:hAnsi="Times New Roman" w:cs="Times New Roman"/>
@@ -11760,7 +12441,7 @@
                     <pic:cNvPicPr/>
                   </pic:nvPicPr>
                   <pic:blipFill>
-                    <a:blip r:embed="rId24"/>
+                    <a:blip r:embed="rId22"/>
                     <a:stretch>
                       <a:fillRect/>
                     </a:stretch>
@@ -11789,7 +12470,7 @@
           <w:color w:val="000000" w:themeColor="text1"/>
         </w:rPr>
       </w:pPr>
-      <w:bookmarkStart w:id="9" w:name="_Ref2328677"/>
+      <w:bookmarkStart w:id="4" w:name="_Ref2328677"/>
       <w:r>
         <w:rPr>
           <w:rFonts w:ascii="Times New Roman" w:hAnsi="Times New Roman" w:cs="Times New Roman"/>
@@ -11797,7 +12478,7 @@
         </w:rPr>
         <w:t xml:space="preserve">Figure </w:t>
       </w:r>
-      <w:bookmarkEnd w:id="9"/>
+      <w:bookmarkEnd w:id="4"/>
       <w:r>
         <w:rPr>
           <w:rFonts w:ascii="Times New Roman" w:hAnsi="Times New Roman" w:cs="Times New Roman"/>
@@ -12029,7 +12710,7 @@
         <w:rPr>
           <w:noProof/>
         </w:rPr>
-        <w:t>McGarigal, K., S. A. Cushman, and E. J. C. s. p. p. b. t. a. a. t. U. o. M. Ene, Amherst. Available at the following web site: http://www. umass. edu/landeco/research/fragstats/fragstats. html. 2012. FRAGSTATS v4: spatial pattern analysis program for categorical and continuous maps.</w:t>
+        <w:t>McGarigal, K., S. A. Cushman, and E. J. Ene. 2012. FRAGSTATS v4: spatial pattern analysis program for categorical and continuous maps. Computer software program produced by the authors at the University of Massachusetts, Amherst. Available at the following web site: http://www.umass.edu/landeco/research/fragstats/fragstats.html.</w:t>
       </w:r>
     </w:p>
     <w:p>
@@ -12093,112 +12774,8 @@
 </w:document>
 </file>
 
-<file path=word/comments.xml><?xml version="1.0" encoding="utf-8"?>
-<w:comments xmlns:wpc="http://schemas.microsoft.com/office/word/2010/wordprocessingCanvas" xmlns:cx="http://schemas.microsoft.com/office/drawing/2014/chartex" xmlns:cx1="http://schemas.microsoft.com/office/drawing/2015/9/8/chartex" xmlns:mc="http://schemas.openxmlformats.org/markup-compatibility/2006" xmlns:o="urn:schemas-microsoft-com:office:office" xmlns:r="http://schemas.openxmlformats.org/officeDocument/2006/relationships" xmlns:m="http://schemas.openxmlformats.org/officeDocument/2006/math" xmlns:v="urn:schemas-microsoft-com:vml" xmlns:wp14="http://schemas.microsoft.com/office/word/2010/wordprocessingDrawing" xmlns:wp="http://schemas.openxmlformats.org/drawingml/2006/wordprocessingDrawing" xmlns:w10="urn:schemas-microsoft-com:office:word" xmlns:w="http://schemas.openxmlformats.org/wordprocessingml/2006/main" xmlns:w14="http://schemas.microsoft.com/office/word/2010/wordml" xmlns:w15="http://schemas.microsoft.com/office/word/2012/wordml" xmlns:w16se="http://schemas.microsoft.com/office/word/2015/wordml/symex" xmlns:wpg="http://schemas.microsoft.com/office/word/2010/wordprocessingGroup" xmlns:wpi="http://schemas.microsoft.com/office/word/2010/wordprocessingInk" xmlns:wne="http://schemas.microsoft.com/office/word/2006/wordml" xmlns:wps="http://schemas.microsoft.com/office/word/2010/wordprocessingShape" mc:Ignorable="w14 w15 w16se wp14">
-  <w:comment w:id="0" w:author="Ekaterina Rakhmatulina" w:date="2019-06-21T00:51:00Z" w:initials="ER">
-    <w:p>
-      <w:pPr>
-        <w:pStyle w:val="CommentText"/>
-      </w:pPr>
-      <w:r>
-        <w:rPr>
-          <w:rStyle w:val="CommentReference"/>
-        </w:rPr>
-        <w:annotationRef/>
-      </w:r>
-      <w:r>
-        <w:t xml:space="preserve">Added description of how cumulative soil moisture gain was calculated. Gabby can you read it over, and let me know if it makes sense to you. </w:t>
-      </w:r>
-    </w:p>
-  </w:comment>
-  <w:comment w:id="1" w:author="Gabrielle" w:date="2019-06-21T11:50:00Z" w:initials="G">
-    <w:p>
-      <w:pPr>
-        <w:pStyle w:val="CommentText"/>
-      </w:pPr>
-      <w:r>
-        <w:rPr>
-          <w:rStyle w:val="CommentReference"/>
-        </w:rPr>
-        <w:annotationRef/>
-      </w:r>
-      <w:r>
-        <w:t xml:space="preserve">This looks good. Maybe say a tiny bit more about the smoothing? Did you just do a 6-hour moving average? </w:t>
-      </w:r>
-    </w:p>
-  </w:comment>
-  <w:comment w:id="3" w:author="Gabrielle" w:date="2019-05-24T19:33:00Z" w:initials="G">
-    <w:p>
-      <w:pPr>
-        <w:pStyle w:val="CommentText"/>
-      </w:pPr>
-      <w:r>
-        <w:rPr>
-          <w:rStyle w:val="CommentReference"/>
-        </w:rPr>
-        <w:annotationRef/>
-      </w:r>
-      <w:r>
-        <w:t>State whether the plus/minus values are standard deviation or another measure.</w:t>
-      </w:r>
-    </w:p>
-  </w:comment>
-  <w:comment w:id="4" w:author="Jens Stevens" w:date="2019-06-15T13:57:00Z" w:initials="JS">
-    <w:p>
-      <w:pPr>
-        <w:pStyle w:val="CommentText"/>
-      </w:pPr>
-      <w:r>
-        <w:rPr>
-          <w:rStyle w:val="CommentReference"/>
-        </w:rPr>
-        <w:annotationRef/>
-      </w:r>
-      <w:r>
-        <w:t>Flagging for Katya</w:t>
-      </w:r>
-    </w:p>
-  </w:comment>
-  <w:comment w:id="6" w:author="Jens Stevens" w:date="2019-03-10T17:06:00Z" w:initials="JS">
-    <w:p>
-      <w:pPr>
-        <w:pStyle w:val="CommentText"/>
-      </w:pPr>
-      <w:r>
-        <w:rPr>
-          <w:rStyle w:val="CommentReference"/>
-        </w:rPr>
-        <w:annotationRef/>
-      </w:r>
-      <w:r>
-        <w:t>Katya please make sure this caption looks ok.</w:t>
-      </w:r>
-    </w:p>
-  </w:comment>
-</w:comments>
-</file>
-
-<file path=word/commentsExtended.xml><?xml version="1.0" encoding="utf-8"?>
-<w15:commentsEx xmlns:wpc="http://schemas.microsoft.com/office/word/2010/wordprocessingCanvas" xmlns:cx="http://schemas.microsoft.com/office/drawing/2014/chartex" xmlns:cx1="http://schemas.microsoft.com/office/drawing/2015/9/8/chartex" xmlns:mc="http://schemas.openxmlformats.org/markup-compatibility/2006" xmlns:o="urn:schemas-microsoft-com:office:office" xmlns:r="http://schemas.openxmlformats.org/officeDocument/2006/relationships" xmlns:m="http://schemas.openxmlformats.org/officeDocument/2006/math" xmlns:v="urn:schemas-microsoft-com:vml" xmlns:wp14="http://schemas.microsoft.com/office/word/2010/wordprocessingDrawing" xmlns:wp="http://schemas.openxmlformats.org/drawingml/2006/wordprocessingDrawing" xmlns:w10="urn:schemas-microsoft-com:office:word" xmlns:w="http://schemas.openxmlformats.org/wordprocessingml/2006/main" xmlns:w14="http://schemas.microsoft.com/office/word/2010/wordml" xmlns:w15="http://schemas.microsoft.com/office/word/2012/wordml" xmlns:w16se="http://schemas.microsoft.com/office/word/2015/wordml/symex" xmlns:wpg="http://schemas.microsoft.com/office/word/2010/wordprocessingGroup" xmlns:wpi="http://schemas.microsoft.com/office/word/2010/wordprocessingInk" xmlns:wne="http://schemas.microsoft.com/office/word/2006/wordml" xmlns:wps="http://schemas.microsoft.com/office/word/2010/wordprocessingShape" mc:Ignorable="w14 w15 w16se wp14">
-  <w15:commentEx w15:paraId="39CDA81F" w15:done="0"/>
-  <w15:commentEx w15:paraId="1698CF8A" w15:paraIdParent="39CDA81F" w15:done="0"/>
-  <w15:commentEx w15:paraId="74EABDF3" w15:done="1"/>
-  <w15:commentEx w15:paraId="368CF000" w15:paraIdParent="74EABDF3" w15:done="1"/>
-  <w15:commentEx w15:paraId="2219AD4B" w15:done="1"/>
-</w15:commentsEx>
-</file>
-
-<file path=word/commentsIds.xml><?xml version="1.0" encoding="utf-8"?>
-<w16cid:commentsIds xmlns:wpc="http://schemas.microsoft.com/office/word/2010/wordprocessingCanvas" xmlns:cx="http://schemas.microsoft.com/office/drawing/2014/chartex" xmlns:cx1="http://schemas.microsoft.com/office/drawing/2015/9/8/chartex" xmlns:cx2="http://schemas.microsoft.com/office/drawing/2015/10/21/chartex" xmlns:cx3="http://schemas.microsoft.com/office/drawing/2016/5/9/chartex" xmlns:cx4="http://schemas.microsoft.com/office/drawing/2016/5/10/chartex" xmlns:cx5="http://schemas.microsoft.com/office/drawing/2016/5/11/chartex" xmlns:cx6="http://schemas.microsoft.com/office/drawing/2016/5/12/chartex" xmlns:cx7="http://schemas.microsoft.com/office/drawing/2016/5/13/chartex" xmlns:cx8="http://schemas.microsoft.com/office/drawing/2016/5/14/chartex" xmlns:mc="http://schemas.openxmlformats.org/markup-compatibility/2006" xmlns:aink="http://schemas.microsoft.com/office/drawing/2016/ink" xmlns:am3d="http://schemas.microsoft.com/office/drawing/2017/model3d" xmlns:o="urn:schemas-microsoft-com:office:office" xmlns:r="http://schemas.openxmlformats.org/officeDocument/2006/relationships" xmlns:m="http://schemas.openxmlformats.org/officeDocument/2006/math" xmlns:v="urn:schemas-microsoft-com:vml" xmlns:wp14="http://schemas.microsoft.com/office/word/2010/wordprocessingDrawing" xmlns:wp="http://schemas.openxmlformats.org/drawingml/2006/wordprocessingDrawing" xmlns:w10="urn:schemas-microsoft-com:office:word" xmlns:w="http://schemas.openxmlformats.org/wordprocessingml/2006/main" xmlns:w14="http://schemas.microsoft.com/office/word/2010/wordml" xmlns:w15="http://schemas.microsoft.com/office/word/2012/wordml" xmlns:w16cid="http://schemas.microsoft.com/office/word/2016/wordml/cid" xmlns:w16se="http://schemas.microsoft.com/office/word/2015/wordml/symex" xmlns:wpg="http://schemas.microsoft.com/office/word/2010/wordprocessingGroup" xmlns:wpi="http://schemas.microsoft.com/office/word/2010/wordprocessingInk" xmlns:wne="http://schemas.microsoft.com/office/word/2006/wordml" xmlns:wps="http://schemas.microsoft.com/office/word/2010/wordprocessingShape" mc:Ignorable="w14 w15 w16se w16cid wp14">
-  <w16cid:commentId w16cid:paraId="39CDA81F" w16cid:durableId="20B6A87D"/>
-  <w16cid:commentId w16cid:paraId="74EABDF3" w16cid:durableId="20AE4250"/>
-  <w16cid:commentId w16cid:paraId="368CF000" w16cid:durableId="20AF77DE"/>
-  <w16cid:commentId w16cid:paraId="2219AD4B" w16cid:durableId="20AE4252"/>
-</w16cid:commentsIds>
-</file>
-
 <file path=word/endnotes.xml><?xml version="1.0" encoding="utf-8"?>
-<w:endnotes xmlns:wpc="http://schemas.microsoft.com/office/word/2010/wordprocessingCanvas" xmlns:cx="http://schemas.microsoft.com/office/drawing/2014/chartex" xmlns:cx1="http://schemas.microsoft.com/office/drawing/2015/9/8/chartex" xmlns:mc="http://schemas.openxmlformats.org/markup-compatibility/2006" xmlns:o="urn:schemas-microsoft-com:office:office" xmlns:r="http://schemas.openxmlformats.org/officeDocument/2006/relationships" xmlns:m="http://schemas.openxmlformats.org/officeDocument/2006/math" xmlns:v="urn:schemas-microsoft-com:vml" xmlns:wp14="http://schemas.microsoft.com/office/word/2010/wordprocessingDrawing" xmlns:wp="http://schemas.openxmlformats.org/drawingml/2006/wordprocessingDrawing" xmlns:w10="urn:schemas-microsoft-com:office:word" xmlns:w="http://schemas.openxmlformats.org/wordprocessingml/2006/main" xmlns:w14="http://schemas.microsoft.com/office/word/2010/wordml" xmlns:w15="http://schemas.microsoft.com/office/word/2012/wordml" xmlns:w16se="http://schemas.microsoft.com/office/word/2015/wordml/symex" xmlns:wpg="http://schemas.microsoft.com/office/word/2010/wordprocessingGroup" xmlns:wpi="http://schemas.microsoft.com/office/word/2010/wordprocessingInk" xmlns:wne="http://schemas.microsoft.com/office/word/2006/wordml" xmlns:wps="http://schemas.microsoft.com/office/word/2010/wordprocessingShape" mc:Ignorable="w14 w15 w16se wp14">
+<w:endnotes xmlns:wpc="http://schemas.microsoft.com/office/word/2010/wordprocessingCanvas" xmlns:cx="http://schemas.microsoft.com/office/drawing/2014/chartex" xmlns:cx1="http://schemas.microsoft.com/office/drawing/2015/9/8/chartex" xmlns:cx2="http://schemas.microsoft.com/office/drawing/2015/10/21/chartex" xmlns:cx3="http://schemas.microsoft.com/office/drawing/2016/5/9/chartex" xmlns:cx4="http://schemas.microsoft.com/office/drawing/2016/5/10/chartex" xmlns:cx5="http://schemas.microsoft.com/office/drawing/2016/5/11/chartex" xmlns:cx6="http://schemas.microsoft.com/office/drawing/2016/5/12/chartex" xmlns:cx7="http://schemas.microsoft.com/office/drawing/2016/5/13/chartex" xmlns:cx8="http://schemas.microsoft.com/office/drawing/2016/5/14/chartex" xmlns:mc="http://schemas.openxmlformats.org/markup-compatibility/2006" xmlns:aink="http://schemas.microsoft.com/office/drawing/2016/ink" xmlns:am3d="http://schemas.microsoft.com/office/drawing/2017/model3d" xmlns:o="urn:schemas-microsoft-com:office:office" xmlns:r="http://schemas.openxmlformats.org/officeDocument/2006/relationships" xmlns:m="http://schemas.openxmlformats.org/officeDocument/2006/math" xmlns:v="urn:schemas-microsoft-com:vml" xmlns:wp14="http://schemas.microsoft.com/office/word/2010/wordprocessingDrawing" xmlns:wp="http://schemas.openxmlformats.org/drawingml/2006/wordprocessingDrawing" xmlns:w10="urn:schemas-microsoft-com:office:word" xmlns:w="http://schemas.openxmlformats.org/wordprocessingml/2006/main" xmlns:w14="http://schemas.microsoft.com/office/word/2010/wordml" xmlns:w15="http://schemas.microsoft.com/office/word/2012/wordml" xmlns:w16cid="http://schemas.microsoft.com/office/word/2016/wordml/cid" xmlns:w16se="http://schemas.microsoft.com/office/word/2015/wordml/symex" xmlns:wpg="http://schemas.microsoft.com/office/word/2010/wordprocessingGroup" xmlns:wpi="http://schemas.microsoft.com/office/word/2010/wordprocessingInk" xmlns:wne="http://schemas.microsoft.com/office/word/2006/wordml" xmlns:wps="http://schemas.microsoft.com/office/word/2010/wordprocessingShape" mc:Ignorable="w14 w15 w16se w16cid wp14">
   <w:endnote w:type="separator" w:id="-1">
     <w:p>
       <w:r>
@@ -12217,7 +12794,7 @@
 </file>
 
 <file path=word/footnotes.xml><?xml version="1.0" encoding="utf-8"?>
-<w:footnotes xmlns:wpc="http://schemas.microsoft.com/office/word/2010/wordprocessingCanvas" xmlns:cx="http://schemas.microsoft.com/office/drawing/2014/chartex" xmlns:cx1="http://schemas.microsoft.com/office/drawing/2015/9/8/chartex" xmlns:mc="http://schemas.openxmlformats.org/markup-compatibility/2006" xmlns:o="urn:schemas-microsoft-com:office:office" xmlns:r="http://schemas.openxmlformats.org/officeDocument/2006/relationships" xmlns:m="http://schemas.openxmlformats.org/officeDocument/2006/math" xmlns:v="urn:schemas-microsoft-com:vml" xmlns:wp14="http://schemas.microsoft.com/office/word/2010/wordprocessingDrawing" xmlns:wp="http://schemas.openxmlformats.org/drawingml/2006/wordprocessingDrawing" xmlns:w10="urn:schemas-microsoft-com:office:word" xmlns:w="http://schemas.openxmlformats.org/wordprocessingml/2006/main" xmlns:w14="http://schemas.microsoft.com/office/word/2010/wordml" xmlns:w15="http://schemas.microsoft.com/office/word/2012/wordml" xmlns:w16se="http://schemas.microsoft.com/office/word/2015/wordml/symex" xmlns:wpg="http://schemas.microsoft.com/office/word/2010/wordprocessingGroup" xmlns:wpi="http://schemas.microsoft.com/office/word/2010/wordprocessingInk" xmlns:wne="http://schemas.microsoft.com/office/word/2006/wordml" xmlns:wps="http://schemas.microsoft.com/office/word/2010/wordprocessingShape" mc:Ignorable="w14 w15 w16se wp14">
+<w:footnotes xmlns:wpc="http://schemas.microsoft.com/office/word/2010/wordprocessingCanvas" xmlns:cx="http://schemas.microsoft.com/office/drawing/2014/chartex" xmlns:cx1="http://schemas.microsoft.com/office/drawing/2015/9/8/chartex" xmlns:cx2="http://schemas.microsoft.com/office/drawing/2015/10/21/chartex" xmlns:cx3="http://schemas.microsoft.com/office/drawing/2016/5/9/chartex" xmlns:cx4="http://schemas.microsoft.com/office/drawing/2016/5/10/chartex" xmlns:cx5="http://schemas.microsoft.com/office/drawing/2016/5/11/chartex" xmlns:cx6="http://schemas.microsoft.com/office/drawing/2016/5/12/chartex" xmlns:cx7="http://schemas.microsoft.com/office/drawing/2016/5/13/chartex" xmlns:cx8="http://schemas.microsoft.com/office/drawing/2016/5/14/chartex" xmlns:mc="http://schemas.openxmlformats.org/markup-compatibility/2006" xmlns:aink="http://schemas.microsoft.com/office/drawing/2016/ink" xmlns:am3d="http://schemas.microsoft.com/office/drawing/2017/model3d" xmlns:o="urn:schemas-microsoft-com:office:office" xmlns:r="http://schemas.openxmlformats.org/officeDocument/2006/relationships" xmlns:m="http://schemas.openxmlformats.org/officeDocument/2006/math" xmlns:v="urn:schemas-microsoft-com:vml" xmlns:wp14="http://schemas.microsoft.com/office/word/2010/wordprocessingDrawing" xmlns:wp="http://schemas.openxmlformats.org/drawingml/2006/wordprocessingDrawing" xmlns:w10="urn:schemas-microsoft-com:office:word" xmlns:w="http://schemas.openxmlformats.org/wordprocessingml/2006/main" xmlns:w14="http://schemas.microsoft.com/office/word/2010/wordml" xmlns:w15="http://schemas.microsoft.com/office/word/2012/wordml" xmlns:w16cid="http://schemas.microsoft.com/office/word/2016/wordml/cid" xmlns:w16se="http://schemas.microsoft.com/office/word/2015/wordml/symex" xmlns:wpg="http://schemas.microsoft.com/office/word/2010/wordprocessingGroup" xmlns:wpi="http://schemas.microsoft.com/office/word/2010/wordprocessingInk" xmlns:wne="http://schemas.microsoft.com/office/word/2006/wordml" xmlns:wps="http://schemas.microsoft.com/office/word/2010/wordprocessingShape" mc:Ignorable="w14 w15 w16se w16cid wp14">
   <w:footnote w:type="separator" w:id="-1">
     <w:p>
       <w:r>
@@ -12235,19 +12812,8 @@
 </w:footnotes>
 </file>
 
-<file path=word/people.xml><?xml version="1.0" encoding="utf-8"?>
-<w15:people xmlns:wpc="http://schemas.microsoft.com/office/word/2010/wordprocessingCanvas" xmlns:cx="http://schemas.microsoft.com/office/drawing/2014/chartex" xmlns:cx1="http://schemas.microsoft.com/office/drawing/2015/9/8/chartex" xmlns:mc="http://schemas.openxmlformats.org/markup-compatibility/2006" xmlns:o="urn:schemas-microsoft-com:office:office" xmlns:r="http://schemas.openxmlformats.org/officeDocument/2006/relationships" xmlns:m="http://schemas.openxmlformats.org/officeDocument/2006/math" xmlns:v="urn:schemas-microsoft-com:vml" xmlns:wp14="http://schemas.microsoft.com/office/word/2010/wordprocessingDrawing" xmlns:wp="http://schemas.openxmlformats.org/drawingml/2006/wordprocessingDrawing" xmlns:w10="urn:schemas-microsoft-com:office:word" xmlns:w="http://schemas.openxmlformats.org/wordprocessingml/2006/main" xmlns:w14="http://schemas.microsoft.com/office/word/2010/wordml" xmlns:w15="http://schemas.microsoft.com/office/word/2012/wordml" xmlns:w16se="http://schemas.microsoft.com/office/word/2015/wordml/symex" xmlns:wpg="http://schemas.microsoft.com/office/word/2010/wordprocessingGroup" xmlns:wpi="http://schemas.microsoft.com/office/word/2010/wordprocessingInk" xmlns:wne="http://schemas.microsoft.com/office/word/2006/wordml" xmlns:wps="http://schemas.microsoft.com/office/word/2010/wordprocessingShape" mc:Ignorable="w14 w15 w16se wp14">
-  <w15:person w15:author="Gabrielle">
-    <w15:presenceInfo w15:providerId="None" w15:userId="Gabrielle"/>
-  </w15:person>
-  <w15:person w15:author="Jens Stevens">
-    <w15:presenceInfo w15:providerId="None" w15:userId="Jens Stevens"/>
-  </w15:person>
-</w15:people>
-</file>
-
 <file path=word/styles.xml><?xml version="1.0" encoding="utf-8"?>
-<w:styles xmlns:mc="http://schemas.openxmlformats.org/markup-compatibility/2006" xmlns:r="http://schemas.openxmlformats.org/officeDocument/2006/relationships" xmlns:w="http://schemas.openxmlformats.org/wordprocessingml/2006/main" xmlns:w14="http://schemas.microsoft.com/office/word/2010/wordml" xmlns:w15="http://schemas.microsoft.com/office/word/2012/wordml" xmlns:w16se="http://schemas.microsoft.com/office/word/2015/wordml/symex" mc:Ignorable="w14 w15 w16se">
+<w:styles xmlns:mc="http://schemas.openxmlformats.org/markup-compatibility/2006" xmlns:r="http://schemas.openxmlformats.org/officeDocument/2006/relationships" xmlns:w="http://schemas.openxmlformats.org/wordprocessingml/2006/main" xmlns:w14="http://schemas.microsoft.com/office/word/2010/wordml" xmlns:w15="http://schemas.microsoft.com/office/word/2012/wordml" xmlns:w16cid="http://schemas.microsoft.com/office/word/2016/wordml/cid" xmlns:w16se="http://schemas.microsoft.com/office/word/2015/wordml/symex" mc:Ignorable="w14 w15 w16se w16cid">
   <w:docDefaults>
     <w:rPrDefault>
       <w:rPr>
@@ -12259,7 +12825,7 @@
     </w:rPrDefault>
     <w:pPrDefault/>
   </w:docDefaults>
-  <w:latentStyles w:defLockedState="0" w:defUIPriority="99" w:defSemiHidden="0" w:defUnhideWhenUsed="0" w:defQFormat="0" w:count="371">
+  <w:latentStyles w:defLockedState="0" w:defUIPriority="99" w:defSemiHidden="0" w:defUnhideWhenUsed="0" w:defQFormat="0" w:count="375">
     <w:lsdException w:name="Normal" w:uiPriority="0" w:qFormat="1"/>
     <w:lsdException w:name="heading 1" w:uiPriority="9" w:qFormat="1"/>
     <w:lsdException w:name="heading 2" w:semiHidden="1" w:uiPriority="9" w:unhideWhenUsed="1" w:qFormat="1"/>
@@ -12365,7 +12931,6 @@
     <w:lsdException w:name="HTML Sample" w:semiHidden="1" w:unhideWhenUsed="1"/>
     <w:lsdException w:name="HTML Typewriter" w:semiHidden="1" w:unhideWhenUsed="1"/>
     <w:lsdException w:name="HTML Variable" w:semiHidden="1" w:unhideWhenUsed="1"/>
-    <w:lsdException w:name="Normal Table" w:semiHidden="1" w:unhideWhenUsed="1"/>
     <w:lsdException w:name="annotation subject" w:semiHidden="1" w:unhideWhenUsed="1"/>
     <w:lsdException w:name="No List" w:semiHidden="1" w:unhideWhenUsed="1"/>
     <w:lsdException w:name="Outline List 1" w:semiHidden="1" w:unhideWhenUsed="1"/>
@@ -12409,10 +12974,8 @@
     <w:lsdException w:name="Table Elegant" w:semiHidden="1" w:unhideWhenUsed="1"/>
     <w:lsdException w:name="Table Professional" w:semiHidden="1" w:unhideWhenUsed="1"/>
     <w:lsdException w:name="Table Subtle 1" w:semiHidden="1" w:unhideWhenUsed="1"/>
-    <w:lsdException w:name="Table Subtle 2" w:semiHidden="1" w:unhideWhenUsed="1"/>
     <w:lsdException w:name="Table Web 1" w:semiHidden="1" w:unhideWhenUsed="1"/>
     <w:lsdException w:name="Table Web 2" w:semiHidden="1" w:unhideWhenUsed="1"/>
-    <w:lsdException w:name="Table Web 3" w:semiHidden="1" w:unhideWhenUsed="1"/>
     <w:lsdException w:name="Balloon Text" w:semiHidden="1" w:unhideWhenUsed="1"/>
     <w:lsdException w:name="Table Grid" w:uiPriority="39"/>
     <w:lsdException w:name="Table Theme" w:semiHidden="1" w:unhideWhenUsed="1"/>
@@ -12622,6 +13185,10 @@
     <w:lsdException w:name="List Table 5 Dark Accent 6" w:uiPriority="50"/>
     <w:lsdException w:name="List Table 6 Colorful Accent 6" w:uiPriority="51"/>
     <w:lsdException w:name="List Table 7 Colorful Accent 6" w:uiPriority="52"/>
+    <w:lsdException w:name="Mention" w:semiHidden="1" w:unhideWhenUsed="1"/>
+    <w:lsdException w:name="Smart Hyperlink" w:semiHidden="1" w:unhideWhenUsed="1"/>
+    <w:lsdException w:name="Hashtag" w:semiHidden="1" w:unhideWhenUsed="1"/>
+    <w:lsdException w:name="Unresolved Mention" w:semiHidden="1" w:unhideWhenUsed="1"/>
   </w:latentStyles>
   <w:style w:type="paragraph" w:default="1" w:styleId="Normal">
     <w:name w:val="Normal"/>
@@ -12655,7 +13222,6 @@
   <w:style w:type="character" w:default="1" w:styleId="DefaultParagraphFont">
     <w:name w:val="Default Paragraph Font"/>
     <w:uiPriority w:val="1"/>
-    <w:semiHidden/>
     <w:unhideWhenUsed/>
   </w:style>
   <w:style w:type="table" w:default="1" w:styleId="TableNormal">
@@ -13254,7 +13820,7 @@
 </file>
 
 <file path=customXml/itemProps1.xml><?xml version="1.0" encoding="utf-8"?>
-<ds:datastoreItem xmlns:ds="http://schemas.openxmlformats.org/officeDocument/2006/customXml" ds:itemID="{63B23E2C-18F4-4C3B-A31A-C90FE8A45DE8}">
+<ds:datastoreItem xmlns:ds="http://schemas.openxmlformats.org/officeDocument/2006/customXml" ds:itemID="{67A75052-AF52-4F49-A4BE-46AC946A4E22}">
   <ds:schemaRefs>
     <ds:schemaRef ds:uri="http://schemas.openxmlformats.org/officeDocument/2006/bibliography"/>
   </ds:schemaRefs>

</xml_diff>